<commit_message>
Writing up methodology to discuss method and framework chosen and its benefits and challenges. Along with Tools and software to be used along with development methodlogy
</commit_message>
<xml_diff>
--- a/Alex Nung A118697 Final Project Report.docx
+++ b/Alex Nung A118697 Final Project Report.docx
@@ -3496,6 +3496,8 @@
       <w:r>
         <w:t>.</w:t>
       </w:r>
+    </w:p>
+    <w:p>
       <w:r>
         <w:br w:type="page"/>
       </w:r>
@@ -3504,14 +3506,941 @@
       <w:pPr>
         <w:pStyle w:val="Heading1"/>
       </w:pPr>
-      <w:bookmarkStart w:id="9" w:name="_Toc185711910"/>
-      <w:bookmarkStart w:id="10" w:name="_Toc197023499"/>
+      <w:bookmarkStart w:id="9" w:name="_Toc185711905"/>
+      <w:bookmarkStart w:id="10" w:name="_Toc196940696"/>
+      <w:r>
+        <w:lastRenderedPageBreak/>
+        <w:t>Method</w:t>
+      </w:r>
+      <w:bookmarkEnd w:id="9"/>
+      <w:r>
+        <w:t>ology</w:t>
+      </w:r>
+      <w:bookmarkEnd w:id="10"/>
+    </w:p>
+    <w:p>
+      <w:pPr>
+        <w:pStyle w:val="Heading2"/>
+      </w:pPr>
+      <w:bookmarkStart w:id="11" w:name="_Toc196940697"/>
+      <w:r>
+        <w:t>Proposed Development Methodology</w:t>
+      </w:r>
+      <w:bookmarkEnd w:id="11"/>
+    </w:p>
+    <w:p>
+      <w:pPr>
+        <w:pStyle w:val="Heading3"/>
+      </w:pPr>
+      <w:bookmarkStart w:id="12" w:name="_Toc196940698"/>
+      <w:r>
+        <w:t>Comparison of Agile with Other Methodologies</w:t>
+      </w:r>
+      <w:bookmarkEnd w:id="12"/>
+    </w:p>
+    <w:p>
+      <w:r>
+        <w:t xml:space="preserve">The Agile methodology was chosen for this project due to its flexibility, iterative nature, and focus on delivering a Minimum Viable Product (MVP). In comparison, the Waterfall methodology, a traditional chronological approach, requires the completion of each before moving to the next. While </w:t>
+      </w:r>
+      <w:r>
+        <w:t>this</w:t>
+      </w:r>
+      <w:r>
+        <w:t xml:space="preserve"> offers a structured process, it lacks adapt</w:t>
+      </w:r>
+      <w:r>
+        <w:t>ability</w:t>
+      </w:r>
+      <w:r>
+        <w:t xml:space="preserve"> </w:t>
+      </w:r>
+      <w:r>
+        <w:t>against</w:t>
+      </w:r>
+      <w:r>
+        <w:t xml:space="preserve"> </w:t>
+      </w:r>
+      <w:r>
+        <w:t>changing</w:t>
+      </w:r>
+      <w:r>
+        <w:t xml:space="preserve"> requirements or incorporat</w:t>
+      </w:r>
+      <w:r>
+        <w:t>ing</w:t>
+      </w:r>
+      <w:r>
+        <w:t xml:space="preserve"> user feedback during development. </w:t>
+      </w:r>
+      <w:r>
+        <w:t>Waterfall would be less effective for projects like this inventory management system, where requirements may evolve based on user input</w:t>
+      </w:r>
+      <w:r>
+        <w:t>.</w:t>
+      </w:r>
+    </w:p>
+    <w:p>
+      <w:r>
+        <w:t xml:space="preserve">On the other hand, Scrum, a </w:t>
+      </w:r>
+      <w:r>
+        <w:t>methodology</w:t>
+      </w:r>
+      <w:r>
+        <w:t xml:space="preserve"> of Agile, is also highly iterative and collaborative but differs in </w:t>
+      </w:r>
+      <w:r>
+        <w:t xml:space="preserve">that </w:t>
+      </w:r>
+      <w:r>
+        <w:t xml:space="preserve">it </w:t>
+      </w:r>
+      <w:r>
+        <w:t>focuses</w:t>
+      </w:r>
+      <w:r>
+        <w:t xml:space="preserve"> on predefined roles and time-boxed sprints with strict deliverables. While </w:t>
+      </w:r>
+      <w:r>
+        <w:t>this</w:t>
+      </w:r>
+      <w:r>
+        <w:t xml:space="preserve"> could have been a viable alternative, its rigid structure and role definitions may not align well with the project's scale and resource constraints. </w:t>
+      </w:r>
+      <w:proofErr w:type="spellStart"/>
+      <w:r>
+        <w:t>Agile's</w:t>
+      </w:r>
+      <w:proofErr w:type="spellEnd"/>
+      <w:r>
+        <w:t xml:space="preserve"> broader framework provides adaptability without the added complexity of </w:t>
+      </w:r>
+      <w:r>
+        <w:t>defined</w:t>
+      </w:r>
+      <w:r>
+        <w:t xml:space="preserve"> roles.</w:t>
+      </w:r>
+    </w:p>
+    <w:p>
+      <w:r>
+        <w:t>By choosing Agile, the project benefits from a balance between structured progress and the ability to iterate and adapt, ensuring that core functionalities are prioriti</w:t>
+      </w:r>
+      <w:r>
+        <w:t>s</w:t>
+      </w:r>
+      <w:r>
+        <w:t xml:space="preserve">ed through the </w:t>
+      </w:r>
+      <w:proofErr w:type="spellStart"/>
+      <w:r>
+        <w:t>MoSCoW</w:t>
+      </w:r>
+      <w:proofErr w:type="spellEnd"/>
+      <w:r>
+        <w:t xml:space="preserve"> framework while leaving room for enhancements based on feedback and testing during development.</w:t>
+      </w:r>
+    </w:p>
+    <w:p>
+      <w:r>
+        <w:t xml:space="preserve">The </w:t>
+      </w:r>
+      <w:proofErr w:type="spellStart"/>
+      <w:r>
+        <w:t>MoSCoW</w:t>
+      </w:r>
+      <w:proofErr w:type="spellEnd"/>
+      <w:r>
+        <w:t xml:space="preserve"> prioritisation is a technique which divides requirements and features into the four following groups: </w:t>
+      </w:r>
+    </w:p>
+    <w:p>
+      <w:pPr>
+        <w:pStyle w:val="ListParagraph"/>
+        <w:numPr>
+          <w:ilvl w:val="0"/>
+          <w:numId w:val="9"/>
+        </w:numPr>
+      </w:pPr>
+      <w:r>
+        <w:t>Must have - Essential features that are required for basic functions of the system</w:t>
+      </w:r>
+    </w:p>
+    <w:p>
+      <w:pPr>
+        <w:pStyle w:val="ListParagraph"/>
+        <w:numPr>
+          <w:ilvl w:val="0"/>
+          <w:numId w:val="9"/>
+        </w:numPr>
+      </w:pPr>
+      <w:r>
+        <w:t>Should have - Useful features that should be delivered if there is time</w:t>
+      </w:r>
+    </w:p>
+    <w:p>
+      <w:pPr>
+        <w:pStyle w:val="ListParagraph"/>
+        <w:numPr>
+          <w:ilvl w:val="0"/>
+          <w:numId w:val="9"/>
+        </w:numPr>
+      </w:pPr>
+      <w:r>
+        <w:t>Could have - Useful features that could be delivered but have less priority than “Should have”</w:t>
+      </w:r>
+    </w:p>
+    <w:p>
+      <w:pPr>
+        <w:pStyle w:val="ListParagraph"/>
+        <w:numPr>
+          <w:ilvl w:val="0"/>
+          <w:numId w:val="9"/>
+        </w:numPr>
+      </w:pPr>
+      <w:r>
+        <w:t xml:space="preserve">Won’t have - Features that won’t be present in the current model </w:t>
+      </w:r>
+    </w:p>
+    <w:p>
+      <w:pPr>
+        <w:pStyle w:val="Heading3"/>
+      </w:pPr>
+      <w:bookmarkStart w:id="13" w:name="_Toc196940699"/>
+      <w:r>
+        <w:t>Benefits of implementing Agile Methodology</w:t>
+      </w:r>
+      <w:bookmarkEnd w:id="13"/>
+    </w:p>
+    <w:p>
+      <w:r>
+        <w:t xml:space="preserve">This approach allows for the development of core functionalities as a priority to deliver an MVP and follow the </w:t>
+      </w:r>
+      <w:proofErr w:type="spellStart"/>
+      <w:r>
+        <w:t>MoSCoW</w:t>
+      </w:r>
+      <w:proofErr w:type="spellEnd"/>
+      <w:r>
+        <w:t xml:space="preserve"> prioritisation to ensure that key functions are offered, and extra features can be added later. This also provides the opportunity to review sprints to identify potential improvements that can be implemented, and also how the system functions as a whole with the new additions. This approach also emphasises the importance of user feedback. Due to the product being used entirely by the client, getting their input during the development process through building usable prototypes is vital to ensure the successful delivery of the product. Another benefit is that it can account for all ranges of finances, and breaking the project into smaller increments can help identify and mitigate risks as functional prototypes at each sprint provide the opportunity to identify risks and address them either during the sprint or at the next sprint. As IMS are crucial to business operations, being able to address integration issues, user adoption and adjusting requirements is vital to ensure the success of this project.</w:t>
+      </w:r>
+    </w:p>
+    <w:p>
+      <w:r>
+        <w:t xml:space="preserve">It is also a common practice for agile developments to utilise </w:t>
+      </w:r>
+      <w:r>
+        <w:t xml:space="preserve">entity relationship </w:t>
+      </w:r>
+      <w:r>
+        <w:t>diagrams (ERD). It is especially beneficial in this case given this project involves databases, as it provides a clear and adaptable representation of data flow and structure. This provides a high-level plan that can include details of relationships, and entity attributes and promotes collaboration because this can be shared with those involved to get feedback to make improvements. It can also help with prototyping as it provides a design basis in the early stages of development and ensures it aligns with user requirements. It can also display complexities and dependencies to help prioritise essential tasks and potential prerequisites for other functions.</w:t>
+      </w:r>
+    </w:p>
+    <w:p>
+      <w:pPr>
+        <w:pStyle w:val="Heading3"/>
+      </w:pPr>
+      <w:bookmarkStart w:id="14" w:name="_Toc196940700"/>
+      <w:r>
+        <w:lastRenderedPageBreak/>
+        <w:t>Challenges in Implementing Agile Methodology</w:t>
+      </w:r>
+      <w:bookmarkEnd w:id="14"/>
+    </w:p>
+    <w:p>
+      <w:r>
+        <w:t xml:space="preserve">Implementing Agile </w:t>
+      </w:r>
+      <w:r>
+        <w:t xml:space="preserve">for this project </w:t>
+      </w:r>
+      <w:r>
+        <w:t>presents unique challenges</w:t>
+      </w:r>
+      <w:r>
+        <w:t>,</w:t>
+      </w:r>
+      <w:r>
+        <w:t xml:space="preserve"> </w:t>
+      </w:r>
+      <w:r>
+        <w:t>o</w:t>
+      </w:r>
+      <w:r>
+        <w:t xml:space="preserve">ne significant hurdle is the resource constraint </w:t>
+      </w:r>
+      <w:r>
+        <w:t>due to constant iterations, constant testing and user feedback which all require consistent engagement and dedicated developers</w:t>
+      </w:r>
+      <w:r>
+        <w:t xml:space="preserve">. Agile thrives on collaboration and iterative feedback, which can be </w:t>
+      </w:r>
+      <w:r>
+        <w:t>difficult</w:t>
+      </w:r>
+      <w:r>
+        <w:t xml:space="preserve"> without a team,</w:t>
+      </w:r>
+      <w:r>
+        <w:t xml:space="preserve"> leading</w:t>
+      </w:r>
+      <w:r>
+        <w:t xml:space="preserve"> to time management issues and potential bottlenecks in the development process.</w:t>
+      </w:r>
+    </w:p>
+    <w:p>
+      <w:r>
+        <w:t xml:space="preserve">Another challenge is managing stakeholder expectations effectively. </w:t>
+      </w:r>
+      <w:r>
+        <w:t>Engaging with stakeholders or potential users to gather regular feedback can become cumbersome without a dedicated team</w:t>
+      </w:r>
+      <w:r>
+        <w:t xml:space="preserve">. Ensuring clear communication and maintaining a realistic timeline while incorporating iterative feedback cycles </w:t>
+      </w:r>
+      <w:r>
+        <w:t>can</w:t>
+      </w:r>
+      <w:r>
+        <w:t xml:space="preserve"> demand significant effort. </w:t>
+      </w:r>
+      <w:r>
+        <w:t>T</w:t>
+      </w:r>
+      <w:r>
+        <w:t>he lack of peer reviews and collaborati</w:t>
+      </w:r>
+      <w:r>
+        <w:t>on</w:t>
+      </w:r>
+      <w:r>
+        <w:t xml:space="preserve"> </w:t>
+      </w:r>
+      <w:r>
+        <w:t>can</w:t>
+      </w:r>
+      <w:r>
+        <w:t xml:space="preserve"> result in limited perspectives on problem-solving and design decisions.</w:t>
+      </w:r>
+    </w:p>
+    <w:p>
+      <w:r>
+        <w:t xml:space="preserve">Maintaining the adaptability of Agile while adhering to its core principles can also be demanding </w:t>
+      </w:r>
+      <w:r>
+        <w:t>for this</w:t>
+      </w:r>
+      <w:r>
+        <w:t xml:space="preserve"> project. Managing sprints, defining priorities using frameworks like </w:t>
+      </w:r>
+      <w:proofErr w:type="spellStart"/>
+      <w:r>
+        <w:t>MoSCoW</w:t>
+      </w:r>
+      <w:proofErr w:type="spellEnd"/>
+      <w:r>
+        <w:t xml:space="preserve">, and continuously assessing and revising the development strategy </w:t>
+      </w:r>
+      <w:r>
+        <w:t>require</w:t>
+      </w:r>
+      <w:r>
+        <w:t xml:space="preserve"> discipline and meticulous planning. Furthermore, addressing integration issues, ensuring usability, and building a robust, user-friendly system without support </w:t>
+      </w:r>
+      <w:r>
+        <w:t>from</w:t>
+      </w:r>
+      <w:r>
+        <w:t xml:space="preserve"> a team might lead to increased workload and stress.</w:t>
+      </w:r>
+    </w:p>
+    <w:p>
+      <w:pPr>
+        <w:pStyle w:val="Heading3"/>
+      </w:pPr>
+      <w:bookmarkStart w:id="15" w:name="_Toc196940701"/>
+      <w:r>
+        <w:t>Solutions for challenges</w:t>
+      </w:r>
+      <w:bookmarkEnd w:id="15"/>
+    </w:p>
+    <w:p>
+      <w:r>
+        <w:t xml:space="preserve">To address these challenges, </w:t>
+      </w:r>
+      <w:r>
+        <w:t>Agile practices and tools will be utili</w:t>
+      </w:r>
+      <w:r>
+        <w:t>s</w:t>
+      </w:r>
+      <w:r>
+        <w:t xml:space="preserve">ed </w:t>
+      </w:r>
+      <w:r>
+        <w:t>specifically</w:t>
+      </w:r>
+      <w:r>
+        <w:t xml:space="preserve"> </w:t>
+      </w:r>
+      <w:r>
+        <w:t>for this</w:t>
+      </w:r>
+      <w:r>
+        <w:t xml:space="preserve"> project</w:t>
+      </w:r>
+      <w:r>
+        <w:t>:</w:t>
+      </w:r>
+    </w:p>
+    <w:p>
+      <w:pPr>
+        <w:pStyle w:val="ListParagraph"/>
+        <w:numPr>
+          <w:ilvl w:val="0"/>
+          <w:numId w:val="20"/>
+        </w:numPr>
+      </w:pPr>
+      <w:r>
+        <w:t xml:space="preserve">Simulation of collaboration with tools: As the agile methodology is </w:t>
+      </w:r>
+      <w:proofErr w:type="gramStart"/>
+      <w:r>
+        <w:t>team-focused</w:t>
+      </w:r>
+      <w:proofErr w:type="gramEnd"/>
+      <w:r>
+        <w:t xml:space="preserve">, I will simulate team collaboration using JIRA to plan and track tasks effectively. This will allow requirements to be broken down into manageable tasks in sprints, visually display project progress and prioritise tasks/features using the </w:t>
+      </w:r>
+      <w:proofErr w:type="spellStart"/>
+      <w:r>
+        <w:t>MoSCoW</w:t>
+      </w:r>
+      <w:proofErr w:type="spellEnd"/>
+      <w:r>
+        <w:t xml:space="preserve"> framework. For this project, I will use JIRA to help track feedback to ensure “Must Have” functionalities are prioritised.</w:t>
+      </w:r>
+    </w:p>
+    <w:p>
+      <w:pPr>
+        <w:pStyle w:val="ListParagraph"/>
+        <w:numPr>
+          <w:ilvl w:val="0"/>
+          <w:numId w:val="20"/>
+        </w:numPr>
+      </w:pPr>
+      <w:r>
+        <w:t>Continuous Integration (CI) and Continuous Delivery (CD): One of the key practices in agile methodology is continuous integration (CI) and continuous delivery (CD), which focuses on developing and deploying code but also running automated testing. This will provide the scope for quality assurance. For this project, I will use testing frameworks to validate data processing functionalities at each sprint; automated testing can proactively identify issues and resolve them quickly to prevent delays during testing.</w:t>
+      </w:r>
+    </w:p>
+    <w:p>
+      <w:pPr>
+        <w:pStyle w:val="ListParagraph"/>
+        <w:numPr>
+          <w:ilvl w:val="0"/>
+          <w:numId w:val="20"/>
+        </w:numPr>
+      </w:pPr>
+      <w:r>
+        <w:t>Self-Reflection: The emphasis on CI during sprint reviews can help reflect on progress and compare it with expected progress. For this project, I will use each sprint as an opportunity to reflect on progress by comparing outcomes against objectives and feedback to assess the success of implementing features.</w:t>
+      </w:r>
+    </w:p>
+    <w:p>
+      <w:pPr>
+        <w:pStyle w:val="ListParagraph"/>
+        <w:numPr>
+          <w:ilvl w:val="0"/>
+          <w:numId w:val="20"/>
+        </w:numPr>
+      </w:pPr>
+      <w:r>
+        <w:t>Documentation and Version Control: Due to the collaborative nature, having version control and documentation of changes is essential to Agile. For this, I will use GitHub for version control, enabling me to track changes and revert to previous versions if needed. This will be utilised with code comments to explain what each code segment does and commit comments to also understand the changes for each new version.</w:t>
+      </w:r>
+    </w:p>
+    <w:p>
+      <w:pPr>
+        <w:pStyle w:val="Heading2"/>
+      </w:pPr>
+      <w:bookmarkStart w:id="16" w:name="_Toc196940702"/>
+      <w:r>
+        <w:t>Tools and software used</w:t>
+      </w:r>
+      <w:bookmarkEnd w:id="16"/>
+    </w:p>
+    <w:p>
+      <w:r>
+        <w:t>MySQL Workbench: This will be used to design, manage and implement the database for the application. The ERD will be used as the structural basis for entity creation, entity relations and queries for the system functionalities. Workbench also has the capability to produce ERDs which represent the databases’ structure based on the databases created within its schemas, ensuring adherence to the project requirements.</w:t>
+      </w:r>
+    </w:p>
+    <w:p>
+      <w:r>
+        <w:t xml:space="preserve">Visual Studio Code (VS Code): This is the IDE that will be used to manage and write the code for the frontend and backend. Python will be written for the backend, while HTML, CSS and JS will be written for the frontend to provide a user interface that is integrated with the database with testing conducted </w:t>
+      </w:r>
+      <w:r>
+        <w:lastRenderedPageBreak/>
+        <w:t>throughout. VS Code supports multiple programming languages and frameworks while having plugins that support integration and testing.</w:t>
+      </w:r>
+    </w:p>
+    <w:p>
+      <w:r>
+        <w:t>GitHub: This will be used for version control, documentation and to simulate collaboration. By regularly committing with detailed descriptions, ensuring that changes are tracked. Along with branching for the development of features, with testing to ensure complete integration before merging with the main branch to minimise the risk of errors. Version control is an essential part of agile development and GitHub’s features allow tracking and reverting of changes and documenting changes.</w:t>
+      </w:r>
+    </w:p>
+    <w:p>
+      <w:r>
+        <w:t xml:space="preserve">Postman: This will be used to test API endpoints and verify database interactions. The verification of endpoints for creating, reading, updating and deleting (CRUD) data ensures that the API meet project requirements with smooth database integration. This is crucial because this confirms that data is accurately communicated between the database and the backend, and also Postman allows this to be tested in a user-friendly way. </w:t>
+      </w:r>
+    </w:p>
+    <w:p>
+      <w:r>
+        <w:t>Python: This will be used as the main programming language for backend development, using frameworks for the integration. This will setup help functions connect with the database to handle requests via a MySQL connector, and also implement logic with efficient and manageable code. Python combined with the available frameworks allows for flexibility and scalability when creating APIs and handling database interactions. It also has a vast library that supports testing.</w:t>
+      </w:r>
+    </w:p>
+    <w:p>
+      <w:pPr>
+        <w:pStyle w:val="Heading2"/>
+      </w:pPr>
+      <w:bookmarkStart w:id="17" w:name="_Toc196940703"/>
+      <w:r>
+        <w:t>Development Methodology</w:t>
+      </w:r>
+      <w:bookmarkEnd w:id="17"/>
+    </w:p>
+    <w:p>
+      <w:pPr>
+        <w:pStyle w:val="ListParagraph"/>
+        <w:numPr>
+          <w:ilvl w:val="0"/>
+          <w:numId w:val="10"/>
+        </w:numPr>
+      </w:pPr>
+      <w:r>
+        <w:t>Planning and Requirements Gathering</w:t>
+      </w:r>
+    </w:p>
+    <w:p>
+      <w:pPr>
+        <w:pStyle w:val="ListParagraph"/>
+        <w:numPr>
+          <w:ilvl w:val="1"/>
+          <w:numId w:val="10"/>
+        </w:numPr>
+      </w:pPr>
+      <w:r>
+        <w:t>Outline the system's goals, such as tracking inventory, managing orders, and generating reports.</w:t>
+      </w:r>
+    </w:p>
+    <w:p>
+      <w:pPr>
+        <w:pStyle w:val="ListParagraph"/>
+        <w:numPr>
+          <w:ilvl w:val="1"/>
+          <w:numId w:val="10"/>
+        </w:numPr>
+      </w:pPr>
+      <w:r>
+        <w:t>Decide on core functionalities like user management, stock management, order tracking, and transaction history.</w:t>
+      </w:r>
+    </w:p>
+    <w:p>
+      <w:pPr>
+        <w:pStyle w:val="ListParagraph"/>
+        <w:numPr>
+          <w:ilvl w:val="1"/>
+          <w:numId w:val="10"/>
+        </w:numPr>
+      </w:pPr>
+      <w:r>
+        <w:t>Understand what data needs to be stored and processed (e.g., products, warehouses, stock levels).</w:t>
+      </w:r>
+    </w:p>
+    <w:p>
+      <w:pPr>
+        <w:pStyle w:val="ListParagraph"/>
+        <w:numPr>
+          <w:ilvl w:val="0"/>
+          <w:numId w:val="10"/>
+        </w:numPr>
+      </w:pPr>
+      <w:r>
+        <w:t>Database Design &amp; System Architecture</w:t>
+      </w:r>
+    </w:p>
+    <w:p>
+      <w:pPr>
+        <w:pStyle w:val="ListParagraph"/>
+        <w:numPr>
+          <w:ilvl w:val="1"/>
+          <w:numId w:val="10"/>
+        </w:numPr>
+      </w:pPr>
+      <w:r>
+        <w:t>Finali</w:t>
+      </w:r>
+      <w:r>
+        <w:t>s</w:t>
+      </w:r>
+      <w:r>
+        <w:t xml:space="preserve">e the ERD </w:t>
+      </w:r>
+      <w:r>
+        <w:t>and SQL scheme including relationships between entities</w:t>
+      </w:r>
+    </w:p>
+    <w:p>
+      <w:pPr>
+        <w:pStyle w:val="ListParagraph"/>
+        <w:numPr>
+          <w:ilvl w:val="1"/>
+          <w:numId w:val="10"/>
+        </w:numPr>
+      </w:pPr>
+      <w:r>
+        <w:t>Plan API endpoints for database interactions</w:t>
+      </w:r>
+    </w:p>
+    <w:p>
+      <w:pPr>
+        <w:pStyle w:val="ListParagraph"/>
+        <w:numPr>
+          <w:ilvl w:val="1"/>
+          <w:numId w:val="10"/>
+        </w:numPr>
+      </w:pPr>
+      <w:r>
+        <w:t>Create mock-ups for the website interface</w:t>
+      </w:r>
+    </w:p>
+    <w:p>
+      <w:pPr>
+        <w:pStyle w:val="ListParagraph"/>
+        <w:numPr>
+          <w:ilvl w:val="0"/>
+          <w:numId w:val="10"/>
+        </w:numPr>
+      </w:pPr>
+      <w:r>
+        <w:t>Set Up the Environment</w:t>
+      </w:r>
+    </w:p>
+    <w:p>
+      <w:pPr>
+        <w:pStyle w:val="ListParagraph"/>
+        <w:numPr>
+          <w:ilvl w:val="1"/>
+          <w:numId w:val="10"/>
+        </w:numPr>
+      </w:pPr>
+      <w:r>
+        <w:t>Install Python</w:t>
+      </w:r>
+    </w:p>
+    <w:p>
+      <w:pPr>
+        <w:pStyle w:val="ListParagraph"/>
+        <w:numPr>
+          <w:ilvl w:val="2"/>
+          <w:numId w:val="10"/>
+        </w:numPr>
+      </w:pPr>
+      <w:r>
+        <w:t>Install Flask: pip install flask</w:t>
+      </w:r>
+    </w:p>
+    <w:p>
+      <w:pPr>
+        <w:pStyle w:val="ListParagraph"/>
+        <w:numPr>
+          <w:ilvl w:val="2"/>
+          <w:numId w:val="10"/>
+        </w:numPr>
+      </w:pPr>
+      <w:r>
+        <w:t xml:space="preserve">Install MySQL Connector: pip install </w:t>
+      </w:r>
+      <w:proofErr w:type="spellStart"/>
+      <w:r>
+        <w:t>mysql</w:t>
+      </w:r>
+      <w:proofErr w:type="spellEnd"/>
+      <w:r>
+        <w:t>-connector-python</w:t>
+      </w:r>
+    </w:p>
+    <w:p>
+      <w:pPr>
+        <w:pStyle w:val="ListParagraph"/>
+        <w:numPr>
+          <w:ilvl w:val="1"/>
+          <w:numId w:val="10"/>
+        </w:numPr>
+      </w:pPr>
+      <w:r>
+        <w:t>Setup MySQL</w:t>
+      </w:r>
+    </w:p>
+    <w:p>
+      <w:pPr>
+        <w:pStyle w:val="ListParagraph"/>
+        <w:numPr>
+          <w:ilvl w:val="2"/>
+          <w:numId w:val="10"/>
+        </w:numPr>
+      </w:pPr>
+      <w:r>
+        <w:t>Install MySQL Server and a database management tool like phpMyAdmin or MySQL Workbench.</w:t>
+      </w:r>
+    </w:p>
+    <w:p>
+      <w:pPr>
+        <w:pStyle w:val="ListParagraph"/>
+        <w:numPr>
+          <w:ilvl w:val="1"/>
+          <w:numId w:val="10"/>
+        </w:numPr>
+      </w:pPr>
+      <w:r>
+        <w:t>Prepare frontend tools (e.g. VS Code and Chrome)</w:t>
+      </w:r>
+    </w:p>
+    <w:p>
+      <w:pPr>
+        <w:pStyle w:val="ListParagraph"/>
+        <w:numPr>
+          <w:ilvl w:val="0"/>
+          <w:numId w:val="10"/>
+        </w:numPr>
+      </w:pPr>
+      <w:r>
+        <w:t>Design the database and Backend</w:t>
+      </w:r>
+    </w:p>
+    <w:p>
+      <w:pPr>
+        <w:pStyle w:val="ListParagraph"/>
+        <w:numPr>
+          <w:ilvl w:val="1"/>
+          <w:numId w:val="10"/>
+        </w:numPr>
+      </w:pPr>
+      <w:r>
+        <w:t>Create the required SQL tables</w:t>
+      </w:r>
+    </w:p>
+    <w:p>
+      <w:pPr>
+        <w:pStyle w:val="ListParagraph"/>
+        <w:numPr>
+          <w:ilvl w:val="1"/>
+          <w:numId w:val="10"/>
+        </w:numPr>
+      </w:pPr>
+      <w:r>
+        <w:t>Set up a web framework</w:t>
+      </w:r>
+    </w:p>
+    <w:p>
+      <w:pPr>
+        <w:pStyle w:val="ListParagraph"/>
+        <w:numPr>
+          <w:ilvl w:val="2"/>
+          <w:numId w:val="10"/>
+        </w:numPr>
+      </w:pPr>
+      <w:r>
+        <w:t>Set Up Flask (Create a Python file (app.py) to handle server-side logic.)</w:t>
+      </w:r>
+    </w:p>
+    <w:p>
+      <w:pPr>
+        <w:pStyle w:val="ListParagraph"/>
+        <w:numPr>
+          <w:ilvl w:val="1"/>
+          <w:numId w:val="10"/>
+        </w:numPr>
+      </w:pPr>
+      <w:r>
+        <w:t>Connect the backend to MySQL</w:t>
+      </w:r>
+    </w:p>
+    <w:p>
+      <w:pPr>
+        <w:pStyle w:val="ListParagraph"/>
+        <w:numPr>
+          <w:ilvl w:val="2"/>
+          <w:numId w:val="10"/>
+        </w:numPr>
+      </w:pPr>
+      <w:r>
+        <w:t xml:space="preserve">Use </w:t>
+      </w:r>
+      <w:proofErr w:type="spellStart"/>
+      <w:r>
+        <w:t>MySQL.connector</w:t>
+      </w:r>
+      <w:proofErr w:type="spellEnd"/>
+      <w:r>
+        <w:t xml:space="preserve"> to connect to the database</w:t>
+      </w:r>
+    </w:p>
+    <w:p>
+      <w:pPr>
+        <w:pStyle w:val="ListParagraph"/>
+        <w:numPr>
+          <w:ilvl w:val="1"/>
+          <w:numId w:val="10"/>
+        </w:numPr>
+      </w:pPr>
+      <w:r>
+        <w:t>Create API endpoints</w:t>
+      </w:r>
+    </w:p>
+    <w:p>
+      <w:pPr>
+        <w:pStyle w:val="ListParagraph"/>
+        <w:numPr>
+          <w:ilvl w:val="2"/>
+          <w:numId w:val="10"/>
+        </w:numPr>
+      </w:pPr>
+      <w:r>
+        <w:t>For Example: /add-</w:t>
+      </w:r>
+      <w:proofErr w:type="gramStart"/>
+      <w:r>
+        <w:t>product:</w:t>
+      </w:r>
+      <w:proofErr w:type="gramEnd"/>
+      <w:r>
+        <w:t xml:space="preserve"> adds a new product, get, update and delete</w:t>
+      </w:r>
+    </w:p>
+    <w:p>
+      <w:pPr>
+        <w:pStyle w:val="ListParagraph"/>
+        <w:numPr>
+          <w:ilvl w:val="0"/>
+          <w:numId w:val="10"/>
+        </w:numPr>
+      </w:pPr>
+      <w:r>
+        <w:t>Create the Frontend</w:t>
+      </w:r>
+    </w:p>
+    <w:p>
+      <w:pPr>
+        <w:pStyle w:val="ListParagraph"/>
+        <w:numPr>
+          <w:ilvl w:val="1"/>
+          <w:numId w:val="10"/>
+        </w:numPr>
+      </w:pPr>
+      <w:r>
+        <w:t>Structure the website using HTML, JS and CSS</w:t>
+      </w:r>
+    </w:p>
+    <w:p>
+      <w:pPr>
+        <w:pStyle w:val="ListParagraph"/>
+        <w:numPr>
+          <w:ilvl w:val="0"/>
+          <w:numId w:val="10"/>
+        </w:numPr>
+      </w:pPr>
+      <w:r>
+        <w:t>Test the system</w:t>
+      </w:r>
+    </w:p>
+    <w:p>
+      <w:pPr>
+        <w:pStyle w:val="ListParagraph"/>
+        <w:numPr>
+          <w:ilvl w:val="1"/>
+          <w:numId w:val="10"/>
+        </w:numPr>
+      </w:pPr>
+      <w:r>
+        <w:lastRenderedPageBreak/>
+        <w:t>Run the flask server: python app.py</w:t>
+      </w:r>
+    </w:p>
+    <w:p>
+      <w:pPr>
+        <w:pStyle w:val="ListParagraph"/>
+        <w:numPr>
+          <w:ilvl w:val="1"/>
+          <w:numId w:val="10"/>
+        </w:numPr>
+      </w:pPr>
+      <w:r>
+        <w:t>Open HTML to test the form</w:t>
+      </w:r>
+    </w:p>
+    <w:p>
+      <w:pPr>
+        <w:pStyle w:val="ListParagraph"/>
+        <w:numPr>
+          <w:ilvl w:val="1"/>
+          <w:numId w:val="10"/>
+        </w:numPr>
+      </w:pPr>
+      <w:r>
+        <w:t>Verify the data is inserted correctly in MySQL</w:t>
+      </w:r>
+    </w:p>
+    <w:p>
+      <w:pPr>
+        <w:pStyle w:val="ListParagraph"/>
+        <w:numPr>
+          <w:ilvl w:val="0"/>
+          <w:numId w:val="10"/>
+        </w:numPr>
+      </w:pPr>
+      <w:r>
+        <w:t>Deploy the system</w:t>
+      </w:r>
+    </w:p>
+    <w:p>
+      <w:pPr>
+        <w:pStyle w:val="ListParagraph"/>
+        <w:numPr>
+          <w:ilvl w:val="1"/>
+          <w:numId w:val="10"/>
+        </w:numPr>
+      </w:pPr>
+      <w:r>
+        <w:t xml:space="preserve">Connect front and back end </w:t>
+      </w:r>
+    </w:p>
+    <w:p>
+      <w:pPr>
+        <w:pStyle w:val="ListParagraph"/>
+        <w:numPr>
+          <w:ilvl w:val="0"/>
+          <w:numId w:val="10"/>
+        </w:numPr>
+      </w:pPr>
+      <w:r>
+        <w:t>Maintain and enhance the system</w:t>
+      </w:r>
+    </w:p>
+    <w:p>
+      <w:r>
+        <w:br w:type="page"/>
+      </w:r>
+    </w:p>
+    <w:p>
+      <w:pPr>
+        <w:pStyle w:val="Heading1"/>
+      </w:pPr>
+      <w:bookmarkStart w:id="18" w:name="_Toc185711910"/>
+      <w:bookmarkStart w:id="19" w:name="_Toc197023499"/>
       <w:r>
         <w:lastRenderedPageBreak/>
         <w:t>References</w:t>
       </w:r>
-      <w:bookmarkEnd w:id="9"/>
-      <w:bookmarkEnd w:id="10"/>
+      <w:bookmarkEnd w:id="18"/>
+      <w:bookmarkEnd w:id="19"/>
     </w:p>
     <w:p>
       <w:r>
@@ -4004,14 +4933,14 @@
       <w:pPr>
         <w:pStyle w:val="Heading1"/>
       </w:pPr>
-      <w:bookmarkStart w:id="11" w:name="_Toc185711911"/>
-      <w:bookmarkStart w:id="12" w:name="_Toc197023500"/>
+      <w:bookmarkStart w:id="20" w:name="_Toc185711911"/>
+      <w:bookmarkStart w:id="21" w:name="_Toc197023500"/>
       <w:r>
         <w:lastRenderedPageBreak/>
         <w:t>Appendices</w:t>
       </w:r>
-      <w:bookmarkEnd w:id="11"/>
-      <w:bookmarkEnd w:id="12"/>
+      <w:bookmarkEnd w:id="20"/>
+      <w:bookmarkEnd w:id="21"/>
     </w:p>
     <w:p>
       <w:r>

</xml_diff>

<commit_message>
Defining system requirements (Functional and Non-Functional)
</commit_message>
<xml_diff>
--- a/Alex Nung A118697 Final Project Report.docx
+++ b/Alex Nung A118697 Final Project Report.docx
@@ -787,7 +787,7 @@
       <w:pPr>
         <w:pStyle w:val="Heading1"/>
       </w:pPr>
-      <w:bookmarkStart w:id="1" w:name="_Toc197023493"/>
+      <w:bookmarkStart w:id="1" w:name="_Toc197023949"/>
       <w:r>
         <w:lastRenderedPageBreak/>
         <w:t>Abstract</w:t>
@@ -1036,7 +1036,7 @@
           <w:r>
             <w:fldChar w:fldCharType="separate"/>
           </w:r>
-          <w:hyperlink w:anchor="_Toc197023493" w:history="1">
+          <w:hyperlink w:anchor="_Toc197023949" w:history="1">
             <w:r>
               <w:rPr>
                 <w:rStyle w:val="Hyperlink"/>
@@ -1063,7 +1063,7 @@
                 <w:noProof/>
                 <w:webHidden/>
               </w:rPr>
-              <w:instrText xml:space="preserve"> PAGEREF _Toc197023493 \h </w:instrText>
+              <w:instrText xml:space="preserve"> PAGEREF _Toc197023949 \h </w:instrText>
             </w:r>
             <w:r>
               <w:rPr>
@@ -1106,7 +1106,7 @@
               <w:sz w:val="24"/>
             </w:rPr>
           </w:pPr>
-          <w:hyperlink w:anchor="_Toc197023494" w:history="1">
+          <w:hyperlink w:anchor="_Toc197023950" w:history="1">
             <w:r>
               <w:rPr>
                 <w:rStyle w:val="Hyperlink"/>
@@ -1133,7 +1133,7 @@
                 <w:noProof/>
                 <w:webHidden/>
               </w:rPr>
-              <w:instrText xml:space="preserve"> PAGEREF _Toc197023494 \h </w:instrText>
+              <w:instrText xml:space="preserve"> PAGEREF _Toc197023950 \h </w:instrText>
             </w:r>
             <w:r>
               <w:rPr>
@@ -1176,7 +1176,7 @@
               <w:sz w:val="24"/>
             </w:rPr>
           </w:pPr>
-          <w:hyperlink w:anchor="_Toc197023495" w:history="1">
+          <w:hyperlink w:anchor="_Toc197023951" w:history="1">
             <w:r>
               <w:rPr>
                 <w:rStyle w:val="Hyperlink"/>
@@ -1203,7 +1203,7 @@
                 <w:noProof/>
                 <w:webHidden/>
               </w:rPr>
-              <w:instrText xml:space="preserve"> PAGEREF _Toc197023495 \h </w:instrText>
+              <w:instrText xml:space="preserve"> PAGEREF _Toc197023951 \h </w:instrText>
             </w:r>
             <w:r>
               <w:rPr>
@@ -1246,7 +1246,7 @@
               <w:sz w:val="24"/>
             </w:rPr>
           </w:pPr>
-          <w:hyperlink w:anchor="_Toc197023496" w:history="1">
+          <w:hyperlink w:anchor="_Toc197023952" w:history="1">
             <w:r>
               <w:rPr>
                 <w:rStyle w:val="Hyperlink"/>
@@ -1273,7 +1273,7 @@
                 <w:noProof/>
                 <w:webHidden/>
               </w:rPr>
-              <w:instrText xml:space="preserve"> PAGEREF _Toc197023496 \h </w:instrText>
+              <w:instrText xml:space="preserve"> PAGEREF _Toc197023952 \h </w:instrText>
             </w:r>
             <w:r>
               <w:rPr>
@@ -1316,7 +1316,7 @@
               <w:sz w:val="24"/>
             </w:rPr>
           </w:pPr>
-          <w:hyperlink w:anchor="_Toc197023497" w:history="1">
+          <w:hyperlink w:anchor="_Toc197023953" w:history="1">
             <w:r>
               <w:rPr>
                 <w:rStyle w:val="Hyperlink"/>
@@ -1343,7 +1343,7 @@
                 <w:noProof/>
                 <w:webHidden/>
               </w:rPr>
-              <w:instrText xml:space="preserve"> PAGEREF _Toc197023497 \h </w:instrText>
+              <w:instrText xml:space="preserve"> PAGEREF _Toc197023953 \h </w:instrText>
             </w:r>
             <w:r>
               <w:rPr>
@@ -1386,7 +1386,7 @@
               <w:sz w:val="24"/>
             </w:rPr>
           </w:pPr>
-          <w:hyperlink w:anchor="_Toc197023498" w:history="1">
+          <w:hyperlink w:anchor="_Toc197023954" w:history="1">
             <w:r>
               <w:rPr>
                 <w:rStyle w:val="Hyperlink"/>
@@ -1413,7 +1413,7 @@
                 <w:noProof/>
                 <w:webHidden/>
               </w:rPr>
-              <w:instrText xml:space="preserve"> PAGEREF _Toc197023498 \h </w:instrText>
+              <w:instrText xml:space="preserve"> PAGEREF _Toc197023954 \h </w:instrText>
             </w:r>
             <w:r>
               <w:rPr>
@@ -1456,13 +1456,13 @@
               <w:sz w:val="24"/>
             </w:rPr>
           </w:pPr>
-          <w:hyperlink w:anchor="_Toc197023499" w:history="1">
+          <w:hyperlink w:anchor="_Toc197023955" w:history="1">
             <w:r>
               <w:rPr>
                 <w:rStyle w:val="Hyperlink"/>
                 <w:noProof/>
               </w:rPr>
-              <w:t>References</w:t>
+              <w:t>Methodology</w:t>
             </w:r>
             <w:r>
               <w:rPr>
@@ -1483,7 +1483,7 @@
                 <w:noProof/>
                 <w:webHidden/>
               </w:rPr>
-              <w:instrText xml:space="preserve"> PAGEREF _Toc197023499 \h </w:instrText>
+              <w:instrText xml:space="preserve"> PAGEREF _Toc197023955 \h </w:instrText>
             </w:r>
             <w:r>
               <w:rPr>
@@ -1516,7 +1516,7 @@
         </w:p>
         <w:p>
           <w:pPr>
-            <w:pStyle w:val="TOC1"/>
+            <w:pStyle w:val="TOC2"/>
             <w:tabs>
               <w:tab w:val="right" w:leader="dot" w:pos="9016"/>
             </w:tabs>
@@ -1526,13 +1526,13 @@
               <w:sz w:val="24"/>
             </w:rPr>
           </w:pPr>
-          <w:hyperlink w:anchor="_Toc197023500" w:history="1">
+          <w:hyperlink w:anchor="_Toc197023956" w:history="1">
             <w:r>
               <w:rPr>
                 <w:rStyle w:val="Hyperlink"/>
                 <w:noProof/>
               </w:rPr>
-              <w:t>Appendices</w:t>
+              <w:t>Proposed Development Methodology</w:t>
             </w:r>
             <w:r>
               <w:rPr>
@@ -1553,7 +1553,217 @@
                 <w:noProof/>
                 <w:webHidden/>
               </w:rPr>
-              <w:instrText xml:space="preserve"> PAGEREF _Toc197023500 \h </w:instrText>
+              <w:instrText xml:space="preserve"> PAGEREF _Toc197023956 \h </w:instrText>
+            </w:r>
+            <w:r>
+              <w:rPr>
+                <w:noProof/>
+                <w:webHidden/>
+              </w:rPr>
+            </w:r>
+            <w:r>
+              <w:rPr>
+                <w:noProof/>
+                <w:webHidden/>
+              </w:rPr>
+              <w:fldChar w:fldCharType="separate"/>
+            </w:r>
+            <w:r>
+              <w:rPr>
+                <w:noProof/>
+                <w:webHidden/>
+              </w:rPr>
+              <w:t>8</w:t>
+            </w:r>
+            <w:r>
+              <w:rPr>
+                <w:noProof/>
+                <w:webHidden/>
+              </w:rPr>
+              <w:fldChar w:fldCharType="end"/>
+            </w:r>
+          </w:hyperlink>
+        </w:p>
+        <w:p>
+          <w:pPr>
+            <w:pStyle w:val="TOC3"/>
+            <w:tabs>
+              <w:tab w:val="right" w:leader="dot" w:pos="9016"/>
+            </w:tabs>
+            <w:rPr>
+              <w:rFonts w:asciiTheme="minorHAnsi" w:hAnsiTheme="minorHAnsi"/>
+              <w:noProof/>
+              <w:sz w:val="24"/>
+            </w:rPr>
+          </w:pPr>
+          <w:hyperlink w:anchor="_Toc197023957" w:history="1">
+            <w:r>
+              <w:rPr>
+                <w:rStyle w:val="Hyperlink"/>
+                <w:noProof/>
+              </w:rPr>
+              <w:t>Comparison of Agile with Other Methodologies</w:t>
+            </w:r>
+            <w:r>
+              <w:rPr>
+                <w:noProof/>
+                <w:webHidden/>
+              </w:rPr>
+              <w:tab/>
+            </w:r>
+            <w:r>
+              <w:rPr>
+                <w:noProof/>
+                <w:webHidden/>
+              </w:rPr>
+              <w:fldChar w:fldCharType="begin"/>
+            </w:r>
+            <w:r>
+              <w:rPr>
+                <w:noProof/>
+                <w:webHidden/>
+              </w:rPr>
+              <w:instrText xml:space="preserve"> PAGEREF _Toc197023957 \h </w:instrText>
+            </w:r>
+            <w:r>
+              <w:rPr>
+                <w:noProof/>
+                <w:webHidden/>
+              </w:rPr>
+            </w:r>
+            <w:r>
+              <w:rPr>
+                <w:noProof/>
+                <w:webHidden/>
+              </w:rPr>
+              <w:fldChar w:fldCharType="separate"/>
+            </w:r>
+            <w:r>
+              <w:rPr>
+                <w:noProof/>
+                <w:webHidden/>
+              </w:rPr>
+              <w:t>8</w:t>
+            </w:r>
+            <w:r>
+              <w:rPr>
+                <w:noProof/>
+                <w:webHidden/>
+              </w:rPr>
+              <w:fldChar w:fldCharType="end"/>
+            </w:r>
+          </w:hyperlink>
+        </w:p>
+        <w:p>
+          <w:pPr>
+            <w:pStyle w:val="TOC3"/>
+            <w:tabs>
+              <w:tab w:val="right" w:leader="dot" w:pos="9016"/>
+            </w:tabs>
+            <w:rPr>
+              <w:rFonts w:asciiTheme="minorHAnsi" w:hAnsiTheme="minorHAnsi"/>
+              <w:noProof/>
+              <w:sz w:val="24"/>
+            </w:rPr>
+          </w:pPr>
+          <w:hyperlink w:anchor="_Toc197023958" w:history="1">
+            <w:r>
+              <w:rPr>
+                <w:rStyle w:val="Hyperlink"/>
+                <w:noProof/>
+              </w:rPr>
+              <w:t>Benefits of implementing Agile Methodology</w:t>
+            </w:r>
+            <w:r>
+              <w:rPr>
+                <w:noProof/>
+                <w:webHidden/>
+              </w:rPr>
+              <w:tab/>
+            </w:r>
+            <w:r>
+              <w:rPr>
+                <w:noProof/>
+                <w:webHidden/>
+              </w:rPr>
+              <w:fldChar w:fldCharType="begin"/>
+            </w:r>
+            <w:r>
+              <w:rPr>
+                <w:noProof/>
+                <w:webHidden/>
+              </w:rPr>
+              <w:instrText xml:space="preserve"> PAGEREF _Toc197023958 \h </w:instrText>
+            </w:r>
+            <w:r>
+              <w:rPr>
+                <w:noProof/>
+                <w:webHidden/>
+              </w:rPr>
+            </w:r>
+            <w:r>
+              <w:rPr>
+                <w:noProof/>
+                <w:webHidden/>
+              </w:rPr>
+              <w:fldChar w:fldCharType="separate"/>
+            </w:r>
+            <w:r>
+              <w:rPr>
+                <w:noProof/>
+                <w:webHidden/>
+              </w:rPr>
+              <w:t>8</w:t>
+            </w:r>
+            <w:r>
+              <w:rPr>
+                <w:noProof/>
+                <w:webHidden/>
+              </w:rPr>
+              <w:fldChar w:fldCharType="end"/>
+            </w:r>
+          </w:hyperlink>
+        </w:p>
+        <w:p>
+          <w:pPr>
+            <w:pStyle w:val="TOC3"/>
+            <w:tabs>
+              <w:tab w:val="right" w:leader="dot" w:pos="9016"/>
+            </w:tabs>
+            <w:rPr>
+              <w:rFonts w:asciiTheme="minorHAnsi" w:hAnsiTheme="minorHAnsi"/>
+              <w:noProof/>
+              <w:sz w:val="24"/>
+            </w:rPr>
+          </w:pPr>
+          <w:hyperlink w:anchor="_Toc197023959" w:history="1">
+            <w:r>
+              <w:rPr>
+                <w:rStyle w:val="Hyperlink"/>
+                <w:noProof/>
+              </w:rPr>
+              <w:t>Challenges in Implementing Agile Methodology</w:t>
+            </w:r>
+            <w:r>
+              <w:rPr>
+                <w:noProof/>
+                <w:webHidden/>
+              </w:rPr>
+              <w:tab/>
+            </w:r>
+            <w:r>
+              <w:rPr>
+                <w:noProof/>
+                <w:webHidden/>
+              </w:rPr>
+              <w:fldChar w:fldCharType="begin"/>
+            </w:r>
+            <w:r>
+              <w:rPr>
+                <w:noProof/>
+                <w:webHidden/>
+              </w:rPr>
+              <w:instrText xml:space="preserve"> PAGEREF _Toc197023959 \h </w:instrText>
             </w:r>
             <w:r>
               <w:rPr>
@@ -1585,6 +1795,636 @@
           </w:hyperlink>
         </w:p>
         <w:p>
+          <w:pPr>
+            <w:pStyle w:val="TOC3"/>
+            <w:tabs>
+              <w:tab w:val="right" w:leader="dot" w:pos="9016"/>
+            </w:tabs>
+            <w:rPr>
+              <w:rFonts w:asciiTheme="minorHAnsi" w:hAnsiTheme="minorHAnsi"/>
+              <w:noProof/>
+              <w:sz w:val="24"/>
+            </w:rPr>
+          </w:pPr>
+          <w:hyperlink w:anchor="_Toc197023960" w:history="1">
+            <w:r>
+              <w:rPr>
+                <w:rStyle w:val="Hyperlink"/>
+                <w:noProof/>
+              </w:rPr>
+              <w:t>Solutions for challenges</w:t>
+            </w:r>
+            <w:r>
+              <w:rPr>
+                <w:noProof/>
+                <w:webHidden/>
+              </w:rPr>
+              <w:tab/>
+            </w:r>
+            <w:r>
+              <w:rPr>
+                <w:noProof/>
+                <w:webHidden/>
+              </w:rPr>
+              <w:fldChar w:fldCharType="begin"/>
+            </w:r>
+            <w:r>
+              <w:rPr>
+                <w:noProof/>
+                <w:webHidden/>
+              </w:rPr>
+              <w:instrText xml:space="preserve"> PAGEREF _Toc197023960 \h </w:instrText>
+            </w:r>
+            <w:r>
+              <w:rPr>
+                <w:noProof/>
+                <w:webHidden/>
+              </w:rPr>
+            </w:r>
+            <w:r>
+              <w:rPr>
+                <w:noProof/>
+                <w:webHidden/>
+              </w:rPr>
+              <w:fldChar w:fldCharType="separate"/>
+            </w:r>
+            <w:r>
+              <w:rPr>
+                <w:noProof/>
+                <w:webHidden/>
+              </w:rPr>
+              <w:t>9</w:t>
+            </w:r>
+            <w:r>
+              <w:rPr>
+                <w:noProof/>
+                <w:webHidden/>
+              </w:rPr>
+              <w:fldChar w:fldCharType="end"/>
+            </w:r>
+          </w:hyperlink>
+        </w:p>
+        <w:p>
+          <w:pPr>
+            <w:pStyle w:val="TOC2"/>
+            <w:tabs>
+              <w:tab w:val="right" w:leader="dot" w:pos="9016"/>
+            </w:tabs>
+            <w:rPr>
+              <w:rFonts w:asciiTheme="minorHAnsi" w:hAnsiTheme="minorHAnsi"/>
+              <w:noProof/>
+              <w:sz w:val="24"/>
+            </w:rPr>
+          </w:pPr>
+          <w:hyperlink w:anchor="_Toc197023961" w:history="1">
+            <w:r>
+              <w:rPr>
+                <w:rStyle w:val="Hyperlink"/>
+                <w:noProof/>
+              </w:rPr>
+              <w:t>Tools and software used</w:t>
+            </w:r>
+            <w:r>
+              <w:rPr>
+                <w:noProof/>
+                <w:webHidden/>
+              </w:rPr>
+              <w:tab/>
+            </w:r>
+            <w:r>
+              <w:rPr>
+                <w:noProof/>
+                <w:webHidden/>
+              </w:rPr>
+              <w:fldChar w:fldCharType="begin"/>
+            </w:r>
+            <w:r>
+              <w:rPr>
+                <w:noProof/>
+                <w:webHidden/>
+              </w:rPr>
+              <w:instrText xml:space="preserve"> PAGEREF _Toc197023961 \h </w:instrText>
+            </w:r>
+            <w:r>
+              <w:rPr>
+                <w:noProof/>
+                <w:webHidden/>
+              </w:rPr>
+            </w:r>
+            <w:r>
+              <w:rPr>
+                <w:noProof/>
+                <w:webHidden/>
+              </w:rPr>
+              <w:fldChar w:fldCharType="separate"/>
+            </w:r>
+            <w:r>
+              <w:rPr>
+                <w:noProof/>
+                <w:webHidden/>
+              </w:rPr>
+              <w:t>9</w:t>
+            </w:r>
+            <w:r>
+              <w:rPr>
+                <w:noProof/>
+                <w:webHidden/>
+              </w:rPr>
+              <w:fldChar w:fldCharType="end"/>
+            </w:r>
+          </w:hyperlink>
+        </w:p>
+        <w:p>
+          <w:pPr>
+            <w:pStyle w:val="TOC2"/>
+            <w:tabs>
+              <w:tab w:val="right" w:leader="dot" w:pos="9016"/>
+            </w:tabs>
+            <w:rPr>
+              <w:rFonts w:asciiTheme="minorHAnsi" w:hAnsiTheme="minorHAnsi"/>
+              <w:noProof/>
+              <w:sz w:val="24"/>
+            </w:rPr>
+          </w:pPr>
+          <w:hyperlink w:anchor="_Toc197023962" w:history="1">
+            <w:r>
+              <w:rPr>
+                <w:rStyle w:val="Hyperlink"/>
+                <w:noProof/>
+              </w:rPr>
+              <w:t>Development Methodology</w:t>
+            </w:r>
+            <w:r>
+              <w:rPr>
+                <w:noProof/>
+                <w:webHidden/>
+              </w:rPr>
+              <w:tab/>
+            </w:r>
+            <w:r>
+              <w:rPr>
+                <w:noProof/>
+                <w:webHidden/>
+              </w:rPr>
+              <w:fldChar w:fldCharType="begin"/>
+            </w:r>
+            <w:r>
+              <w:rPr>
+                <w:noProof/>
+                <w:webHidden/>
+              </w:rPr>
+              <w:instrText xml:space="preserve"> PAGEREF _Toc197023962 \h </w:instrText>
+            </w:r>
+            <w:r>
+              <w:rPr>
+                <w:noProof/>
+                <w:webHidden/>
+              </w:rPr>
+            </w:r>
+            <w:r>
+              <w:rPr>
+                <w:noProof/>
+                <w:webHidden/>
+              </w:rPr>
+              <w:fldChar w:fldCharType="separate"/>
+            </w:r>
+            <w:r>
+              <w:rPr>
+                <w:noProof/>
+                <w:webHidden/>
+              </w:rPr>
+              <w:t>10</w:t>
+            </w:r>
+            <w:r>
+              <w:rPr>
+                <w:noProof/>
+                <w:webHidden/>
+              </w:rPr>
+              <w:fldChar w:fldCharType="end"/>
+            </w:r>
+          </w:hyperlink>
+        </w:p>
+        <w:p>
+          <w:pPr>
+            <w:pStyle w:val="TOC1"/>
+            <w:tabs>
+              <w:tab w:val="right" w:leader="dot" w:pos="9016"/>
+            </w:tabs>
+            <w:rPr>
+              <w:rFonts w:asciiTheme="minorHAnsi" w:hAnsiTheme="minorHAnsi"/>
+              <w:noProof/>
+              <w:sz w:val="24"/>
+            </w:rPr>
+          </w:pPr>
+          <w:hyperlink w:anchor="_Toc197023963" w:history="1">
+            <w:r>
+              <w:rPr>
+                <w:rStyle w:val="Hyperlink"/>
+                <w:noProof/>
+              </w:rPr>
+              <w:t>Requirements, specification and Design</w:t>
+            </w:r>
+            <w:r>
+              <w:rPr>
+                <w:noProof/>
+                <w:webHidden/>
+              </w:rPr>
+              <w:tab/>
+            </w:r>
+            <w:r>
+              <w:rPr>
+                <w:noProof/>
+                <w:webHidden/>
+              </w:rPr>
+              <w:fldChar w:fldCharType="begin"/>
+            </w:r>
+            <w:r>
+              <w:rPr>
+                <w:noProof/>
+                <w:webHidden/>
+              </w:rPr>
+              <w:instrText xml:space="preserve"> PAGEREF _Toc197023963 \h </w:instrText>
+            </w:r>
+            <w:r>
+              <w:rPr>
+                <w:noProof/>
+                <w:webHidden/>
+              </w:rPr>
+            </w:r>
+            <w:r>
+              <w:rPr>
+                <w:noProof/>
+                <w:webHidden/>
+              </w:rPr>
+              <w:fldChar w:fldCharType="separate"/>
+            </w:r>
+            <w:r>
+              <w:rPr>
+                <w:noProof/>
+                <w:webHidden/>
+              </w:rPr>
+              <w:t>11</w:t>
+            </w:r>
+            <w:r>
+              <w:rPr>
+                <w:noProof/>
+                <w:webHidden/>
+              </w:rPr>
+              <w:fldChar w:fldCharType="end"/>
+            </w:r>
+          </w:hyperlink>
+        </w:p>
+        <w:p>
+          <w:pPr>
+            <w:pStyle w:val="TOC2"/>
+            <w:tabs>
+              <w:tab w:val="right" w:leader="dot" w:pos="9016"/>
+            </w:tabs>
+            <w:rPr>
+              <w:rFonts w:asciiTheme="minorHAnsi" w:hAnsiTheme="minorHAnsi"/>
+              <w:noProof/>
+              <w:sz w:val="24"/>
+            </w:rPr>
+          </w:pPr>
+          <w:hyperlink w:anchor="_Toc197023964" w:history="1">
+            <w:r>
+              <w:rPr>
+                <w:rStyle w:val="Hyperlink"/>
+                <w:noProof/>
+              </w:rPr>
+              <w:t>Analysis of Requirements and Design of the Proposed System</w:t>
+            </w:r>
+            <w:r>
+              <w:rPr>
+                <w:noProof/>
+                <w:webHidden/>
+              </w:rPr>
+              <w:tab/>
+            </w:r>
+            <w:r>
+              <w:rPr>
+                <w:noProof/>
+                <w:webHidden/>
+              </w:rPr>
+              <w:fldChar w:fldCharType="begin"/>
+            </w:r>
+            <w:r>
+              <w:rPr>
+                <w:noProof/>
+                <w:webHidden/>
+              </w:rPr>
+              <w:instrText xml:space="preserve"> PAGEREF _Toc197023964 \h </w:instrText>
+            </w:r>
+            <w:r>
+              <w:rPr>
+                <w:noProof/>
+                <w:webHidden/>
+              </w:rPr>
+            </w:r>
+            <w:r>
+              <w:rPr>
+                <w:noProof/>
+                <w:webHidden/>
+              </w:rPr>
+              <w:fldChar w:fldCharType="separate"/>
+            </w:r>
+            <w:r>
+              <w:rPr>
+                <w:noProof/>
+                <w:webHidden/>
+              </w:rPr>
+              <w:t>11</w:t>
+            </w:r>
+            <w:r>
+              <w:rPr>
+                <w:noProof/>
+                <w:webHidden/>
+              </w:rPr>
+              <w:fldChar w:fldCharType="end"/>
+            </w:r>
+          </w:hyperlink>
+        </w:p>
+        <w:p>
+          <w:pPr>
+            <w:pStyle w:val="TOC2"/>
+            <w:tabs>
+              <w:tab w:val="right" w:leader="dot" w:pos="9016"/>
+            </w:tabs>
+            <w:rPr>
+              <w:rFonts w:asciiTheme="minorHAnsi" w:hAnsiTheme="minorHAnsi"/>
+              <w:noProof/>
+              <w:sz w:val="24"/>
+            </w:rPr>
+          </w:pPr>
+          <w:hyperlink w:anchor="_Toc197023965" w:history="1">
+            <w:r>
+              <w:rPr>
+                <w:rStyle w:val="Hyperlink"/>
+                <w:noProof/>
+              </w:rPr>
+              <w:t>Requirements Specification</w:t>
+            </w:r>
+            <w:r>
+              <w:rPr>
+                <w:noProof/>
+                <w:webHidden/>
+              </w:rPr>
+              <w:tab/>
+            </w:r>
+            <w:r>
+              <w:rPr>
+                <w:noProof/>
+                <w:webHidden/>
+              </w:rPr>
+              <w:fldChar w:fldCharType="begin"/>
+            </w:r>
+            <w:r>
+              <w:rPr>
+                <w:noProof/>
+                <w:webHidden/>
+              </w:rPr>
+              <w:instrText xml:space="preserve"> PAGEREF _Toc197023965 \h </w:instrText>
+            </w:r>
+            <w:r>
+              <w:rPr>
+                <w:noProof/>
+                <w:webHidden/>
+              </w:rPr>
+            </w:r>
+            <w:r>
+              <w:rPr>
+                <w:noProof/>
+                <w:webHidden/>
+              </w:rPr>
+              <w:fldChar w:fldCharType="separate"/>
+            </w:r>
+            <w:r>
+              <w:rPr>
+                <w:noProof/>
+                <w:webHidden/>
+              </w:rPr>
+              <w:t>11</w:t>
+            </w:r>
+            <w:r>
+              <w:rPr>
+                <w:noProof/>
+                <w:webHidden/>
+              </w:rPr>
+              <w:fldChar w:fldCharType="end"/>
+            </w:r>
+          </w:hyperlink>
+        </w:p>
+        <w:p>
+          <w:pPr>
+            <w:pStyle w:val="TOC2"/>
+            <w:tabs>
+              <w:tab w:val="right" w:leader="dot" w:pos="9016"/>
+            </w:tabs>
+            <w:rPr>
+              <w:rFonts w:asciiTheme="minorHAnsi" w:hAnsiTheme="minorHAnsi"/>
+              <w:noProof/>
+              <w:sz w:val="24"/>
+            </w:rPr>
+          </w:pPr>
+          <w:hyperlink w:anchor="_Toc197023966" w:history="1">
+            <w:r>
+              <w:rPr>
+                <w:rStyle w:val="Hyperlink"/>
+                <w:noProof/>
+              </w:rPr>
+              <w:t>Functional Specification</w:t>
+            </w:r>
+            <w:r>
+              <w:rPr>
+                <w:noProof/>
+                <w:webHidden/>
+              </w:rPr>
+              <w:tab/>
+            </w:r>
+            <w:r>
+              <w:rPr>
+                <w:noProof/>
+                <w:webHidden/>
+              </w:rPr>
+              <w:fldChar w:fldCharType="begin"/>
+            </w:r>
+            <w:r>
+              <w:rPr>
+                <w:noProof/>
+                <w:webHidden/>
+              </w:rPr>
+              <w:instrText xml:space="preserve"> PAGEREF _Toc197023966 \h </w:instrText>
+            </w:r>
+            <w:r>
+              <w:rPr>
+                <w:noProof/>
+                <w:webHidden/>
+              </w:rPr>
+            </w:r>
+            <w:r>
+              <w:rPr>
+                <w:noProof/>
+                <w:webHidden/>
+              </w:rPr>
+              <w:fldChar w:fldCharType="separate"/>
+            </w:r>
+            <w:r>
+              <w:rPr>
+                <w:noProof/>
+                <w:webHidden/>
+              </w:rPr>
+              <w:t>12</w:t>
+            </w:r>
+            <w:r>
+              <w:rPr>
+                <w:noProof/>
+                <w:webHidden/>
+              </w:rPr>
+              <w:fldChar w:fldCharType="end"/>
+            </w:r>
+          </w:hyperlink>
+        </w:p>
+        <w:p>
+          <w:pPr>
+            <w:pStyle w:val="TOC1"/>
+            <w:tabs>
+              <w:tab w:val="right" w:leader="dot" w:pos="9016"/>
+            </w:tabs>
+            <w:rPr>
+              <w:rFonts w:asciiTheme="minorHAnsi" w:hAnsiTheme="minorHAnsi"/>
+              <w:noProof/>
+              <w:sz w:val="24"/>
+            </w:rPr>
+          </w:pPr>
+          <w:hyperlink w:anchor="_Toc197023967" w:history="1">
+            <w:r>
+              <w:rPr>
+                <w:rStyle w:val="Hyperlink"/>
+                <w:noProof/>
+              </w:rPr>
+              <w:t>References</w:t>
+            </w:r>
+            <w:r>
+              <w:rPr>
+                <w:noProof/>
+                <w:webHidden/>
+              </w:rPr>
+              <w:tab/>
+            </w:r>
+            <w:r>
+              <w:rPr>
+                <w:noProof/>
+                <w:webHidden/>
+              </w:rPr>
+              <w:fldChar w:fldCharType="begin"/>
+            </w:r>
+            <w:r>
+              <w:rPr>
+                <w:noProof/>
+                <w:webHidden/>
+              </w:rPr>
+              <w:instrText xml:space="preserve"> PAGEREF _Toc197023967 \h </w:instrText>
+            </w:r>
+            <w:r>
+              <w:rPr>
+                <w:noProof/>
+                <w:webHidden/>
+              </w:rPr>
+            </w:r>
+            <w:r>
+              <w:rPr>
+                <w:noProof/>
+                <w:webHidden/>
+              </w:rPr>
+              <w:fldChar w:fldCharType="separate"/>
+            </w:r>
+            <w:r>
+              <w:rPr>
+                <w:noProof/>
+                <w:webHidden/>
+              </w:rPr>
+              <w:t>13</w:t>
+            </w:r>
+            <w:r>
+              <w:rPr>
+                <w:noProof/>
+                <w:webHidden/>
+              </w:rPr>
+              <w:fldChar w:fldCharType="end"/>
+            </w:r>
+          </w:hyperlink>
+        </w:p>
+        <w:p>
+          <w:pPr>
+            <w:pStyle w:val="TOC1"/>
+            <w:tabs>
+              <w:tab w:val="right" w:leader="dot" w:pos="9016"/>
+            </w:tabs>
+            <w:rPr>
+              <w:rFonts w:asciiTheme="minorHAnsi" w:hAnsiTheme="minorHAnsi"/>
+              <w:noProof/>
+              <w:sz w:val="24"/>
+            </w:rPr>
+          </w:pPr>
+          <w:hyperlink w:anchor="_Toc197023968" w:history="1">
+            <w:r>
+              <w:rPr>
+                <w:rStyle w:val="Hyperlink"/>
+                <w:noProof/>
+              </w:rPr>
+              <w:t>Appendices</w:t>
+            </w:r>
+            <w:r>
+              <w:rPr>
+                <w:noProof/>
+                <w:webHidden/>
+              </w:rPr>
+              <w:tab/>
+            </w:r>
+            <w:r>
+              <w:rPr>
+                <w:noProof/>
+                <w:webHidden/>
+              </w:rPr>
+              <w:fldChar w:fldCharType="begin"/>
+            </w:r>
+            <w:r>
+              <w:rPr>
+                <w:noProof/>
+                <w:webHidden/>
+              </w:rPr>
+              <w:instrText xml:space="preserve"> PAGEREF _Toc197023968 \h </w:instrText>
+            </w:r>
+            <w:r>
+              <w:rPr>
+                <w:noProof/>
+                <w:webHidden/>
+              </w:rPr>
+            </w:r>
+            <w:r>
+              <w:rPr>
+                <w:noProof/>
+                <w:webHidden/>
+              </w:rPr>
+              <w:fldChar w:fldCharType="separate"/>
+            </w:r>
+            <w:r>
+              <w:rPr>
+                <w:noProof/>
+                <w:webHidden/>
+              </w:rPr>
+              <w:t>14</w:t>
+            </w:r>
+            <w:r>
+              <w:rPr>
+                <w:noProof/>
+                <w:webHidden/>
+              </w:rPr>
+              <w:fldChar w:fldCharType="end"/>
+            </w:r>
+          </w:hyperlink>
+        </w:p>
+        <w:p>
           <w:r>
             <w:rPr>
               <w:b/>
@@ -1608,7 +2448,7 @@
       <w:pPr>
         <w:pStyle w:val="Heading1"/>
       </w:pPr>
-      <w:bookmarkStart w:id="2" w:name="_Toc197023494"/>
+      <w:bookmarkStart w:id="2" w:name="_Toc197023950"/>
       <w:r>
         <w:lastRenderedPageBreak/>
         <w:t>Introduction</w:t>
@@ -2239,7 +3079,7 @@
         <w:pStyle w:val="Heading1"/>
       </w:pPr>
       <w:bookmarkStart w:id="3" w:name="_Toc185711903"/>
-      <w:bookmarkStart w:id="4" w:name="_Toc197023495"/>
+      <w:bookmarkStart w:id="4" w:name="_Toc197023951"/>
       <w:r>
         <w:lastRenderedPageBreak/>
         <w:t>Aims and Objectives</w:t>
@@ -2277,7 +3117,7 @@
       <w:pPr>
         <w:pStyle w:val="Heading2"/>
       </w:pPr>
-      <w:bookmarkStart w:id="5" w:name="_Toc197023496"/>
+      <w:bookmarkStart w:id="5" w:name="_Toc197023952"/>
       <w:r>
         <w:t>Project Objectives</w:t>
       </w:r>
@@ -2748,7 +3588,7 @@
         <w:pStyle w:val="Heading1"/>
       </w:pPr>
       <w:bookmarkStart w:id="6" w:name="_Toc185711904"/>
-      <w:bookmarkStart w:id="7" w:name="_Toc197023497"/>
+      <w:bookmarkStart w:id="7" w:name="_Toc197023953"/>
       <w:r>
         <w:lastRenderedPageBreak/>
         <w:t>Literature review and context</w:t>
@@ -2934,7 +3774,7 @@
       <w:pPr>
         <w:pStyle w:val="Heading2"/>
       </w:pPr>
-      <w:bookmarkStart w:id="8" w:name="_Toc197023498"/>
+      <w:bookmarkStart w:id="8" w:name="_Toc197023954"/>
       <w:r>
         <w:t>Case Studies</w:t>
       </w:r>
@@ -3508,6 +4348,7 @@
       </w:pPr>
       <w:bookmarkStart w:id="9" w:name="_Toc185711905"/>
       <w:bookmarkStart w:id="10" w:name="_Toc196940696"/>
+      <w:bookmarkStart w:id="11" w:name="_Toc197023955"/>
       <w:r>
         <w:lastRenderedPageBreak/>
         <w:t>Method</w:t>
@@ -3517,26 +4358,31 @@
         <w:t>ology</w:t>
       </w:r>
       <w:bookmarkEnd w:id="10"/>
+      <w:bookmarkEnd w:id="11"/>
     </w:p>
     <w:p>
       <w:pPr>
         <w:pStyle w:val="Heading2"/>
       </w:pPr>
-      <w:bookmarkStart w:id="11" w:name="_Toc196940697"/>
+      <w:bookmarkStart w:id="12" w:name="_Toc196940697"/>
+      <w:bookmarkStart w:id="13" w:name="_Toc197023956"/>
       <w:r>
         <w:t>Proposed Development Methodology</w:t>
       </w:r>
-      <w:bookmarkEnd w:id="11"/>
+      <w:bookmarkEnd w:id="12"/>
+      <w:bookmarkEnd w:id="13"/>
     </w:p>
     <w:p>
       <w:pPr>
         <w:pStyle w:val="Heading3"/>
       </w:pPr>
-      <w:bookmarkStart w:id="12" w:name="_Toc196940698"/>
+      <w:bookmarkStart w:id="14" w:name="_Toc196940698"/>
+      <w:bookmarkStart w:id="15" w:name="_Toc197023957"/>
       <w:r>
         <w:t>Comparison of Agile with Other Methodologies</w:t>
       </w:r>
-      <w:bookmarkEnd w:id="12"/>
+      <w:bookmarkEnd w:id="14"/>
+      <w:bookmarkEnd w:id="15"/>
     </w:p>
     <w:p>
       <w:r>
@@ -3706,11 +4552,13 @@
       <w:pPr>
         <w:pStyle w:val="Heading3"/>
       </w:pPr>
-      <w:bookmarkStart w:id="13" w:name="_Toc196940699"/>
+      <w:bookmarkStart w:id="16" w:name="_Toc196940699"/>
+      <w:bookmarkStart w:id="17" w:name="_Toc197023958"/>
       <w:r>
         <w:t>Benefits of implementing Agile Methodology</w:t>
       </w:r>
-      <w:bookmarkEnd w:id="13"/>
+      <w:bookmarkEnd w:id="16"/>
+      <w:bookmarkEnd w:id="17"/>
     </w:p>
     <w:p>
       <w:r>
@@ -3740,12 +4588,14 @@
       <w:pPr>
         <w:pStyle w:val="Heading3"/>
       </w:pPr>
-      <w:bookmarkStart w:id="14" w:name="_Toc196940700"/>
+      <w:bookmarkStart w:id="18" w:name="_Toc196940700"/>
+      <w:bookmarkStart w:id="19" w:name="_Toc197023959"/>
       <w:r>
         <w:lastRenderedPageBreak/>
         <w:t>Challenges in Implementing Agile Methodology</w:t>
       </w:r>
-      <w:bookmarkEnd w:id="14"/>
+      <w:bookmarkEnd w:id="18"/>
+      <w:bookmarkEnd w:id="19"/>
     </w:p>
     <w:p>
       <w:r>
@@ -3858,11 +4708,13 @@
       <w:pPr>
         <w:pStyle w:val="Heading3"/>
       </w:pPr>
-      <w:bookmarkStart w:id="15" w:name="_Toc196940701"/>
+      <w:bookmarkStart w:id="20" w:name="_Toc196940701"/>
+      <w:bookmarkStart w:id="21" w:name="_Toc197023960"/>
       <w:r>
         <w:t>Solutions for challenges</w:t>
       </w:r>
-      <w:bookmarkEnd w:id="15"/>
+      <w:bookmarkEnd w:id="20"/>
+      <w:bookmarkEnd w:id="21"/>
     </w:p>
     <w:p>
       <w:r>
@@ -3961,11 +4813,13 @@
       <w:pPr>
         <w:pStyle w:val="Heading2"/>
       </w:pPr>
-      <w:bookmarkStart w:id="16" w:name="_Toc196940702"/>
+      <w:bookmarkStart w:id="22" w:name="_Toc196940702"/>
+      <w:bookmarkStart w:id="23" w:name="_Toc197023961"/>
       <w:r>
         <w:t>Tools and software used</w:t>
       </w:r>
-      <w:bookmarkEnd w:id="16"/>
+      <w:bookmarkEnd w:id="22"/>
+      <w:bookmarkEnd w:id="23"/>
     </w:p>
     <w:p>
       <w:r>
@@ -4000,11 +4854,13 @@
       <w:pPr>
         <w:pStyle w:val="Heading2"/>
       </w:pPr>
-      <w:bookmarkStart w:id="17" w:name="_Toc196940703"/>
+      <w:bookmarkStart w:id="24" w:name="_Toc196940703"/>
+      <w:bookmarkStart w:id="25" w:name="_Toc197023962"/>
       <w:r>
         <w:t>Development Methodology</w:t>
       </w:r>
-      <w:bookmarkEnd w:id="17"/>
+      <w:bookmarkEnd w:id="24"/>
+      <w:bookmarkEnd w:id="25"/>
     </w:p>
     <w:p>
       <w:pPr>
@@ -4425,6 +5281,478 @@
       </w:r>
     </w:p>
     <w:p>
+      <w:pPr>
+        <w:pStyle w:val="Heading1"/>
+      </w:pPr>
+      <w:bookmarkStart w:id="26" w:name="_Toc196940704"/>
+      <w:bookmarkStart w:id="27" w:name="_Toc197023963"/>
+      <w:r>
+        <w:t>Requirements</w:t>
+      </w:r>
+      <w:r>
+        <w:t>,</w:t>
+      </w:r>
+      <w:r>
+        <w:t xml:space="preserve"> specification and Design</w:t>
+      </w:r>
+      <w:bookmarkEnd w:id="26"/>
+      <w:bookmarkEnd w:id="27"/>
+    </w:p>
+    <w:p>
+      <w:pPr>
+        <w:pStyle w:val="Heading2"/>
+      </w:pPr>
+      <w:bookmarkStart w:id="28" w:name="_Toc196940705"/>
+      <w:bookmarkStart w:id="29" w:name="_Toc197023964"/>
+      <w:r>
+        <w:t>Analysis of Requirements and Design of the Proposed System</w:t>
+      </w:r>
+      <w:bookmarkEnd w:id="28"/>
+      <w:bookmarkEnd w:id="29"/>
+    </w:p>
+    <w:p>
+      <w:r>
+        <w:t>System</w:t>
+      </w:r>
+      <w:r>
+        <w:t xml:space="preserve">: </w:t>
+      </w:r>
+      <w:r>
+        <w:t>The project involves developing an inventory management system (IMS) to address challenges in stock tracking, order processing, and report generation for a small-to-medium enterprise.</w:t>
+      </w:r>
+      <w:r>
+        <w:t xml:space="preserve"> </w:t>
+      </w:r>
+      <w:r>
+        <w:t>Key issues include real-time inventory updates, user-friendly interfaces, and scalable database architecture. Stakeholder feedback revealed the necessity for intuitive user management and customizable reports.</w:t>
+      </w:r>
+    </w:p>
+    <w:p>
+      <w:r>
+        <w:t>Software</w:t>
+      </w:r>
+      <w:r>
+        <w:t xml:space="preserve">: </w:t>
+      </w:r>
+      <w:r>
+        <w:t>The software should support CRUD operations for inventory, provide role-based access for users, and enable seamless data visualization through dashboards.</w:t>
+      </w:r>
+      <w:r>
+        <w:t xml:space="preserve"> </w:t>
+      </w:r>
+      <w:r>
+        <w:t>The software must be scalable to handle increasing data loads as the business grows.</w:t>
+      </w:r>
+    </w:p>
+    <w:p>
+      <w:r>
+        <w:t>Data Processing/AI/Machine-Learning Pipeline</w:t>
+      </w:r>
+      <w:r>
+        <w:t>: Initial p</w:t>
+      </w:r>
+      <w:r>
+        <w:t xml:space="preserve">ipeline </w:t>
+      </w:r>
+      <w:r>
+        <w:t>r</w:t>
+      </w:r>
+      <w:r>
+        <w:t>equirements</w:t>
+      </w:r>
+      <w:r>
+        <w:t xml:space="preserve"> consist of d</w:t>
+      </w:r>
+      <w:r>
+        <w:t>ata collection from user inputs and transactional logs</w:t>
+      </w:r>
+      <w:r>
+        <w:t>, d</w:t>
+      </w:r>
+      <w:r>
+        <w:t>ata preprocessing to identify trends in stock movement</w:t>
+      </w:r>
+      <w:r>
+        <w:t xml:space="preserve"> and i</w:t>
+      </w:r>
+      <w:r>
+        <w:t>mplementation of predictive analytics to forecast inventory needs using machine learning</w:t>
+      </w:r>
+      <w:r>
+        <w:t xml:space="preserve"> in future iterations</w:t>
+      </w:r>
+      <w:r>
+        <w:t>.</w:t>
+      </w:r>
+      <w:r>
+        <w:t xml:space="preserve"> The initial design will be a</w:t>
+      </w:r>
+      <w:r>
+        <w:t xml:space="preserve"> modular pipeline with clearly defined preprocessing, processing, and visualization stages ensures easy debugging and updates.</w:t>
+      </w:r>
+    </w:p>
+    <w:p>
+      <w:pPr>
+        <w:pStyle w:val="Heading2"/>
+      </w:pPr>
+      <w:bookmarkStart w:id="30" w:name="_Toc196940706"/>
+      <w:bookmarkStart w:id="31" w:name="_Toc197023965"/>
+      <w:r>
+        <w:t>Requirements Specification</w:t>
+      </w:r>
+      <w:bookmarkEnd w:id="30"/>
+      <w:bookmarkEnd w:id="31"/>
+    </w:p>
+    <w:p>
+      <w:r>
+        <w:t>Some example f</w:t>
+      </w:r>
+      <w:r>
+        <w:t xml:space="preserve">unctional </w:t>
+      </w:r>
+      <w:r>
+        <w:t>r</w:t>
+      </w:r>
+      <w:r>
+        <w:t>equirements</w:t>
+      </w:r>
+      <w:r>
+        <w:t xml:space="preserve"> for system will be:</w:t>
+      </w:r>
+    </w:p>
+    <w:p>
+      <w:pPr>
+        <w:pStyle w:val="ListParagraph"/>
+        <w:numPr>
+          <w:ilvl w:val="0"/>
+          <w:numId w:val="27"/>
+        </w:numPr>
+      </w:pPr>
+      <w:r>
+        <w:t>Inventory Management:</w:t>
+      </w:r>
+    </w:p>
+    <w:p>
+      <w:pPr>
+        <w:pStyle w:val="ListParagraph"/>
+        <w:numPr>
+          <w:ilvl w:val="1"/>
+          <w:numId w:val="27"/>
+        </w:numPr>
+      </w:pPr>
+      <w:r>
+        <w:t>Add, update, delete, and view product details.</w:t>
+      </w:r>
+    </w:p>
+    <w:p>
+      <w:pPr>
+        <w:pStyle w:val="ListParagraph"/>
+        <w:numPr>
+          <w:ilvl w:val="1"/>
+          <w:numId w:val="27"/>
+        </w:numPr>
+      </w:pPr>
+      <w:r>
+        <w:t>Track stock levels in real-time.</w:t>
+      </w:r>
+    </w:p>
+    <w:p>
+      <w:pPr>
+        <w:pStyle w:val="ListParagraph"/>
+        <w:numPr>
+          <w:ilvl w:val="0"/>
+          <w:numId w:val="27"/>
+        </w:numPr>
+      </w:pPr>
+      <w:r>
+        <w:t>Order Processing:</w:t>
+      </w:r>
+    </w:p>
+    <w:p>
+      <w:pPr>
+        <w:pStyle w:val="ListParagraph"/>
+        <w:numPr>
+          <w:ilvl w:val="1"/>
+          <w:numId w:val="27"/>
+        </w:numPr>
+      </w:pPr>
+      <w:r>
+        <w:t>Process purchase orders and generate invoices.</w:t>
+      </w:r>
+    </w:p>
+    <w:p>
+      <w:pPr>
+        <w:pStyle w:val="ListParagraph"/>
+        <w:numPr>
+          <w:ilvl w:val="1"/>
+          <w:numId w:val="27"/>
+        </w:numPr>
+      </w:pPr>
+      <w:r>
+        <w:t>Notify users about low stock levels.</w:t>
+      </w:r>
+    </w:p>
+    <w:p>
+      <w:pPr>
+        <w:pStyle w:val="ListParagraph"/>
+        <w:numPr>
+          <w:ilvl w:val="0"/>
+          <w:numId w:val="27"/>
+        </w:numPr>
+      </w:pPr>
+      <w:r>
+        <w:t>User Management:</w:t>
+      </w:r>
+    </w:p>
+    <w:p>
+      <w:pPr>
+        <w:pStyle w:val="ListParagraph"/>
+        <w:numPr>
+          <w:ilvl w:val="1"/>
+          <w:numId w:val="27"/>
+        </w:numPr>
+      </w:pPr>
+      <w:r>
+        <w:t>Role-based access (Admin, Manager, Staff).</w:t>
+      </w:r>
+    </w:p>
+    <w:p>
+      <w:pPr>
+        <w:pStyle w:val="ListParagraph"/>
+        <w:numPr>
+          <w:ilvl w:val="0"/>
+          <w:numId w:val="27"/>
+        </w:numPr>
+      </w:pPr>
+      <w:r>
+        <w:t>Report Generation:</w:t>
+      </w:r>
+    </w:p>
+    <w:p>
+      <w:pPr>
+        <w:pStyle w:val="ListParagraph"/>
+        <w:numPr>
+          <w:ilvl w:val="1"/>
+          <w:numId w:val="27"/>
+        </w:numPr>
+      </w:pPr>
+      <w:r>
+        <w:t>Generate reports on stock levels, sales, and order history.</w:t>
+      </w:r>
+    </w:p>
+    <w:p>
+      <w:r>
+        <w:t>Non-Functional Requirements</w:t>
+      </w:r>
+      <w:r>
+        <w:t xml:space="preserve"> for the system will be:</w:t>
+      </w:r>
+    </w:p>
+    <w:p>
+      <w:pPr>
+        <w:pStyle w:val="ListParagraph"/>
+        <w:numPr>
+          <w:ilvl w:val="0"/>
+          <w:numId w:val="49"/>
+        </w:numPr>
+      </w:pPr>
+      <w:r>
+        <w:t xml:space="preserve">Budget to </w:t>
+      </w:r>
+      <w:r>
+        <w:t xml:space="preserve">be </w:t>
+      </w:r>
+      <w:r>
+        <w:t>under £</w:t>
+      </w:r>
+      <w:r>
+        <w:t>500.00</w:t>
+      </w:r>
+      <w:r>
+        <w:t>.</w:t>
+      </w:r>
+    </w:p>
+    <w:p>
+      <w:pPr>
+        <w:pStyle w:val="ListParagraph"/>
+        <w:numPr>
+          <w:ilvl w:val="0"/>
+          <w:numId w:val="49"/>
+        </w:numPr>
+      </w:pPr>
+      <w:r>
+        <w:t>Project completion within six months.</w:t>
+      </w:r>
+    </w:p>
+    <w:p>
+      <w:pPr>
+        <w:pStyle w:val="ListParagraph"/>
+        <w:numPr>
+          <w:ilvl w:val="0"/>
+          <w:numId w:val="49"/>
+        </w:numPr>
+      </w:pPr>
+      <w:r>
+        <w:t>Compatible with Windows and web browsers.</w:t>
+      </w:r>
+    </w:p>
+    <w:p>
+      <w:pPr>
+        <w:pStyle w:val="ListParagraph"/>
+        <w:numPr>
+          <w:ilvl w:val="0"/>
+          <w:numId w:val="49"/>
+        </w:numPr>
+      </w:pPr>
+      <w:r>
+        <w:t>Backend h</w:t>
+      </w:r>
+      <w:r>
+        <w:t>osted using Python</w:t>
+      </w:r>
+    </w:p>
+    <w:p>
+      <w:pPr>
+        <w:pStyle w:val="ListParagraph"/>
+        <w:numPr>
+          <w:ilvl w:val="0"/>
+          <w:numId w:val="49"/>
+        </w:numPr>
+      </w:pPr>
+      <w:r>
+        <w:t>D</w:t>
+      </w:r>
+      <w:r>
+        <w:t>atabase hosted on MySQL.</w:t>
+      </w:r>
+    </w:p>
+    <w:p>
+      <w:r>
+        <w:t>Performance Requirements:</w:t>
+      </w:r>
+    </w:p>
+    <w:p>
+      <w:pPr>
+        <w:pStyle w:val="ListParagraph"/>
+        <w:numPr>
+          <w:ilvl w:val="0"/>
+          <w:numId w:val="31"/>
+        </w:numPr>
+      </w:pPr>
+      <w:r>
+        <w:t>System latency under 500ms for all operations.</w:t>
+      </w:r>
+    </w:p>
+    <w:p>
+      <w:pPr>
+        <w:pStyle w:val="ListParagraph"/>
+        <w:numPr>
+          <w:ilvl w:val="0"/>
+          <w:numId w:val="31"/>
+        </w:numPr>
+      </w:pPr>
+      <w:r>
+        <w:t xml:space="preserve">Support for concurrent users (minimum </w:t>
+      </w:r>
+      <w:r>
+        <w:t>8</w:t>
+      </w:r>
+      <w:r>
+        <w:t>).</w:t>
+      </w:r>
+    </w:p>
+    <w:p>
+      <w:r>
+        <w:lastRenderedPageBreak/>
+        <w:t>Verification Requirements:</w:t>
+      </w:r>
+    </w:p>
+    <w:p>
+      <w:pPr>
+        <w:pStyle w:val="ListParagraph"/>
+        <w:numPr>
+          <w:ilvl w:val="0"/>
+          <w:numId w:val="50"/>
+        </w:numPr>
+      </w:pPr>
+      <w:r>
+        <w:t>API tests via Postman to ensure functional integrity.</w:t>
+      </w:r>
+    </w:p>
+    <w:p>
+      <w:r>
+        <w:t>Validation Criteria:</w:t>
+      </w:r>
+    </w:p>
+    <w:p>
+      <w:pPr>
+        <w:pStyle w:val="ListParagraph"/>
+        <w:numPr>
+          <w:ilvl w:val="0"/>
+          <w:numId w:val="46"/>
+        </w:numPr>
+      </w:pPr>
+      <w:r>
+        <w:t>User acceptance testing with real-world data from stakeholders.</w:t>
+      </w:r>
+    </w:p>
+    <w:p>
+      <w:pPr>
+        <w:pStyle w:val="Heading2"/>
+      </w:pPr>
+      <w:bookmarkStart w:id="32" w:name="_Toc196940707"/>
+      <w:bookmarkStart w:id="33" w:name="_Toc197023966"/>
+      <w:r>
+        <w:t>Functional Specification</w:t>
+      </w:r>
+      <w:bookmarkEnd w:id="32"/>
+      <w:bookmarkEnd w:id="33"/>
+    </w:p>
+    <w:p>
+      <w:r>
+        <w:t>System Expectations</w:t>
+      </w:r>
+      <w:r>
+        <w:t>:</w:t>
+      </w:r>
+    </w:p>
+    <w:p>
+      <w:pPr>
+        <w:pStyle w:val="ListParagraph"/>
+        <w:numPr>
+          <w:ilvl w:val="0"/>
+          <w:numId w:val="46"/>
+        </w:numPr>
+      </w:pPr>
+      <w:r>
+        <w:t>Relational database with entities for Products, Users, Orders,</w:t>
+      </w:r>
+      <w:r>
+        <w:t xml:space="preserve"> Transactions</w:t>
+      </w:r>
+      <w:r>
+        <w:t xml:space="preserve"> and Reports.</w:t>
+      </w:r>
+    </w:p>
+    <w:p>
+      <w:pPr>
+        <w:pStyle w:val="ListParagraph"/>
+        <w:numPr>
+          <w:ilvl w:val="0"/>
+          <w:numId w:val="46"/>
+        </w:numPr>
+      </w:pPr>
+      <w:r>
+        <w:t>Intuitive</w:t>
+      </w:r>
+      <w:r>
+        <w:t xml:space="preserve"> UI</w:t>
+      </w:r>
+      <w:r>
+        <w:t xml:space="preserve"> for data entry and dashboards for visual analytics.</w:t>
+      </w:r>
+    </w:p>
+    <w:p>
       <w:r>
         <w:br w:type="page"/>
       </w:r>
@@ -4433,14 +5761,14 @@
       <w:pPr>
         <w:pStyle w:val="Heading1"/>
       </w:pPr>
-      <w:bookmarkStart w:id="18" w:name="_Toc185711910"/>
-      <w:bookmarkStart w:id="19" w:name="_Toc197023499"/>
+      <w:bookmarkStart w:id="34" w:name="_Toc185711910"/>
+      <w:bookmarkStart w:id="35" w:name="_Toc197023967"/>
       <w:r>
         <w:lastRenderedPageBreak/>
         <w:t>References</w:t>
       </w:r>
-      <w:bookmarkEnd w:id="18"/>
-      <w:bookmarkEnd w:id="19"/>
+      <w:bookmarkEnd w:id="34"/>
+      <w:bookmarkEnd w:id="35"/>
     </w:p>
     <w:p>
       <w:r>
@@ -4933,14 +6261,14 @@
       <w:pPr>
         <w:pStyle w:val="Heading1"/>
       </w:pPr>
-      <w:bookmarkStart w:id="20" w:name="_Toc185711911"/>
-      <w:bookmarkStart w:id="21" w:name="_Toc197023500"/>
+      <w:bookmarkStart w:id="36" w:name="_Toc185711911"/>
+      <w:bookmarkStart w:id="37" w:name="_Toc197023968"/>
       <w:r>
         <w:lastRenderedPageBreak/>
         <w:t>Appendices</w:t>
       </w:r>
-      <w:bookmarkEnd w:id="20"/>
-      <w:bookmarkEnd w:id="21"/>
+      <w:bookmarkEnd w:id="36"/>
+      <w:bookmarkEnd w:id="37"/>
     </w:p>
     <w:p>
       <w:r>

</xml_diff>

<commit_message>
Comparison of different methods, algorithms and data structures and why the chosen one was selected
</commit_message>
<xml_diff>
--- a/Alex Nung A118697 Final Project Report.docx
+++ b/Alex Nung A118697 Final Project Report.docx
@@ -3975,7 +3975,6 @@
           <w:numId w:val="6"/>
         </w:numPr>
       </w:pPr>
-      <w:proofErr w:type="gramStart"/>
       <w:r>
         <w:t>Improved</w:t>
       </w:r>
@@ -3988,7 +3987,6 @@
       <w:r>
         <w:t>,</w:t>
       </w:r>
-      <w:proofErr w:type="gramEnd"/>
       <w:r>
         <w:t xml:space="preserve"> reduced manual errors, and improved customer satisfaction</w:t>
       </w:r>
@@ -4754,15 +4752,7 @@
         </w:numPr>
       </w:pPr>
       <w:r>
-        <w:t xml:space="preserve">Simulation of collaboration with tools: As the agile methodology is </w:t>
-      </w:r>
-      <w:proofErr w:type="gramStart"/>
-      <w:r>
-        <w:t>team-focused</w:t>
-      </w:r>
-      <w:proofErr w:type="gramEnd"/>
-      <w:r>
-        <w:t xml:space="preserve">, I will simulate team collaboration using JIRA to plan and track tasks effectively. This will allow requirements to be broken down into manageable tasks in sprints, visually display project progress and prioritise tasks/features using the </w:t>
+        <w:t xml:space="preserve">Simulation of collaboration with tools: As the agile methodology is team-focused, I will simulate team collaboration using JIRA to plan and track tasks effectively. This will allow requirements to be broken down into manageable tasks in sprints, visually display project progress and prioritise tasks/features using the </w:t>
       </w:r>
       <w:proofErr w:type="spellStart"/>
       <w:r>
@@ -5160,15 +5150,7 @@
         </w:numPr>
       </w:pPr>
       <w:r>
-        <w:t>For Example: /add-</w:t>
-      </w:r>
-      <w:proofErr w:type="gramStart"/>
-      <w:r>
-        <w:t>product:</w:t>
-      </w:r>
-      <w:proofErr w:type="gramEnd"/>
-      <w:r>
-        <w:t xml:space="preserve"> adds a new product, get, update and delete</w:t>
+        <w:t>For Example: /add-product: adds a new product, get, update and delete</w:t>
       </w:r>
     </w:p>
     <w:p>
@@ -5753,6 +5735,112 @@
       </w:r>
     </w:p>
     <w:p>
+      <w:pPr>
+        <w:pStyle w:val="Heading2"/>
+      </w:pPr>
+      <w:bookmarkStart w:id="34" w:name="_Toc196940708"/>
+      <w:r>
+        <w:t>Comparison of Methods, Algorithms, and Data Structures</w:t>
+      </w:r>
+      <w:bookmarkEnd w:id="34"/>
+    </w:p>
+    <w:p>
+      <w:r>
+        <w:t>The s</w:t>
+      </w:r>
+      <w:r>
+        <w:t xml:space="preserve">ystem </w:t>
+      </w:r>
+      <w:r>
+        <w:t>s</w:t>
+      </w:r>
+      <w:r>
+        <w:t>tructure</w:t>
+      </w:r>
+      <w:r>
+        <w:t xml:space="preserve"> will follow a m</w:t>
+      </w:r>
+      <w:r>
+        <w:t>odular design allow</w:t>
+      </w:r>
+      <w:r>
+        <w:t>ing</w:t>
+      </w:r>
+      <w:r>
+        <w:t xml:space="preserve"> for isolated updates to specific components (e.g., frontend vs backend)</w:t>
+      </w:r>
+      <w:r>
+        <w:t xml:space="preserve"> along with dataflow providing real-time</w:t>
+      </w:r>
+      <w:r>
+        <w:t xml:space="preserve"> updates between </w:t>
+      </w:r>
+      <w:r>
+        <w:t xml:space="preserve">the </w:t>
+      </w:r>
+      <w:r>
+        <w:t xml:space="preserve">frontend </w:t>
+      </w:r>
+      <w:r>
+        <w:t>UI</w:t>
+      </w:r>
+      <w:r>
+        <w:t xml:space="preserve"> and MySQL database using </w:t>
+      </w:r>
+      <w:r>
+        <w:t xml:space="preserve">RESTful </w:t>
+      </w:r>
+      <w:r>
+        <w:t>APIs</w:t>
+      </w:r>
+      <w:r>
+        <w:t xml:space="preserve"> providing seamless integration between the user interactions and backend processes</w:t>
+      </w:r>
+      <w:r>
+        <w:t>.</w:t>
+      </w:r>
+      <w:r>
+        <w:t xml:space="preserve"> This provides ease of maintenance, clear separation of concerns and simplified debugging.</w:t>
+      </w:r>
+    </w:p>
+    <w:p>
+      <w:r>
+        <w:t xml:space="preserve">I will be using CRUD (Create, Read, Update and Delete) operations as part of MySQL queries as a priority which will utilise direct SQL queries. I have chosen this method because this is a more direct and efficient method for this particular use case compared to methods such as Object-Relational Mapping (ORM) as while ORM is easier for developers, it has the downsides of performance overheads for complex queries and less control over the system </w:t>
+      </w:r>
+      <w:r>
+        <w:rPr>
+          <w:vertAlign w:val="superscript"/>
+        </w:rPr>
+        <w:t>[11]</w:t>
+      </w:r>
+      <w:r>
+        <w:t>. Given extra time, I will try to implement predictive analytics using machine learning algorithms such as ARIMA. The reason ARIMA has been chosen in this scenario is because it is highly effective with time series analysis to detect trends and seasonality to help identify optimal stock and sales operations for the business.</w:t>
+      </w:r>
+    </w:p>
+    <w:p>
+      <w:r>
+        <w:t xml:space="preserve">I will be using a relational database normalised to Third Normal Form (3NF) to reduce redundancy and also JSON for the API data format for efficient data transfer. A relational database design has been chosen because it ensures data accuracy and consistency, handling complex data relationships and ACID (Atomicity, Consistency, Isolation, Durability) compliance. Compared to other databases like NoSQL databases which can have data discrepancies and more complex queries when handling relationships between different entities, which can have </w:t>
+      </w:r>
+      <w:r>
+        <w:t>serious</w:t>
+      </w:r>
+      <w:r>
+        <w:t xml:space="preserve"> consequences as mismanagement of stock can lead to major losses. JSON has been chosen because of its readability, ubiquitous support, flexibility and its effectiveness with web interactions; meanwhile other formats such as XML are more resource intensive and more complex making it less user readable.</w:t>
+      </w:r>
+    </w:p>
+    <w:p>
+      <w:pPr>
+        <w:pStyle w:val="ListParagraph"/>
+        <w:numPr>
+          <w:ilvl w:val="0"/>
+          <w:numId w:val="46"/>
+        </w:numPr>
+      </w:pPr>
+      <w:r>
+        <w:t>The system is planned to have simple role-based access control (RBAC) with reports generated depending on user permissions. The system will also use real-time inventory management to mitigate stock issues along with modular software architecture to ensure scalability and maintainability. This design also provides opportunities for scalability if required and potential AI integration for long-term goals.</w:t>
+      </w:r>
+    </w:p>
+    <w:p>
       <w:r>
         <w:br w:type="page"/>
       </w:r>
@@ -5761,14 +5849,14 @@
       <w:pPr>
         <w:pStyle w:val="Heading1"/>
       </w:pPr>
-      <w:bookmarkStart w:id="34" w:name="_Toc185711910"/>
-      <w:bookmarkStart w:id="35" w:name="_Toc197023967"/>
+      <w:bookmarkStart w:id="35" w:name="_Toc185711910"/>
+      <w:bookmarkStart w:id="36" w:name="_Toc197023967"/>
       <w:r>
         <w:lastRenderedPageBreak/>
         <w:t>References</w:t>
       </w:r>
-      <w:bookmarkEnd w:id="34"/>
       <w:bookmarkEnd w:id="35"/>
+      <w:bookmarkEnd w:id="36"/>
     </w:p>
     <w:p>
       <w:r>
@@ -6261,14 +6349,14 @@
       <w:pPr>
         <w:pStyle w:val="Heading1"/>
       </w:pPr>
-      <w:bookmarkStart w:id="36" w:name="_Toc185711911"/>
-      <w:bookmarkStart w:id="37" w:name="_Toc197023968"/>
+      <w:bookmarkStart w:id="37" w:name="_Toc185711911"/>
+      <w:bookmarkStart w:id="38" w:name="_Toc197023968"/>
       <w:r>
         <w:lastRenderedPageBreak/>
         <w:t>Appendices</w:t>
       </w:r>
-      <w:bookmarkEnd w:id="36"/>
       <w:bookmarkEnd w:id="37"/>
+      <w:bookmarkEnd w:id="38"/>
     </w:p>
     <w:p>
       <w:r>

</xml_diff>

<commit_message>
Outlining the development timeline along with gathered requirements and key deliverable for the projects. Also identifying risks and how to mitigate them
</commit_message>
<xml_diff>
--- a/Alex Nung A118697 Final Project Report.docx
+++ b/Alex Nung A118697 Final Project Report.docx
@@ -3975,6 +3975,7 @@
           <w:numId w:val="6"/>
         </w:numPr>
       </w:pPr>
+      <w:proofErr w:type="gramStart"/>
       <w:r>
         <w:t>Improved</w:t>
       </w:r>
@@ -3987,6 +3988,7 @@
       <w:r>
         <w:t>,</w:t>
       </w:r>
+      <w:proofErr w:type="gramEnd"/>
       <w:r>
         <w:t xml:space="preserve"> reduced manual errors, and improved customer satisfaction</w:t>
       </w:r>
@@ -4752,7 +4754,15 @@
         </w:numPr>
       </w:pPr>
       <w:r>
-        <w:t xml:space="preserve">Simulation of collaboration with tools: As the agile methodology is team-focused, I will simulate team collaboration using JIRA to plan and track tasks effectively. This will allow requirements to be broken down into manageable tasks in sprints, visually display project progress and prioritise tasks/features using the </w:t>
+        <w:t xml:space="preserve">Simulation of collaboration with tools: As the agile methodology is </w:t>
+      </w:r>
+      <w:proofErr w:type="gramStart"/>
+      <w:r>
+        <w:t>team-focused</w:t>
+      </w:r>
+      <w:proofErr w:type="gramEnd"/>
+      <w:r>
+        <w:t xml:space="preserve">, I will simulate team collaboration using JIRA to plan and track tasks effectively. This will allow requirements to be broken down into manageable tasks in sprints, visually display project progress and prioritise tasks/features using the </w:t>
       </w:r>
       <w:proofErr w:type="spellStart"/>
       <w:r>
@@ -5150,7 +5160,15 @@
         </w:numPr>
       </w:pPr>
       <w:r>
-        <w:t>For Example: /add-product: adds a new product, get, update and delete</w:t>
+        <w:t>For Example: /add-</w:t>
+      </w:r>
+      <w:proofErr w:type="gramStart"/>
+      <w:r>
+        <w:t>product:</w:t>
+      </w:r>
+      <w:proofErr w:type="gramEnd"/>
+      <w:r>
+        <w:t xml:space="preserve"> adds a new product, get, update and delete</w:t>
       </w:r>
     </w:p>
     <w:p>
@@ -5829,15 +5847,710 @@
       </w:r>
     </w:p>
     <w:p>
+      <w:r>
+        <w:t>The system is planned to have simple role-based access control (RBAC) with reports generated depending on user permissions. The system will also use real-time inventory management to mitigate stock issues along with modular software architecture to ensure scalability and maintainability. This design also provides opportunities for scalability if required and potential AI integration for long-term goals.</w:t>
+      </w:r>
+    </w:p>
+    <w:p>
+      <w:r>
+        <w:br w:type="page"/>
+      </w:r>
+    </w:p>
+    <w:p>
+      <w:pPr>
+        <w:pStyle w:val="Heading1"/>
+      </w:pPr>
+      <w:bookmarkStart w:id="35" w:name="_Toc196940709"/>
+      <w:r>
+        <w:lastRenderedPageBreak/>
+        <w:t>Development</w:t>
+      </w:r>
+      <w:bookmarkEnd w:id="35"/>
+    </w:p>
+    <w:p>
+      <w:pPr>
+        <w:pStyle w:val="Heading2"/>
+      </w:pPr>
+      <w:bookmarkStart w:id="36" w:name="_Toc196940710"/>
+      <w:r>
+        <w:t>Planning and Requirements Gathering</w:t>
+      </w:r>
+      <w:bookmarkEnd w:id="36"/>
+    </w:p>
+    <w:p>
+      <w:pPr>
+        <w:pStyle w:val="Heading3"/>
+      </w:pPr>
+      <w:bookmarkStart w:id="37" w:name="_Toc196940711"/>
+      <w:r>
+        <w:t>Planning</w:t>
+      </w:r>
+      <w:bookmarkEnd w:id="37"/>
+    </w:p>
+    <w:p>
+      <w:r>
+        <w:t>The objective of the project is to develop a robust inventory management system (IMS) to streamline stock tracking, processing orders and generating reports for small enterprises. Stakeholders (e.g. managers, staff and IT personnel) will need to be identified and consulted to gather requirements, by using methods such as surveys and interviews to understand required and desired functionalities, interface design and bottlenecks when using the current system and also development timeline. The proposed timeline will be:</w:t>
+      </w:r>
+    </w:p>
+    <w:p>
       <w:pPr>
         <w:pStyle w:val="ListParagraph"/>
         <w:numPr>
           <w:ilvl w:val="0"/>
-          <w:numId w:val="46"/>
+          <w:numId w:val="69"/>
         </w:numPr>
       </w:pPr>
       <w:r>
-        <w:t>The system is planned to have simple role-based access control (RBAC) with reports generated depending on user permissions. The system will also use real-time inventory management to mitigate stock issues along with modular software architecture to ensure scalability and maintainability. This design also provides opportunities for scalability if required and potential AI integration for long-term goals.</w:t>
+        <w:t>Gathering requirements: 2 weeks</w:t>
+      </w:r>
+    </w:p>
+    <w:p>
+      <w:pPr>
+        <w:pStyle w:val="ListParagraph"/>
+        <w:numPr>
+          <w:ilvl w:val="0"/>
+          <w:numId w:val="69"/>
+        </w:numPr>
+      </w:pPr>
+      <w:r>
+        <w:t>Designing: 3 weeks</w:t>
+      </w:r>
+    </w:p>
+    <w:p>
+      <w:pPr>
+        <w:pStyle w:val="ListParagraph"/>
+        <w:numPr>
+          <w:ilvl w:val="0"/>
+          <w:numId w:val="69"/>
+        </w:numPr>
+      </w:pPr>
+      <w:r>
+        <w:t>Developing: 10 weeks</w:t>
+      </w:r>
+    </w:p>
+    <w:p>
+      <w:pPr>
+        <w:pStyle w:val="ListParagraph"/>
+        <w:numPr>
+          <w:ilvl w:val="0"/>
+          <w:numId w:val="69"/>
+        </w:numPr>
+      </w:pPr>
+      <w:r>
+        <w:t>Testing and deployment: 3 weeks</w:t>
+      </w:r>
+    </w:p>
+    <w:p>
+      <w:pPr>
+        <w:pStyle w:val="Heading3"/>
+      </w:pPr>
+      <w:bookmarkStart w:id="38" w:name="_Toc196940712"/>
+      <w:r>
+        <w:t>Requirement Gathering</w:t>
+      </w:r>
+      <w:bookmarkEnd w:id="38"/>
+    </w:p>
+    <w:p>
+      <w:pPr>
+        <w:pStyle w:val="ListParagraph"/>
+        <w:numPr>
+          <w:ilvl w:val="0"/>
+          <w:numId w:val="70"/>
+        </w:numPr>
+      </w:pPr>
+      <w:r>
+        <w:t>Functional Requirements:</w:t>
+      </w:r>
+    </w:p>
+    <w:p>
+      <w:pPr>
+        <w:pStyle w:val="ListParagraph"/>
+        <w:numPr>
+          <w:ilvl w:val="1"/>
+          <w:numId w:val="70"/>
+        </w:numPr>
+      </w:pPr>
+      <w:r>
+        <w:t>Inventory Management</w:t>
+      </w:r>
+    </w:p>
+    <w:p>
+      <w:pPr>
+        <w:pStyle w:val="ListParagraph"/>
+        <w:numPr>
+          <w:ilvl w:val="2"/>
+          <w:numId w:val="70"/>
+        </w:numPr>
+      </w:pPr>
+      <w:r>
+        <w:t>Create, Read, Update and Delete product details</w:t>
+      </w:r>
+    </w:p>
+    <w:p>
+      <w:pPr>
+        <w:pStyle w:val="ListParagraph"/>
+        <w:numPr>
+          <w:ilvl w:val="2"/>
+          <w:numId w:val="70"/>
+        </w:numPr>
+      </w:pPr>
+      <w:r>
+        <w:t>Real-time stock updates</w:t>
+      </w:r>
+    </w:p>
+    <w:p>
+      <w:pPr>
+        <w:pStyle w:val="ListParagraph"/>
+        <w:numPr>
+          <w:ilvl w:val="2"/>
+          <w:numId w:val="70"/>
+        </w:numPr>
+      </w:pPr>
+      <w:r>
+        <w:t>Tracking movement of stock</w:t>
+      </w:r>
+    </w:p>
+    <w:p>
+      <w:pPr>
+        <w:pStyle w:val="ListParagraph"/>
+        <w:numPr>
+          <w:ilvl w:val="1"/>
+          <w:numId w:val="70"/>
+        </w:numPr>
+      </w:pPr>
+      <w:r>
+        <w:t>Order Processing:</w:t>
+      </w:r>
+    </w:p>
+    <w:p>
+      <w:pPr>
+        <w:pStyle w:val="ListParagraph"/>
+        <w:numPr>
+          <w:ilvl w:val="2"/>
+          <w:numId w:val="70"/>
+        </w:numPr>
+      </w:pPr>
+      <w:r>
+        <w:t>Process orders</w:t>
+      </w:r>
+    </w:p>
+    <w:p>
+      <w:pPr>
+        <w:pStyle w:val="ListParagraph"/>
+        <w:numPr>
+          <w:ilvl w:val="2"/>
+          <w:numId w:val="70"/>
+        </w:numPr>
+      </w:pPr>
+      <w:r>
+        <w:t>Generate invoices</w:t>
+      </w:r>
+    </w:p>
+    <w:p>
+      <w:pPr>
+        <w:pStyle w:val="ListParagraph"/>
+        <w:numPr>
+          <w:ilvl w:val="2"/>
+          <w:numId w:val="70"/>
+        </w:numPr>
+      </w:pPr>
+      <w:r>
+        <w:t>Notify users with relevant permissions about low stock levels</w:t>
+      </w:r>
+    </w:p>
+    <w:p>
+      <w:pPr>
+        <w:pStyle w:val="ListParagraph"/>
+        <w:numPr>
+          <w:ilvl w:val="1"/>
+          <w:numId w:val="70"/>
+        </w:numPr>
+      </w:pPr>
+      <w:r>
+        <w:t>User Management</w:t>
+      </w:r>
+    </w:p>
+    <w:p>
+      <w:pPr>
+        <w:pStyle w:val="ListParagraph"/>
+        <w:numPr>
+          <w:ilvl w:val="2"/>
+          <w:numId w:val="70"/>
+        </w:numPr>
+      </w:pPr>
+      <w:r>
+        <w:t>Role-based access controls (Admins, Managers and staff)</w:t>
+      </w:r>
+    </w:p>
+    <w:p>
+      <w:pPr>
+        <w:pStyle w:val="ListParagraph"/>
+        <w:numPr>
+          <w:ilvl w:val="2"/>
+          <w:numId w:val="70"/>
+        </w:numPr>
+      </w:pPr>
+      <w:r>
+        <w:t>Maintaining user records with secure login credentials</w:t>
+      </w:r>
+    </w:p>
+    <w:p>
+      <w:pPr>
+        <w:pStyle w:val="ListParagraph"/>
+        <w:numPr>
+          <w:ilvl w:val="1"/>
+          <w:numId w:val="70"/>
+        </w:numPr>
+      </w:pPr>
+      <w:r>
+        <w:t>Report Generation</w:t>
+      </w:r>
+    </w:p>
+    <w:p>
+      <w:pPr>
+        <w:pStyle w:val="ListParagraph"/>
+        <w:numPr>
+          <w:ilvl w:val="2"/>
+          <w:numId w:val="70"/>
+        </w:numPr>
+      </w:pPr>
+      <w:r>
+        <w:t>Generate detailed reports on stock levels, sales and order history</w:t>
+      </w:r>
+    </w:p>
+    <w:p>
+      <w:pPr>
+        <w:pStyle w:val="ListParagraph"/>
+        <w:numPr>
+          <w:ilvl w:val="2"/>
+          <w:numId w:val="70"/>
+        </w:numPr>
+      </w:pPr>
+      <w:r>
+        <w:t>Export generated reports as PDFs or Excel documents</w:t>
+      </w:r>
+    </w:p>
+    <w:p>
+      <w:pPr>
+        <w:pStyle w:val="ListParagraph"/>
+        <w:numPr>
+          <w:ilvl w:val="0"/>
+          <w:numId w:val="70"/>
+        </w:numPr>
+      </w:pPr>
+      <w:r>
+        <w:t>Non-Functional Requirements</w:t>
+      </w:r>
+    </w:p>
+    <w:p>
+      <w:pPr>
+        <w:pStyle w:val="ListParagraph"/>
+        <w:numPr>
+          <w:ilvl w:val="1"/>
+          <w:numId w:val="70"/>
+        </w:numPr>
+      </w:pPr>
+      <w:r>
+        <w:t>System latency under 500ms for common operations</w:t>
+      </w:r>
+    </w:p>
+    <w:p>
+      <w:pPr>
+        <w:pStyle w:val="ListParagraph"/>
+        <w:numPr>
+          <w:ilvl w:val="1"/>
+          <w:numId w:val="70"/>
+        </w:numPr>
+      </w:pPr>
+      <w:r>
+        <w:t xml:space="preserve">Support at least </w:t>
+      </w:r>
+      <w:r>
+        <w:t>8</w:t>
+      </w:r>
+      <w:r>
+        <w:t xml:space="preserve"> concurrent users</w:t>
+      </w:r>
+    </w:p>
+    <w:p>
+      <w:pPr>
+        <w:pStyle w:val="ListParagraph"/>
+        <w:numPr>
+          <w:ilvl w:val="1"/>
+          <w:numId w:val="70"/>
+        </w:numPr>
+      </w:pPr>
+      <w:r>
+        <w:t>Compatibility with Windows and web browsers</w:t>
+      </w:r>
+    </w:p>
+    <w:p>
+      <w:pPr>
+        <w:pStyle w:val="ListParagraph"/>
+        <w:numPr>
+          <w:ilvl w:val="1"/>
+          <w:numId w:val="70"/>
+        </w:numPr>
+      </w:pPr>
+      <w:r>
+        <w:t>Secure hosting environment</w:t>
+      </w:r>
+    </w:p>
+    <w:p>
+      <w:pPr>
+        <w:pStyle w:val="ListParagraph"/>
+        <w:numPr>
+          <w:ilvl w:val="1"/>
+          <w:numId w:val="70"/>
+        </w:numPr>
+      </w:pPr>
+      <w:r>
+        <w:t>Scalable design to accommodate future growth</w:t>
+      </w:r>
+    </w:p>
+    <w:p>
+      <w:pPr>
+        <w:pStyle w:val="ListParagraph"/>
+        <w:numPr>
+          <w:ilvl w:val="0"/>
+          <w:numId w:val="70"/>
+        </w:numPr>
+      </w:pPr>
+      <w:r>
+        <w:t>Data Requirements</w:t>
+      </w:r>
+    </w:p>
+    <w:p>
+      <w:pPr>
+        <w:pStyle w:val="ListParagraph"/>
+        <w:numPr>
+          <w:ilvl w:val="1"/>
+          <w:numId w:val="70"/>
+        </w:numPr>
+      </w:pPr>
+      <w:r>
+        <w:t>Relational database design using normalised schema (3NF)</w:t>
+      </w:r>
+    </w:p>
+    <w:p>
+      <w:pPr>
+        <w:pStyle w:val="ListParagraph"/>
+        <w:numPr>
+          <w:ilvl w:val="1"/>
+          <w:numId w:val="70"/>
+        </w:numPr>
+      </w:pPr>
+      <w:r>
+        <w:t>Key entities within the database are Users, Orders, Reports, Products and Invoices</w:t>
+      </w:r>
+    </w:p>
+    <w:p>
+      <w:pPr>
+        <w:pStyle w:val="ListParagraph"/>
+        <w:numPr>
+          <w:ilvl w:val="0"/>
+          <w:numId w:val="70"/>
+        </w:numPr>
+      </w:pPr>
+      <w:r>
+        <w:t>Validation requirements</w:t>
+      </w:r>
+    </w:p>
+    <w:p>
+      <w:pPr>
+        <w:pStyle w:val="ListParagraph"/>
+        <w:numPr>
+          <w:ilvl w:val="1"/>
+          <w:numId w:val="70"/>
+        </w:numPr>
+      </w:pPr>
+      <w:r>
+        <w:t>Postman to test API requests</w:t>
+      </w:r>
+    </w:p>
+    <w:p>
+      <w:pPr>
+        <w:pStyle w:val="ListParagraph"/>
+        <w:numPr>
+          <w:ilvl w:val="1"/>
+          <w:numId w:val="70"/>
+        </w:numPr>
+      </w:pPr>
+      <w:r>
+        <w:t>User acceptance testing (UAT)</w:t>
+      </w:r>
+    </w:p>
+    <w:p>
+      <w:pPr>
+        <w:pStyle w:val="Heading3"/>
+      </w:pPr>
+      <w:bookmarkStart w:id="39" w:name="_Toc196940713"/>
+      <w:r>
+        <w:t>Deliverables</w:t>
+      </w:r>
+      <w:bookmarkEnd w:id="39"/>
+    </w:p>
+    <w:p>
+      <w:pPr>
+        <w:pStyle w:val="ListParagraph"/>
+        <w:numPr>
+          <w:ilvl w:val="0"/>
+          <w:numId w:val="70"/>
+        </w:numPr>
+      </w:pPr>
+      <w:r>
+        <w:t>A fully functional IMS with order processing, user management and reporting</w:t>
+      </w:r>
+    </w:p>
+    <w:p>
+      <w:pPr>
+        <w:pStyle w:val="ListParagraph"/>
+        <w:numPr>
+          <w:ilvl w:val="0"/>
+          <w:numId w:val="70"/>
+        </w:numPr>
+      </w:pPr>
+      <w:r>
+        <w:t>User documentation and training resources</w:t>
+      </w:r>
+    </w:p>
+    <w:p>
+      <w:pPr>
+        <w:pStyle w:val="ListParagraph"/>
+        <w:numPr>
+          <w:ilvl w:val="0"/>
+          <w:numId w:val="70"/>
+        </w:numPr>
+      </w:pPr>
+      <w:r>
+        <w:t>Deployment and product maintenance post-launch</w:t>
+      </w:r>
+    </w:p>
+    <w:p>
+      <w:pPr>
+        <w:pStyle w:val="Heading3"/>
+      </w:pPr>
+      <w:bookmarkStart w:id="40" w:name="_Toc196940714"/>
+      <w:r>
+        <w:lastRenderedPageBreak/>
+        <w:t>Risk Analysis</w:t>
+      </w:r>
+      <w:bookmarkEnd w:id="40"/>
+    </w:p>
+    <w:p>
+      <w:pPr>
+        <w:pStyle w:val="ListParagraph"/>
+        <w:numPr>
+          <w:ilvl w:val="0"/>
+          <w:numId w:val="71"/>
+        </w:numPr>
+      </w:pPr>
+      <w:r>
+        <w:t>Risks</w:t>
+      </w:r>
+    </w:p>
+    <w:p>
+      <w:pPr>
+        <w:pStyle w:val="ListParagraph"/>
+        <w:numPr>
+          <w:ilvl w:val="1"/>
+          <w:numId w:val="71"/>
+        </w:numPr>
+      </w:pPr>
+      <w:r>
+        <w:t>Delays in stakeholder feedback - Unavailability of stakeholders during review phases or delayed approvals/modifications can delay progress potentially causing missed deadlines.</w:t>
+      </w:r>
+    </w:p>
+    <w:p>
+      <w:pPr>
+        <w:pStyle w:val="ListParagraph"/>
+        <w:numPr>
+          <w:ilvl w:val="1"/>
+          <w:numId w:val="71"/>
+        </w:numPr>
+      </w:pPr>
+      <w:r>
+        <w:t>Budget constraints influencing tool selection - The budget restricts the choice of software or tools used for services, leading to potential compromises.</w:t>
+      </w:r>
+    </w:p>
+    <w:p>
+      <w:pPr>
+        <w:pStyle w:val="ListParagraph"/>
+        <w:numPr>
+          <w:ilvl w:val="1"/>
+          <w:numId w:val="71"/>
+        </w:numPr>
+      </w:pPr>
+      <w:r>
+        <w:t>Scalability issues with initial design - If the initial design isn’t optimised for growth, the addition of new features or increased demands becomes more challenging.</w:t>
+      </w:r>
+    </w:p>
+    <w:p>
+      <w:pPr>
+        <w:pStyle w:val="ListParagraph"/>
+        <w:numPr>
+          <w:ilvl w:val="1"/>
+          <w:numId w:val="71"/>
+        </w:numPr>
+      </w:pPr>
+      <w:r>
+        <w:t>System downtime during deployment - A poorly planned migration process from development to production can result in prolonged downtime.</w:t>
+      </w:r>
+    </w:p>
+    <w:p>
+      <w:pPr>
+        <w:pStyle w:val="ListParagraph"/>
+        <w:numPr>
+          <w:ilvl w:val="1"/>
+          <w:numId w:val="71"/>
+        </w:numPr>
+      </w:pPr>
+      <w:r>
+        <w:t>Data loss during migration - Errors or omissions during data transfer to the new database can lead to missing or corrupting data affecting operations.</w:t>
+      </w:r>
+    </w:p>
+    <w:p>
+      <w:pPr>
+        <w:pStyle w:val="ListParagraph"/>
+        <w:numPr>
+          <w:ilvl w:val="1"/>
+          <w:numId w:val="71"/>
+        </w:numPr>
+      </w:pPr>
+      <w:r>
+        <w:t>Users being hesitant to use the new system - Staff may be accustomed to the existing system and workflows.</w:t>
+      </w:r>
+    </w:p>
+    <w:p>
+      <w:pPr>
+        <w:pStyle w:val="ListParagraph"/>
+        <w:numPr>
+          <w:ilvl w:val="1"/>
+          <w:numId w:val="71"/>
+        </w:numPr>
+      </w:pPr>
+      <w:r>
+        <w:t>Hardware limitations - Local machines within the intended environment may not be capable of handling large datasets</w:t>
+      </w:r>
+    </w:p>
+    <w:p>
+      <w:pPr>
+        <w:pStyle w:val="ListParagraph"/>
+        <w:numPr>
+          <w:ilvl w:val="1"/>
+          <w:numId w:val="71"/>
+        </w:numPr>
+      </w:pPr>
+      <w:r>
+        <w:t>Cybersecurity threats - Targeted attacks such as SQL injection or phishing can compromise data and result violation against compliances.</w:t>
+      </w:r>
+    </w:p>
+    <w:p>
+      <w:pPr>
+        <w:pStyle w:val="ListParagraph"/>
+        <w:numPr>
+          <w:ilvl w:val="0"/>
+          <w:numId w:val="71"/>
+        </w:numPr>
+      </w:pPr>
+      <w:r>
+        <w:t>Mitigation</w:t>
+      </w:r>
+    </w:p>
+    <w:p>
+      <w:pPr>
+        <w:pStyle w:val="ListParagraph"/>
+        <w:numPr>
+          <w:ilvl w:val="1"/>
+          <w:numId w:val="71"/>
+        </w:numPr>
+      </w:pPr>
+      <w:r>
+        <w:t>Frequent progress reviews - Scheduling of regular check-ins with stakeholders ensure consistent feedback minimising bottlenecks during the decision-making process.</w:t>
+      </w:r>
+    </w:p>
+    <w:p>
+      <w:pPr>
+        <w:pStyle w:val="ListParagraph"/>
+        <w:numPr>
+          <w:ilvl w:val="1"/>
+          <w:numId w:val="71"/>
+        </w:numPr>
+      </w:pPr>
+      <w:r>
+        <w:t>Prioritise critical features using minimum viable product (MVP) - Focus on delivering essential features while deferring advanced ones allows early deployment.</w:t>
+      </w:r>
+    </w:p>
+    <w:p>
+      <w:pPr>
+        <w:pStyle w:val="ListParagraph"/>
+        <w:numPr>
+          <w:ilvl w:val="1"/>
+          <w:numId w:val="71"/>
+        </w:numPr>
+      </w:pPr>
+      <w:r>
+        <w:t>Design using modular architecture for future scalability - This breaks down the system into separate components to facilitate easier updates or enhancements without interrupting the whole system.</w:t>
+      </w:r>
+    </w:p>
+    <w:p>
+      <w:pPr>
+        <w:pStyle w:val="ListParagraph"/>
+        <w:numPr>
+          <w:ilvl w:val="1"/>
+          <w:numId w:val="71"/>
+        </w:numPr>
+      </w:pPr>
+      <w:r>
+        <w:t>Develop and test in phases - By deploying the system in stages this help to minimise disruptions and resolve issues incrementally.</w:t>
+      </w:r>
+    </w:p>
+    <w:p>
+      <w:pPr>
+        <w:pStyle w:val="ListParagraph"/>
+        <w:numPr>
+          <w:ilvl w:val="1"/>
+          <w:numId w:val="71"/>
+        </w:numPr>
+      </w:pPr>
+      <w:r>
+        <w:t>Data backup and validation during migration - Implementation of automated tools to validate data accuracy and maintaining backups of original data.</w:t>
+      </w:r>
+    </w:p>
+    <w:p>
+      <w:pPr>
+        <w:pStyle w:val="ListParagraph"/>
+        <w:numPr>
+          <w:ilvl w:val="1"/>
+          <w:numId w:val="71"/>
+        </w:numPr>
+      </w:pPr>
+      <w:r>
+        <w:t>User training and support - Provision of workshops, tutorials and a helpdesk can reduce the learning curve and address concerns.</w:t>
+      </w:r>
+    </w:p>
+    <w:p>
+      <w:pPr>
+        <w:pStyle w:val="ListParagraph"/>
+        <w:numPr>
+          <w:ilvl w:val="1"/>
+          <w:numId w:val="71"/>
+        </w:numPr>
+      </w:pPr>
+      <w:r>
+        <w:t>Monitor and optimise system performance - Regularly evaluating the host machines resources and adjust configurations or upgrading of hardware where necessary.</w:t>
+      </w:r>
+    </w:p>
+    <w:p>
+      <w:pPr>
+        <w:pStyle w:val="ListParagraph"/>
+        <w:numPr>
+          <w:ilvl w:val="1"/>
+          <w:numId w:val="71"/>
+        </w:numPr>
+      </w:pPr>
+      <w:r>
+        <w:t>Implementation of security measures - Use of input validations and enforcing or strong password policies.</w:t>
       </w:r>
     </w:p>
     <w:p>
@@ -5849,14 +6562,14 @@
       <w:pPr>
         <w:pStyle w:val="Heading1"/>
       </w:pPr>
-      <w:bookmarkStart w:id="35" w:name="_Toc185711910"/>
-      <w:bookmarkStart w:id="36" w:name="_Toc197023967"/>
+      <w:bookmarkStart w:id="41" w:name="_Toc185711910"/>
+      <w:bookmarkStart w:id="42" w:name="_Toc197023967"/>
       <w:r>
         <w:lastRenderedPageBreak/>
         <w:t>References</w:t>
       </w:r>
-      <w:bookmarkEnd w:id="35"/>
-      <w:bookmarkEnd w:id="36"/>
+      <w:bookmarkEnd w:id="41"/>
+      <w:bookmarkEnd w:id="42"/>
     </w:p>
     <w:p>
       <w:r>
@@ -6349,14 +7062,14 @@
       <w:pPr>
         <w:pStyle w:val="Heading1"/>
       </w:pPr>
-      <w:bookmarkStart w:id="37" w:name="_Toc185711911"/>
-      <w:bookmarkStart w:id="38" w:name="_Toc197023968"/>
+      <w:bookmarkStart w:id="43" w:name="_Toc185711911"/>
+      <w:bookmarkStart w:id="44" w:name="_Toc197023968"/>
       <w:r>
         <w:lastRenderedPageBreak/>
         <w:t>Appendices</w:t>
       </w:r>
-      <w:bookmarkEnd w:id="37"/>
-      <w:bookmarkEnd w:id="38"/>
+      <w:bookmarkEnd w:id="43"/>
+      <w:bookmarkEnd w:id="44"/>
     </w:p>
     <w:p>
       <w:r>

</xml_diff>

<commit_message>
Defining System Architecture along with hardware and software requirements. Also changing decided programming language from JS to React.js
</commit_message>
<xml_diff>
--- a/Alex Nung A118697 Final Project Report.docx
+++ b/Alex Nung A118697 Final Project Report.docx
@@ -4828,11 +4828,17 @@
     </w:p>
     <w:p>
       <w:r>
-        <w:t xml:space="preserve">Visual Studio Code (VS Code): This is the IDE that will be used to manage and write the code for the frontend and backend. Python will be written for the backend, while HTML, CSS and JS will be written for the frontend to provide a user interface that is integrated with the database with testing conducted </w:t>
+        <w:t xml:space="preserve">Visual Studio Code (VS Code): This is the IDE that will be used to manage and write the code for the frontend and backend. Python will be written for the backend, while HTML, CSS and </w:t>
+      </w:r>
+      <w:r>
+        <w:t>React.js</w:t>
+      </w:r>
+      <w:r>
+        <w:t xml:space="preserve"> will be written for the frontend to provide a user interface that is integrated with the database with testing </w:t>
       </w:r>
       <w:r>
         <w:lastRenderedPageBreak/>
-        <w:t>throughout. VS Code supports multiple programming languages and frameworks while having plugins that support integration and testing.</w:t>
+        <w:t>conducted throughout. VS Code supports multiple programming languages and frameworks while having plugins that support integration and testing.</w:t>
       </w:r>
     </w:p>
     <w:p>
@@ -5192,7 +5198,13 @@
         </w:numPr>
       </w:pPr>
       <w:r>
-        <w:t>Structure the website using HTML, JS and CSS</w:t>
+        <w:t xml:space="preserve">Structure the website using HTML, </w:t>
+      </w:r>
+      <w:r>
+        <w:t>React.js</w:t>
+      </w:r>
+      <w:r>
+        <w:t xml:space="preserve"> and CSS</w:t>
       </w:r>
     </w:p>
     <w:p>
@@ -6554,6 +6566,1295 @@
       </w:r>
     </w:p>
     <w:p>
+      <w:pPr>
+        <w:pStyle w:val="Heading2"/>
+      </w:pPr>
+      <w:bookmarkStart w:id="41" w:name="_Toc196940715"/>
+      <w:r>
+        <w:t>Database Design &amp; System Architecture</w:t>
+      </w:r>
+      <w:bookmarkEnd w:id="41"/>
+    </w:p>
+    <w:p>
+      <w:pPr>
+        <w:pStyle w:val="Heading3"/>
+      </w:pPr>
+      <w:bookmarkStart w:id="42" w:name="_Toc196940716"/>
+      <w:r>
+        <w:t>Database Design</w:t>
+      </w:r>
+      <w:bookmarkEnd w:id="42"/>
+    </w:p>
+    <w:p>
+      <w:r>
+        <w:t>The database design for the IMS will utilise a normalised relational database structure adhering to 3NF that will allow maintaining of data integrity and reduced redundancy and also ensuring that the database is efficient and scalable. It will consist of the following entities (see below an ERD displaying the entities and its relationships):</w:t>
+      </w:r>
+    </w:p>
+    <w:p>
+      <w:r>
+        <w:rPr>
+          <w:noProof/>
+        </w:rPr>
+        <w:lastRenderedPageBreak/>
+        <w:drawing>
+          <wp:inline distT="0" distB="0" distL="0" distR="0" wp14:anchorId="3E8DAF7C" wp14:editId="5C9201F6">
+            <wp:extent cx="5724525" cy="4629150"/>
+            <wp:effectExtent l="0" t="0" r="9525" b="0"/>
+            <wp:docPr id="2084894399" name="Picture 6" descr="A screenshot of a computer&#10;&#10;Description automatically generated"/>
+            <wp:cNvGraphicFramePr>
+              <a:graphicFrameLocks xmlns:a="http://schemas.openxmlformats.org/drawingml/2006/main" noChangeAspect="1"/>
+            </wp:cNvGraphicFramePr>
+            <a:graphic xmlns:a="http://schemas.openxmlformats.org/drawingml/2006/main">
+              <a:graphicData uri="http://schemas.openxmlformats.org/drawingml/2006/picture">
+                <pic:pic xmlns:pic="http://schemas.openxmlformats.org/drawingml/2006/picture">
+                  <pic:nvPicPr>
+                    <pic:cNvPr id="2084894399" name="Picture 6" descr="A screenshot of a computer&#10;&#10;Description automatically generated"/>
+                    <pic:cNvPicPr>
+                      <a:picLocks noChangeAspect="1" noChangeArrowheads="1"/>
+                    </pic:cNvPicPr>
+                  </pic:nvPicPr>
+                  <pic:blipFill>
+                    <a:blip r:embed="rId9" cstate="print">
+                      <a:extLst>
+                        <a:ext uri="{28A0092B-C50C-407E-A947-70E740481C1C}">
+                          <a14:useLocalDpi xmlns:a14="http://schemas.microsoft.com/office/drawing/2010/main" val="0"/>
+                        </a:ext>
+                      </a:extLst>
+                    </a:blip>
+                    <a:srcRect/>
+                    <a:stretch>
+                      <a:fillRect/>
+                    </a:stretch>
+                  </pic:blipFill>
+                  <pic:spPr bwMode="auto">
+                    <a:xfrm>
+                      <a:off x="0" y="0"/>
+                      <a:ext cx="5724525" cy="4629150"/>
+                    </a:xfrm>
+                    <a:prstGeom prst="rect">
+                      <a:avLst/>
+                    </a:prstGeom>
+                    <a:noFill/>
+                    <a:ln>
+                      <a:noFill/>
+                    </a:ln>
+                  </pic:spPr>
+                </pic:pic>
+              </a:graphicData>
+            </a:graphic>
+          </wp:inline>
+        </w:drawing>
+      </w:r>
+    </w:p>
+    <w:p>
+      <w:pPr>
+        <w:pStyle w:val="ListParagraph"/>
+        <w:numPr>
+          <w:ilvl w:val="0"/>
+          <w:numId w:val="72"/>
+        </w:numPr>
+      </w:pPr>
+      <w:r>
+        <w:t>Users</w:t>
+      </w:r>
+    </w:p>
+    <w:p>
+      <w:pPr>
+        <w:pStyle w:val="ListParagraph"/>
+        <w:numPr>
+          <w:ilvl w:val="0"/>
+          <w:numId w:val="72"/>
+        </w:numPr>
+      </w:pPr>
+      <w:proofErr w:type="spellStart"/>
+      <w:r>
+        <w:t>Product_Categories</w:t>
+      </w:r>
+      <w:proofErr w:type="spellEnd"/>
+    </w:p>
+    <w:p>
+      <w:pPr>
+        <w:pStyle w:val="ListParagraph"/>
+        <w:numPr>
+          <w:ilvl w:val="0"/>
+          <w:numId w:val="72"/>
+        </w:numPr>
+      </w:pPr>
+      <w:r>
+        <w:t>Products</w:t>
+      </w:r>
+    </w:p>
+    <w:p>
+      <w:pPr>
+        <w:pStyle w:val="ListParagraph"/>
+        <w:numPr>
+          <w:ilvl w:val="0"/>
+          <w:numId w:val="72"/>
+        </w:numPr>
+      </w:pPr>
+      <w:r>
+        <w:t>Orders</w:t>
+      </w:r>
+    </w:p>
+    <w:p>
+      <w:pPr>
+        <w:pStyle w:val="ListParagraph"/>
+        <w:numPr>
+          <w:ilvl w:val="0"/>
+          <w:numId w:val="72"/>
+        </w:numPr>
+      </w:pPr>
+      <w:proofErr w:type="spellStart"/>
+      <w:r>
+        <w:t>Order_Items</w:t>
+      </w:r>
+      <w:proofErr w:type="spellEnd"/>
+    </w:p>
+    <w:p>
+      <w:pPr>
+        <w:pStyle w:val="ListParagraph"/>
+        <w:numPr>
+          <w:ilvl w:val="0"/>
+          <w:numId w:val="72"/>
+        </w:numPr>
+      </w:pPr>
+      <w:proofErr w:type="spellStart"/>
+      <w:r>
+        <w:t>Stock_Transactions</w:t>
+      </w:r>
+      <w:proofErr w:type="spellEnd"/>
+    </w:p>
+    <w:p>
+      <w:pPr>
+        <w:pStyle w:val="ListParagraph"/>
+        <w:numPr>
+          <w:ilvl w:val="0"/>
+          <w:numId w:val="72"/>
+        </w:numPr>
+      </w:pPr>
+      <w:r>
+        <w:t>Reports</w:t>
+      </w:r>
+    </w:p>
+    <w:p>
+      <w:pPr>
+        <w:pStyle w:val="ListParagraph"/>
+        <w:numPr>
+          <w:ilvl w:val="0"/>
+          <w:numId w:val="72"/>
+        </w:numPr>
+      </w:pPr>
+      <w:r>
+        <w:t>Transactions</w:t>
+      </w:r>
+    </w:p>
+    <w:p>
+      <w:pPr>
+        <w:pStyle w:val="ListParagraph"/>
+        <w:numPr>
+          <w:ilvl w:val="0"/>
+          <w:numId w:val="72"/>
+        </w:numPr>
+      </w:pPr>
+      <w:r>
+        <w:t>Invoices</w:t>
+      </w:r>
+    </w:p>
+    <w:p>
+      <w:r>
+        <w:t>It will also consist of the following relationships:</w:t>
+      </w:r>
+    </w:p>
+    <w:p>
+      <w:pPr>
+        <w:pStyle w:val="ListParagraph"/>
+        <w:numPr>
+          <w:ilvl w:val="0"/>
+          <w:numId w:val="52"/>
+        </w:numPr>
+        <w:ind w:left="360"/>
+      </w:pPr>
+      <w:r>
+        <w:rPr>
+          <w:b/>
+          <w:bCs/>
+        </w:rPr>
+        <w:t>Users</w:t>
+      </w:r>
+      <w:r>
+        <w:t>:</w:t>
+      </w:r>
+    </w:p>
+    <w:p>
+      <w:pPr>
+        <w:pStyle w:val="ListParagraph"/>
+        <w:numPr>
+          <w:ilvl w:val="0"/>
+          <w:numId w:val="60"/>
+        </w:numPr>
+        <w:ind w:left="720"/>
+      </w:pPr>
+      <w:r>
+        <w:t xml:space="preserve">Linked to </w:t>
+      </w:r>
+      <w:r>
+        <w:rPr>
+          <w:b/>
+          <w:bCs/>
+        </w:rPr>
+        <w:t>Orders</w:t>
+      </w:r>
+      <w:r>
+        <w:t xml:space="preserve"> through </w:t>
+      </w:r>
+      <w:proofErr w:type="spellStart"/>
+      <w:r>
+        <w:t>customer_id</w:t>
+      </w:r>
+      <w:proofErr w:type="spellEnd"/>
+      <w:r>
+        <w:t xml:space="preserve"> (a user can place multiple orders).</w:t>
+      </w:r>
+    </w:p>
+    <w:p>
+      <w:pPr>
+        <w:pStyle w:val="ListParagraph"/>
+        <w:numPr>
+          <w:ilvl w:val="0"/>
+          <w:numId w:val="60"/>
+        </w:numPr>
+        <w:ind w:left="720"/>
+      </w:pPr>
+      <w:r>
+        <w:t xml:space="preserve">Linked to </w:t>
+      </w:r>
+      <w:r>
+        <w:rPr>
+          <w:b/>
+          <w:bCs/>
+        </w:rPr>
+        <w:t>Reports</w:t>
+      </w:r>
+      <w:r>
+        <w:t xml:space="preserve"> through </w:t>
+      </w:r>
+      <w:proofErr w:type="spellStart"/>
+      <w:r>
+        <w:t>user_id</w:t>
+      </w:r>
+      <w:proofErr w:type="spellEnd"/>
+      <w:r>
+        <w:t xml:space="preserve"> (a user can generate multiple reports).</w:t>
+      </w:r>
+    </w:p>
+    <w:p>
+      <w:pPr>
+        <w:pStyle w:val="ListParagraph"/>
+        <w:numPr>
+          <w:ilvl w:val="0"/>
+          <w:numId w:val="60"/>
+        </w:numPr>
+        <w:ind w:left="720"/>
+      </w:pPr>
+      <w:r>
+        <w:t xml:space="preserve">Linked to </w:t>
+      </w:r>
+      <w:r>
+        <w:rPr>
+          <w:b/>
+          <w:bCs/>
+        </w:rPr>
+        <w:t>Invoices</w:t>
+      </w:r>
+      <w:r>
+        <w:t xml:space="preserve"> through </w:t>
+      </w:r>
+      <w:proofErr w:type="spellStart"/>
+      <w:r>
+        <w:t>customer_id</w:t>
+      </w:r>
+      <w:proofErr w:type="spellEnd"/>
+      <w:r>
+        <w:t xml:space="preserve"> (a user can have multiple invoices).</w:t>
+      </w:r>
+    </w:p>
+    <w:p>
+      <w:pPr>
+        <w:pStyle w:val="ListParagraph"/>
+        <w:numPr>
+          <w:ilvl w:val="0"/>
+          <w:numId w:val="60"/>
+        </w:numPr>
+        <w:ind w:left="720"/>
+      </w:pPr>
+      <w:r>
+        <w:t xml:space="preserve">Linked to </w:t>
+      </w:r>
+      <w:proofErr w:type="spellStart"/>
+      <w:r>
+        <w:rPr>
+          <w:b/>
+          <w:bCs/>
+        </w:rPr>
+        <w:t>Stock_Transactions</w:t>
+      </w:r>
+      <w:proofErr w:type="spellEnd"/>
+      <w:r>
+        <w:t xml:space="preserve"> through </w:t>
+      </w:r>
+      <w:proofErr w:type="spellStart"/>
+      <w:r>
+        <w:t>user_id</w:t>
+      </w:r>
+      <w:proofErr w:type="spellEnd"/>
+      <w:r>
+        <w:t xml:space="preserve"> (tracks which user performed stock transactions).</w:t>
+      </w:r>
+    </w:p>
+    <w:p>
+      <w:pPr>
+        <w:pStyle w:val="ListParagraph"/>
+        <w:numPr>
+          <w:ilvl w:val="0"/>
+          <w:numId w:val="52"/>
+        </w:numPr>
+        <w:ind w:left="360"/>
+      </w:pPr>
+      <w:proofErr w:type="spellStart"/>
+      <w:r>
+        <w:rPr>
+          <w:b/>
+          <w:bCs/>
+        </w:rPr>
+        <w:t>Product_Categories</w:t>
+      </w:r>
+      <w:proofErr w:type="spellEnd"/>
+      <w:r>
+        <w:t>:</w:t>
+      </w:r>
+    </w:p>
+    <w:p>
+      <w:pPr>
+        <w:pStyle w:val="ListParagraph"/>
+        <w:numPr>
+          <w:ilvl w:val="0"/>
+          <w:numId w:val="61"/>
+        </w:numPr>
+        <w:ind w:left="720"/>
+      </w:pPr>
+      <w:r>
+        <w:t xml:space="preserve">Linked to </w:t>
+      </w:r>
+      <w:r>
+        <w:rPr>
+          <w:b/>
+          <w:bCs/>
+        </w:rPr>
+        <w:t>Products</w:t>
+      </w:r>
+      <w:r>
+        <w:t xml:space="preserve"> through </w:t>
+      </w:r>
+      <w:proofErr w:type="spellStart"/>
+      <w:r>
+        <w:t>category_id</w:t>
+      </w:r>
+      <w:proofErr w:type="spellEnd"/>
+      <w:r>
+        <w:t xml:space="preserve"> (a category can have multiple products).</w:t>
+      </w:r>
+    </w:p>
+    <w:p>
+      <w:pPr>
+        <w:pStyle w:val="ListParagraph"/>
+        <w:numPr>
+          <w:ilvl w:val="0"/>
+          <w:numId w:val="52"/>
+        </w:numPr>
+        <w:ind w:left="360"/>
+      </w:pPr>
+      <w:r>
+        <w:rPr>
+          <w:b/>
+          <w:bCs/>
+        </w:rPr>
+        <w:t>Products</w:t>
+      </w:r>
+      <w:r>
+        <w:t>:</w:t>
+      </w:r>
+    </w:p>
+    <w:p>
+      <w:pPr>
+        <w:pStyle w:val="ListParagraph"/>
+        <w:numPr>
+          <w:ilvl w:val="0"/>
+          <w:numId w:val="61"/>
+        </w:numPr>
+        <w:ind w:left="720"/>
+      </w:pPr>
+      <w:r>
+        <w:t xml:space="preserve">Linked to </w:t>
+      </w:r>
+      <w:r>
+        <w:rPr>
+          <w:b/>
+          <w:bCs/>
+        </w:rPr>
+        <w:t>Orders</w:t>
+      </w:r>
+      <w:r>
+        <w:t xml:space="preserve"> via </w:t>
+      </w:r>
+      <w:proofErr w:type="spellStart"/>
+      <w:r>
+        <w:rPr>
+          <w:b/>
+          <w:bCs/>
+        </w:rPr>
+        <w:t>Order_Items</w:t>
+      </w:r>
+      <w:proofErr w:type="spellEnd"/>
+      <w:r>
+        <w:t xml:space="preserve"> (a product can be part of multiple orders).</w:t>
+      </w:r>
+    </w:p>
+    <w:p>
+      <w:pPr>
+        <w:pStyle w:val="ListParagraph"/>
+        <w:numPr>
+          <w:ilvl w:val="0"/>
+          <w:numId w:val="61"/>
+        </w:numPr>
+        <w:ind w:left="720"/>
+      </w:pPr>
+      <w:r>
+        <w:t xml:space="preserve">Linked to </w:t>
+      </w:r>
+      <w:proofErr w:type="spellStart"/>
+      <w:r>
+        <w:rPr>
+          <w:b/>
+          <w:bCs/>
+        </w:rPr>
+        <w:t>Stock_Transactions</w:t>
+      </w:r>
+      <w:proofErr w:type="spellEnd"/>
+      <w:r>
+        <w:t xml:space="preserve"> through </w:t>
+      </w:r>
+      <w:proofErr w:type="spellStart"/>
+      <w:r>
+        <w:t>product_id</w:t>
+      </w:r>
+      <w:proofErr w:type="spellEnd"/>
+      <w:r>
+        <w:t xml:space="preserve"> (tracks stock movement for each product).</w:t>
+      </w:r>
+    </w:p>
+    <w:p>
+      <w:pPr>
+        <w:pStyle w:val="ListParagraph"/>
+        <w:numPr>
+          <w:ilvl w:val="0"/>
+          <w:numId w:val="52"/>
+        </w:numPr>
+        <w:ind w:left="360"/>
+      </w:pPr>
+      <w:r>
+        <w:rPr>
+          <w:b/>
+          <w:bCs/>
+        </w:rPr>
+        <w:t>Orders</w:t>
+      </w:r>
+      <w:r>
+        <w:t>:</w:t>
+      </w:r>
+    </w:p>
+    <w:p>
+      <w:pPr>
+        <w:pStyle w:val="ListParagraph"/>
+        <w:numPr>
+          <w:ilvl w:val="0"/>
+          <w:numId w:val="62"/>
+        </w:numPr>
+        <w:ind w:left="720"/>
+      </w:pPr>
+      <w:r>
+        <w:lastRenderedPageBreak/>
+        <w:t xml:space="preserve">Linked to </w:t>
+      </w:r>
+      <w:r>
+        <w:rPr>
+          <w:b/>
+          <w:bCs/>
+        </w:rPr>
+        <w:t>Users</w:t>
+      </w:r>
+      <w:r>
+        <w:t xml:space="preserve"> through </w:t>
+      </w:r>
+      <w:proofErr w:type="spellStart"/>
+      <w:r>
+        <w:t>customer_id</w:t>
+      </w:r>
+      <w:proofErr w:type="spellEnd"/>
+      <w:r>
+        <w:t xml:space="preserve"> (an order is placed by one user).</w:t>
+      </w:r>
+    </w:p>
+    <w:p>
+      <w:pPr>
+        <w:pStyle w:val="ListParagraph"/>
+        <w:numPr>
+          <w:ilvl w:val="0"/>
+          <w:numId w:val="62"/>
+        </w:numPr>
+        <w:ind w:left="720"/>
+      </w:pPr>
+      <w:r>
+        <w:t xml:space="preserve">Linked to </w:t>
+      </w:r>
+      <w:proofErr w:type="spellStart"/>
+      <w:r>
+        <w:rPr>
+          <w:b/>
+          <w:bCs/>
+        </w:rPr>
+        <w:t>Order_Items</w:t>
+      </w:r>
+      <w:proofErr w:type="spellEnd"/>
+      <w:r>
+        <w:t xml:space="preserve"> through </w:t>
+      </w:r>
+      <w:proofErr w:type="spellStart"/>
+      <w:r>
+        <w:t>order_id</w:t>
+      </w:r>
+      <w:proofErr w:type="spellEnd"/>
+      <w:r>
+        <w:t xml:space="preserve"> (an order contains multiple items).</w:t>
+      </w:r>
+    </w:p>
+    <w:p>
+      <w:pPr>
+        <w:pStyle w:val="ListParagraph"/>
+        <w:numPr>
+          <w:ilvl w:val="0"/>
+          <w:numId w:val="62"/>
+        </w:numPr>
+        <w:ind w:left="720"/>
+      </w:pPr>
+      <w:r>
+        <w:t xml:space="preserve">Linked to </w:t>
+      </w:r>
+      <w:r>
+        <w:rPr>
+          <w:b/>
+          <w:bCs/>
+        </w:rPr>
+        <w:t>Invoices</w:t>
+      </w:r>
+      <w:r>
+        <w:t xml:space="preserve"> through </w:t>
+      </w:r>
+      <w:proofErr w:type="spellStart"/>
+      <w:r>
+        <w:t>order_id</w:t>
+      </w:r>
+      <w:proofErr w:type="spellEnd"/>
+      <w:r>
+        <w:t xml:space="preserve"> (an order generates one invoice).</w:t>
+      </w:r>
+    </w:p>
+    <w:p>
+      <w:pPr>
+        <w:pStyle w:val="ListParagraph"/>
+        <w:numPr>
+          <w:ilvl w:val="0"/>
+          <w:numId w:val="62"/>
+        </w:numPr>
+        <w:ind w:left="720"/>
+      </w:pPr>
+      <w:r>
+        <w:t xml:space="preserve">Linked to </w:t>
+      </w:r>
+      <w:r>
+        <w:rPr>
+          <w:b/>
+          <w:bCs/>
+        </w:rPr>
+        <w:t>Transactions</w:t>
+      </w:r>
+      <w:r>
+        <w:t xml:space="preserve"> through </w:t>
+      </w:r>
+      <w:proofErr w:type="spellStart"/>
+      <w:r>
+        <w:t>order_id</w:t>
+      </w:r>
+      <w:proofErr w:type="spellEnd"/>
+      <w:r>
+        <w:t xml:space="preserve"> (an order can have multiple payment transactions).</w:t>
+      </w:r>
+    </w:p>
+    <w:p>
+      <w:pPr>
+        <w:pStyle w:val="ListParagraph"/>
+        <w:numPr>
+          <w:ilvl w:val="0"/>
+          <w:numId w:val="52"/>
+        </w:numPr>
+        <w:ind w:left="360"/>
+      </w:pPr>
+      <w:proofErr w:type="spellStart"/>
+      <w:r>
+        <w:rPr>
+          <w:b/>
+          <w:bCs/>
+        </w:rPr>
+        <w:t>Order_Items</w:t>
+      </w:r>
+      <w:proofErr w:type="spellEnd"/>
+      <w:r>
+        <w:t>:</w:t>
+      </w:r>
+    </w:p>
+    <w:p>
+      <w:pPr>
+        <w:pStyle w:val="ListParagraph"/>
+        <w:numPr>
+          <w:ilvl w:val="0"/>
+          <w:numId w:val="63"/>
+        </w:numPr>
+        <w:ind w:left="720"/>
+      </w:pPr>
+      <w:r>
+        <w:t xml:space="preserve">Links </w:t>
+      </w:r>
+      <w:r>
+        <w:rPr>
+          <w:b/>
+          <w:bCs/>
+        </w:rPr>
+        <w:t>Orders</w:t>
+      </w:r>
+      <w:r>
+        <w:t xml:space="preserve"> and </w:t>
+      </w:r>
+      <w:r>
+        <w:rPr>
+          <w:b/>
+          <w:bCs/>
+        </w:rPr>
+        <w:t>Products</w:t>
+      </w:r>
+      <w:r>
+        <w:t xml:space="preserve"> (many-to-many relationship).</w:t>
+      </w:r>
+    </w:p>
+    <w:p>
+      <w:pPr>
+        <w:pStyle w:val="ListParagraph"/>
+        <w:numPr>
+          <w:ilvl w:val="0"/>
+          <w:numId w:val="52"/>
+        </w:numPr>
+        <w:ind w:left="360"/>
+      </w:pPr>
+      <w:proofErr w:type="spellStart"/>
+      <w:r>
+        <w:rPr>
+          <w:b/>
+          <w:bCs/>
+        </w:rPr>
+        <w:t>Stock_Transactions</w:t>
+      </w:r>
+      <w:proofErr w:type="spellEnd"/>
+      <w:r>
+        <w:t>:</w:t>
+      </w:r>
+    </w:p>
+    <w:p>
+      <w:pPr>
+        <w:pStyle w:val="ListParagraph"/>
+        <w:numPr>
+          <w:ilvl w:val="0"/>
+          <w:numId w:val="63"/>
+        </w:numPr>
+        <w:ind w:left="720"/>
+      </w:pPr>
+      <w:r>
+        <w:t xml:space="preserve">Linked to </w:t>
+      </w:r>
+      <w:r>
+        <w:rPr>
+          <w:b/>
+          <w:bCs/>
+        </w:rPr>
+        <w:t>Users</w:t>
+      </w:r>
+      <w:r>
+        <w:t xml:space="preserve"> through </w:t>
+      </w:r>
+      <w:proofErr w:type="spellStart"/>
+      <w:r>
+        <w:t>user_id</w:t>
+      </w:r>
+      <w:proofErr w:type="spellEnd"/>
+      <w:r>
+        <w:t xml:space="preserve"> (tracks the user responsible for stock changes).</w:t>
+      </w:r>
+    </w:p>
+    <w:p>
+      <w:pPr>
+        <w:pStyle w:val="ListParagraph"/>
+        <w:numPr>
+          <w:ilvl w:val="0"/>
+          <w:numId w:val="63"/>
+        </w:numPr>
+        <w:ind w:left="720"/>
+      </w:pPr>
+      <w:r>
+        <w:t xml:space="preserve">Linked to </w:t>
+      </w:r>
+      <w:r>
+        <w:rPr>
+          <w:b/>
+          <w:bCs/>
+        </w:rPr>
+        <w:t>Products</w:t>
+      </w:r>
+      <w:r>
+        <w:t xml:space="preserve"> through </w:t>
+      </w:r>
+      <w:proofErr w:type="spellStart"/>
+      <w:r>
+        <w:t>product_id</w:t>
+      </w:r>
+      <w:proofErr w:type="spellEnd"/>
+      <w:r>
+        <w:t xml:space="preserve"> (tracks stock movement for each product).</w:t>
+      </w:r>
+    </w:p>
+    <w:p>
+      <w:pPr>
+        <w:pStyle w:val="ListParagraph"/>
+        <w:numPr>
+          <w:ilvl w:val="0"/>
+          <w:numId w:val="52"/>
+        </w:numPr>
+        <w:ind w:left="360"/>
+      </w:pPr>
+      <w:r>
+        <w:rPr>
+          <w:b/>
+          <w:bCs/>
+        </w:rPr>
+        <w:t>Reports</w:t>
+      </w:r>
+      <w:r>
+        <w:t>:</w:t>
+      </w:r>
+    </w:p>
+    <w:p>
+      <w:pPr>
+        <w:pStyle w:val="ListParagraph"/>
+        <w:numPr>
+          <w:ilvl w:val="0"/>
+          <w:numId w:val="67"/>
+        </w:numPr>
+        <w:ind w:left="720"/>
+      </w:pPr>
+      <w:r>
+        <w:t xml:space="preserve">Linked to </w:t>
+      </w:r>
+      <w:r>
+        <w:rPr>
+          <w:b/>
+          <w:bCs/>
+        </w:rPr>
+        <w:t>Users</w:t>
+      </w:r>
+      <w:r>
+        <w:t xml:space="preserve"> through </w:t>
+      </w:r>
+      <w:proofErr w:type="spellStart"/>
+      <w:r>
+        <w:t>user_id</w:t>
+      </w:r>
+      <w:proofErr w:type="spellEnd"/>
+      <w:r>
+        <w:t xml:space="preserve"> (reports are generated by users).</w:t>
+      </w:r>
+    </w:p>
+    <w:p>
+      <w:pPr>
+        <w:pStyle w:val="ListParagraph"/>
+        <w:numPr>
+          <w:ilvl w:val="0"/>
+          <w:numId w:val="52"/>
+        </w:numPr>
+        <w:ind w:left="360"/>
+        <w:rPr>
+          <w:b/>
+          <w:bCs/>
+        </w:rPr>
+      </w:pPr>
+      <w:r>
+        <w:rPr>
+          <w:b/>
+          <w:bCs/>
+        </w:rPr>
+        <w:t>Transactions:</w:t>
+      </w:r>
+    </w:p>
+    <w:p>
+      <w:pPr>
+        <w:pStyle w:val="ListParagraph"/>
+        <w:numPr>
+          <w:ilvl w:val="0"/>
+          <w:numId w:val="67"/>
+        </w:numPr>
+        <w:ind w:left="720"/>
+      </w:pPr>
+      <w:r>
+        <w:t xml:space="preserve">Linked to </w:t>
+      </w:r>
+      <w:r>
+        <w:rPr>
+          <w:b/>
+          <w:bCs/>
+        </w:rPr>
+        <w:t>Orders</w:t>
+      </w:r>
+      <w:r>
+        <w:t xml:space="preserve"> through </w:t>
+      </w:r>
+      <w:proofErr w:type="spellStart"/>
+      <w:r>
+        <w:t>order_id</w:t>
+      </w:r>
+      <w:proofErr w:type="spellEnd"/>
+      <w:r>
+        <w:t xml:space="preserve"> (records payment details for orders).</w:t>
+      </w:r>
+    </w:p>
+    <w:p>
+      <w:pPr>
+        <w:pStyle w:val="ListParagraph"/>
+        <w:numPr>
+          <w:ilvl w:val="0"/>
+          <w:numId w:val="52"/>
+        </w:numPr>
+        <w:ind w:left="360"/>
+      </w:pPr>
+      <w:r>
+        <w:rPr>
+          <w:b/>
+          <w:bCs/>
+        </w:rPr>
+        <w:t>Invoices</w:t>
+      </w:r>
+      <w:r>
+        <w:t>:</w:t>
+      </w:r>
+    </w:p>
+    <w:p>
+      <w:pPr>
+        <w:pStyle w:val="ListParagraph"/>
+        <w:numPr>
+          <w:ilvl w:val="0"/>
+          <w:numId w:val="67"/>
+        </w:numPr>
+        <w:ind w:left="720"/>
+      </w:pPr>
+      <w:r>
+        <w:t xml:space="preserve">Linked to </w:t>
+      </w:r>
+      <w:r>
+        <w:rPr>
+          <w:b/>
+          <w:bCs/>
+        </w:rPr>
+        <w:t>Orders</w:t>
+      </w:r>
+      <w:r>
+        <w:t xml:space="preserve"> through </w:t>
+      </w:r>
+      <w:proofErr w:type="spellStart"/>
+      <w:r>
+        <w:t>order_id</w:t>
+      </w:r>
+      <w:proofErr w:type="spellEnd"/>
+      <w:r>
+        <w:t xml:space="preserve"> (one invoice per order).</w:t>
+      </w:r>
+    </w:p>
+    <w:p>
+      <w:pPr>
+        <w:pStyle w:val="ListParagraph"/>
+        <w:numPr>
+          <w:ilvl w:val="0"/>
+          <w:numId w:val="67"/>
+        </w:numPr>
+        <w:ind w:left="720"/>
+      </w:pPr>
+      <w:r>
+        <w:t xml:space="preserve">Linked to </w:t>
+      </w:r>
+      <w:r>
+        <w:rPr>
+          <w:b/>
+          <w:bCs/>
+        </w:rPr>
+        <w:t>Users</w:t>
+      </w:r>
+      <w:r>
+        <w:t xml:space="preserve"> through </w:t>
+      </w:r>
+      <w:proofErr w:type="spellStart"/>
+      <w:r>
+        <w:t>customer_id</w:t>
+      </w:r>
+      <w:proofErr w:type="spellEnd"/>
+      <w:r>
+        <w:t xml:space="preserve"> (invoices are tied to customers).</w:t>
+      </w:r>
+    </w:p>
+    <w:p>
+      <w:r>
+        <w:t>Based on the decided database design, it adheres to the 3NF relational database structure as:</w:t>
+      </w:r>
+    </w:p>
+    <w:p>
+      <w:pPr>
+        <w:pStyle w:val="ListParagraph"/>
+        <w:numPr>
+          <w:ilvl w:val="0"/>
+          <w:numId w:val="73"/>
+        </w:numPr>
+      </w:pPr>
+      <w:r>
+        <w:t>Each table represents a single entity or relationship with no repeating groups.</w:t>
+      </w:r>
+    </w:p>
+    <w:p>
+      <w:pPr>
+        <w:pStyle w:val="ListParagraph"/>
+        <w:numPr>
+          <w:ilvl w:val="0"/>
+          <w:numId w:val="73"/>
+        </w:numPr>
+      </w:pPr>
+      <w:r>
+        <w:t>Functional dependencies ensure no partial dependency exists in any table.</w:t>
+      </w:r>
+    </w:p>
+    <w:p>
+      <w:pPr>
+        <w:pStyle w:val="ListParagraph"/>
+        <w:numPr>
+          <w:ilvl w:val="0"/>
+          <w:numId w:val="73"/>
+        </w:numPr>
+      </w:pPr>
+      <w:r>
+        <w:t>Transitive dependencies are eliminated, ensuring all non-key attributes are dependent only on the primary key.</w:t>
+      </w:r>
+    </w:p>
+    <w:p>
+      <w:pPr>
+        <w:pStyle w:val="Heading3"/>
+      </w:pPr>
+      <w:bookmarkStart w:id="43" w:name="_Toc196940717"/>
+      <w:r>
+        <w:t>System Architecture</w:t>
+      </w:r>
+      <w:bookmarkEnd w:id="43"/>
+    </w:p>
+    <w:p>
+      <w:r>
+        <w:t>The system will be deployed locally initially to ensure that it is compatible with the planned hardware and at a later date it have a client-server architecture for seamless communication and will use the following software’s:</w:t>
+      </w:r>
+    </w:p>
+    <w:p>
+      <w:pPr>
+        <w:pStyle w:val="ListParagraph"/>
+        <w:numPr>
+          <w:ilvl w:val="0"/>
+          <w:numId w:val="74"/>
+        </w:numPr>
+      </w:pPr>
+      <w:r>
+        <w:t>Frontend: A lightweight React.js interface for a user-friendly interface</w:t>
+      </w:r>
+    </w:p>
+    <w:p>
+      <w:pPr>
+        <w:pStyle w:val="ListParagraph"/>
+        <w:numPr>
+          <w:ilvl w:val="0"/>
+          <w:numId w:val="74"/>
+        </w:numPr>
+      </w:pPr>
+      <w:r>
+        <w:t>Backend: A python flask application to handle business logic and API endpoints</w:t>
+      </w:r>
+    </w:p>
+    <w:p>
+      <w:pPr>
+        <w:pStyle w:val="ListParagraph"/>
+        <w:numPr>
+          <w:ilvl w:val="0"/>
+          <w:numId w:val="74"/>
+        </w:numPr>
+      </w:pPr>
+      <w:r>
+        <w:t>Database: MySQL installed locally to interact with the backend</w:t>
+      </w:r>
+    </w:p>
+    <w:p>
+      <w:r>
+        <w:t>The system will have the following features:</w:t>
+      </w:r>
+    </w:p>
+    <w:p>
+      <w:pPr>
+        <w:pStyle w:val="ListParagraph"/>
+        <w:numPr>
+          <w:ilvl w:val="0"/>
+          <w:numId w:val="75"/>
+        </w:numPr>
+      </w:pPr>
+      <w:r>
+        <w:t>Real-time operations: Local hosting ensures minimal latency when users interact and use the system along</w:t>
+      </w:r>
+    </w:p>
+    <w:p>
+      <w:pPr>
+        <w:pStyle w:val="ListParagraph"/>
+        <w:numPr>
+          <w:ilvl w:val="0"/>
+          <w:numId w:val="75"/>
+        </w:numPr>
+      </w:pPr>
+      <w:r>
+        <w:t>Scalability considerations: The system architecture will allow transition to cloud hosting when required</w:t>
+      </w:r>
+    </w:p>
+    <w:p>
+      <w:pPr>
+        <w:pStyle w:val="ListParagraph"/>
+        <w:numPr>
+          <w:ilvl w:val="0"/>
+          <w:numId w:val="75"/>
+        </w:numPr>
+      </w:pPr>
+      <w:r>
+        <w:t>Security measures: The use of RBAC and local firewall configurations will protect the system during deployment</w:t>
+      </w:r>
+    </w:p>
+    <w:p>
+      <w:r>
+        <w:t>While initially the system will be deployed locally, the design will consider scalability in the case of expanding requirements, future growth and transitioning to a cloud-based setup (e.g. AWS and Google Cloud). This allows for increased user capacity, remote access for multiple locations, improved data redundancy and data recovery measures.</w:t>
+      </w:r>
+    </w:p>
+    <w:p>
+      <w:pPr>
+        <w:pStyle w:val="Heading2"/>
+      </w:pPr>
+      <w:bookmarkStart w:id="44" w:name="_Toc196940718"/>
+      <w:r>
+        <w:t>Hardware and Software Requirements</w:t>
+      </w:r>
+      <w:bookmarkEnd w:id="44"/>
+    </w:p>
+    <w:p>
+      <w:r>
+        <w:t>The following requirements for deployment are:</w:t>
+      </w:r>
+    </w:p>
+    <w:p>
+      <w:pPr>
+        <w:pStyle w:val="Heading3"/>
+      </w:pPr>
+      <w:bookmarkStart w:id="45" w:name="_Toc196940719"/>
+      <w:r>
+        <w:t>Software Requirements:</w:t>
+      </w:r>
+      <w:bookmarkEnd w:id="45"/>
+    </w:p>
+    <w:p>
+      <w:pPr>
+        <w:pStyle w:val="ListParagraph"/>
+        <w:numPr>
+          <w:ilvl w:val="0"/>
+          <w:numId w:val="76"/>
+        </w:numPr>
+      </w:pPr>
+      <w:r>
+        <w:t>Operating systems (OS) - Windows 10/11</w:t>
+      </w:r>
+    </w:p>
+    <w:p>
+      <w:pPr>
+        <w:pStyle w:val="ListParagraph"/>
+        <w:numPr>
+          <w:ilvl w:val="0"/>
+          <w:numId w:val="76"/>
+        </w:numPr>
+      </w:pPr>
+      <w:r>
+        <w:t>Database - MySQL community server</w:t>
+      </w:r>
+    </w:p>
+    <w:p>
+      <w:pPr>
+        <w:pStyle w:val="ListParagraph"/>
+        <w:numPr>
+          <w:ilvl w:val="0"/>
+          <w:numId w:val="76"/>
+        </w:numPr>
+      </w:pPr>
+      <w:r>
+        <w:lastRenderedPageBreak/>
+        <w:t>Backend - Python with Flask</w:t>
+      </w:r>
+    </w:p>
+    <w:p>
+      <w:pPr>
+        <w:pStyle w:val="ListParagraph"/>
+        <w:numPr>
+          <w:ilvl w:val="0"/>
+          <w:numId w:val="76"/>
+        </w:numPr>
+      </w:pPr>
+      <w:r>
+        <w:t>Frontend – HTML5, CSS3 and React.js</w:t>
+      </w:r>
+    </w:p>
+    <w:p>
+      <w:pPr>
+        <w:pStyle w:val="ListParagraph"/>
+        <w:numPr>
+          <w:ilvl w:val="0"/>
+          <w:numId w:val="76"/>
+        </w:numPr>
+      </w:pPr>
+      <w:r>
+        <w:t>Dependencies/Packages:</w:t>
+      </w:r>
+    </w:p>
+    <w:p>
+      <w:pPr>
+        <w:pStyle w:val="ListParagraph"/>
+        <w:numPr>
+          <w:ilvl w:val="1"/>
+          <w:numId w:val="76"/>
+        </w:numPr>
+      </w:pPr>
+      <w:r>
+        <w:t>Flask (to be used with Python as part of the backend)</w:t>
+      </w:r>
+    </w:p>
+    <w:p>
+      <w:pPr>
+        <w:pStyle w:val="ListParagraph"/>
+        <w:numPr>
+          <w:ilvl w:val="1"/>
+          <w:numId w:val="76"/>
+        </w:numPr>
+      </w:pPr>
+      <w:r>
+        <w:t>MySQL connector (for execution of SQL queries directly from python)</w:t>
+      </w:r>
+    </w:p>
+    <w:p>
+      <w:pPr>
+        <w:pStyle w:val="ListParagraph"/>
+        <w:numPr>
+          <w:ilvl w:val="1"/>
+          <w:numId w:val="76"/>
+        </w:numPr>
+      </w:pPr>
+      <w:r>
+        <w:t>Pandas (for data processing and report generation)</w:t>
+      </w:r>
+    </w:p>
+    <w:p>
+      <w:pPr>
+        <w:pStyle w:val="ListParagraph"/>
+        <w:numPr>
+          <w:ilvl w:val="1"/>
+          <w:numId w:val="76"/>
+        </w:numPr>
+      </w:pPr>
+      <w:r>
+        <w:t>Bootstrap (for frontend styling)</w:t>
+      </w:r>
+    </w:p>
+    <w:p>
+      <w:pPr>
+        <w:pStyle w:val="Heading3"/>
+      </w:pPr>
+      <w:bookmarkStart w:id="46" w:name="_Toc196940720"/>
+      <w:r>
+        <w:t>Hardware Requirements:</w:t>
+      </w:r>
+      <w:bookmarkEnd w:id="46"/>
+    </w:p>
+    <w:p>
+      <w:pPr>
+        <w:pStyle w:val="ListParagraph"/>
+        <w:numPr>
+          <w:ilvl w:val="0"/>
+          <w:numId w:val="77"/>
+        </w:numPr>
+      </w:pPr>
+      <w:r>
+        <w:t>Minimum hardware specifications:</w:t>
+      </w:r>
+    </w:p>
+    <w:p>
+      <w:pPr>
+        <w:pStyle w:val="ListParagraph"/>
+        <w:numPr>
+          <w:ilvl w:val="1"/>
+          <w:numId w:val="77"/>
+        </w:numPr>
+      </w:pPr>
+      <w:r>
+        <w:t>Processor - Dual-core 2.0 GHz or higher</w:t>
+      </w:r>
+    </w:p>
+    <w:p>
+      <w:pPr>
+        <w:pStyle w:val="ListParagraph"/>
+        <w:numPr>
+          <w:ilvl w:val="1"/>
+          <w:numId w:val="77"/>
+        </w:numPr>
+      </w:pPr>
+      <w:r>
+        <w:t>RAM - 4GB</w:t>
+      </w:r>
+    </w:p>
+    <w:p>
+      <w:pPr>
+        <w:pStyle w:val="ListParagraph"/>
+        <w:numPr>
+          <w:ilvl w:val="1"/>
+          <w:numId w:val="77"/>
+        </w:numPr>
+      </w:pPr>
+      <w:r>
+        <w:t>Storage - 20 GB free space</w:t>
+      </w:r>
+    </w:p>
+    <w:p/>
+    <w:p>
       <w:r>
         <w:br w:type="page"/>
       </w:r>
@@ -6562,14 +7863,14 @@
       <w:pPr>
         <w:pStyle w:val="Heading1"/>
       </w:pPr>
-      <w:bookmarkStart w:id="41" w:name="_Toc185711910"/>
-      <w:bookmarkStart w:id="42" w:name="_Toc197023967"/>
+      <w:bookmarkStart w:id="47" w:name="_Toc185711910"/>
+      <w:bookmarkStart w:id="48" w:name="_Toc197023967"/>
       <w:r>
         <w:lastRenderedPageBreak/>
         <w:t>References</w:t>
       </w:r>
-      <w:bookmarkEnd w:id="41"/>
-      <w:bookmarkEnd w:id="42"/>
+      <w:bookmarkEnd w:id="47"/>
+      <w:bookmarkEnd w:id="48"/>
     </w:p>
     <w:p>
       <w:r>
@@ -6651,7 +7952,7 @@
       <w:r>
         <w:t xml:space="preserve">. [online] Available at: </w:t>
       </w:r>
-      <w:hyperlink r:id="rId9" w:tgtFrame="_new" w:history="1">
+      <w:hyperlink r:id="rId10" w:tgtFrame="_new" w:history="1">
         <w:r>
           <w:rPr>
             <w:rStyle w:val="Hyperlink"/>
@@ -6692,7 +7993,7 @@
       <w:r>
         <w:t xml:space="preserve">. [online] Available at: </w:t>
       </w:r>
-      <w:hyperlink r:id="rId10" w:tgtFrame="_new" w:history="1">
+      <w:hyperlink r:id="rId11" w:tgtFrame="_new" w:history="1">
         <w:r>
           <w:rPr>
             <w:rStyle w:val="Hyperlink"/>
@@ -6733,7 +8034,7 @@
       <w:r>
         <w:t xml:space="preserve">. [online] Available at: </w:t>
       </w:r>
-      <w:hyperlink r:id="rId11" w:tgtFrame="_new" w:history="1">
+      <w:hyperlink r:id="rId12" w:tgtFrame="_new" w:history="1">
         <w:r>
           <w:rPr>
             <w:rStyle w:val="Hyperlink"/>
@@ -6768,7 +8069,7 @@
       <w:r>
         <w:t xml:space="preserve">. [pdf] Available at: </w:t>
       </w:r>
-      <w:hyperlink r:id="rId12" w:tgtFrame="_new" w:history="1">
+      <w:hyperlink r:id="rId13" w:tgtFrame="_new" w:history="1">
         <w:r>
           <w:rPr>
             <w:rStyle w:val="Hyperlink"/>
@@ -6809,7 +8110,7 @@
       <w:r>
         <w:t xml:space="preserve">. [online] Available at: </w:t>
       </w:r>
-      <w:hyperlink r:id="rId13" w:tgtFrame="_new" w:history="1">
+      <w:hyperlink r:id="rId14" w:tgtFrame="_new" w:history="1">
         <w:r>
           <w:rPr>
             <w:rStyle w:val="Hyperlink"/>
@@ -6850,7 +8151,7 @@
       <w:r>
         <w:t xml:space="preserve">. [online] Available at: </w:t>
       </w:r>
-      <w:hyperlink r:id="rId14" w:tgtFrame="_new" w:history="1">
+      <w:hyperlink r:id="rId15" w:tgtFrame="_new" w:history="1">
         <w:r>
           <w:rPr>
             <w:rStyle w:val="Hyperlink"/>
@@ -6885,7 +8186,7 @@
       <w:r>
         <w:t xml:space="preserve">. [online] Available at: </w:t>
       </w:r>
-      <w:hyperlink r:id="rId15" w:tgtFrame="_new" w:history="1">
+      <w:hyperlink r:id="rId16" w:tgtFrame="_new" w:history="1">
         <w:r>
           <w:rPr>
             <w:rStyle w:val="Hyperlink"/>
@@ -6919,7 +8220,7 @@
       <w:r>
         <w:t xml:space="preserve">. [online] Available at: </w:t>
       </w:r>
-      <w:hyperlink r:id="rId16" w:tgtFrame="_new" w:history="1">
+      <w:hyperlink r:id="rId17" w:tgtFrame="_new" w:history="1">
         <w:r>
           <w:rPr>
             <w:rStyle w:val="Hyperlink"/>
@@ -6954,7 +8255,7 @@
       <w:r>
         <w:t xml:space="preserve">. [online] Available at: </w:t>
       </w:r>
-      <w:hyperlink r:id="rId17" w:tgtFrame="_new" w:history="1">
+      <w:hyperlink r:id="rId18" w:tgtFrame="_new" w:history="1">
         <w:r>
           <w:rPr>
             <w:rStyle w:val="Hyperlink"/>
@@ -6989,7 +8290,7 @@
       <w:r>
         <w:t xml:space="preserve">. [online] Available at: </w:t>
       </w:r>
-      <w:hyperlink r:id="rId18" w:tgtFrame="_new" w:history="1">
+      <w:hyperlink r:id="rId19" w:tgtFrame="_new" w:history="1">
         <w:r>
           <w:rPr>
             <w:rStyle w:val="Hyperlink"/>
@@ -7023,7 +8324,7 @@
       <w:r>
         <w:t xml:space="preserve">. [online] Medium. Available at: </w:t>
       </w:r>
-      <w:hyperlink r:id="rId19" w:tgtFrame="_new" w:history="1">
+      <w:hyperlink r:id="rId20" w:tgtFrame="_new" w:history="1">
         <w:r>
           <w:rPr>
             <w:rStyle w:val="Hyperlink"/>
@@ -7062,14 +8363,14 @@
       <w:pPr>
         <w:pStyle w:val="Heading1"/>
       </w:pPr>
-      <w:bookmarkStart w:id="43" w:name="_Toc185711911"/>
-      <w:bookmarkStart w:id="44" w:name="_Toc197023968"/>
+      <w:bookmarkStart w:id="49" w:name="_Toc185711911"/>
+      <w:bookmarkStart w:id="50" w:name="_Toc197023968"/>
       <w:r>
         <w:lastRenderedPageBreak/>
         <w:t>Appendices</w:t>
       </w:r>
-      <w:bookmarkEnd w:id="43"/>
-      <w:bookmarkEnd w:id="44"/>
+      <w:bookmarkEnd w:id="49"/>
+      <w:bookmarkEnd w:id="50"/>
     </w:p>
     <w:p>
       <w:r>
@@ -7166,7 +8467,7 @@
       </w:r>
     </w:p>
     <w:sectPr>
-      <w:footerReference w:type="default" r:id="rId20"/>
+      <w:footerReference w:type="default" r:id="rId21"/>
       <w:pgSz w:w="11906" w:h="16838"/>
       <w:pgMar w:top="1440" w:right="1440" w:bottom="1440" w:left="1440" w:header="708" w:footer="708" w:gutter="0"/>
       <w:pgNumType w:start="0"/>

</xml_diff>

<commit_message>
Creation of frontend prototypes and adding to the report
</commit_message>
<xml_diff>
--- a/Alex Nung A118697 Final Project Report.docx
+++ b/Alex Nung A118697 Final Project Report.docx
@@ -7853,6 +7853,171 @@
         <w:t>Storage - 20 GB free space</w:t>
       </w:r>
     </w:p>
+    <w:p>
+      <w:pPr>
+        <w:pStyle w:val="Heading2"/>
+      </w:pPr>
+      <w:bookmarkStart w:id="47" w:name="_Toc196940721"/>
+      <w:r>
+        <w:t>Frontend prototype</w:t>
+      </w:r>
+      <w:bookmarkEnd w:id="47"/>
+    </w:p>
+    <w:p>
+      <w:r>
+        <w:t>The frontend will aim to have the proposed design as below for the homepage:</w:t>
+      </w:r>
+    </w:p>
+    <w:p>
+      <w:r>
+        <w:rPr>
+          <w:noProof/>
+        </w:rPr>
+        <w:drawing>
+          <wp:inline distT="0" distB="0" distL="0" distR="0" wp14:anchorId="4DB259A2" wp14:editId="5B04E9E2">
+            <wp:extent cx="5650352" cy="4907280"/>
+            <wp:effectExtent l="0" t="0" r="7620" b="7620"/>
+            <wp:docPr id="38374891" name="Picture 1" descr="A screenshot of a graph&#10;&#10;Description automatically generated"/>
+            <wp:cNvGraphicFramePr>
+              <a:graphicFrameLocks xmlns:a="http://schemas.openxmlformats.org/drawingml/2006/main" noChangeAspect="1"/>
+            </wp:cNvGraphicFramePr>
+            <a:graphic xmlns:a="http://schemas.openxmlformats.org/drawingml/2006/main">
+              <a:graphicData uri="http://schemas.openxmlformats.org/drawingml/2006/picture">
+                <pic:pic xmlns:pic="http://schemas.openxmlformats.org/drawingml/2006/picture">
+                  <pic:nvPicPr>
+                    <pic:cNvPr id="38374891" name="Picture 1" descr="A screenshot of a graph&#10;&#10;Description automatically generated"/>
+                    <pic:cNvPicPr/>
+                  </pic:nvPicPr>
+                  <pic:blipFill>
+                    <a:blip r:embed="rId10"/>
+                    <a:stretch>
+                      <a:fillRect/>
+                    </a:stretch>
+                  </pic:blipFill>
+                  <pic:spPr>
+                    <a:xfrm>
+                      <a:off x="0" y="0"/>
+                      <a:ext cx="5675014" cy="4928698"/>
+                    </a:xfrm>
+                    <a:prstGeom prst="rect">
+                      <a:avLst/>
+                    </a:prstGeom>
+                  </pic:spPr>
+                </pic:pic>
+              </a:graphicData>
+            </a:graphic>
+          </wp:inline>
+        </w:drawing>
+      </w:r>
+    </w:p>
+    <w:p>
+      <w:r>
+        <w:t xml:space="preserve">The proposed design for example pages </w:t>
+      </w:r>
+      <w:proofErr w:type="gramStart"/>
+      <w:r>
+        <w:t>are</w:t>
+      </w:r>
+      <w:proofErr w:type="gramEnd"/>
+      <w:r>
+        <w:t>:</w:t>
+      </w:r>
+    </w:p>
+    <w:p>
+      <w:r>
+        <w:t>Products page</w:t>
+      </w:r>
+    </w:p>
+    <w:p>
+      <w:r>
+        <w:rPr>
+          <w:noProof/>
+        </w:rPr>
+        <w:lastRenderedPageBreak/>
+        <w:drawing>
+          <wp:inline distT="0" distB="0" distL="0" distR="0" wp14:anchorId="0CC228C1" wp14:editId="668D56B8">
+            <wp:extent cx="4509134" cy="3733800"/>
+            <wp:effectExtent l="0" t="0" r="6350" b="0"/>
+            <wp:docPr id="272358020" name="Picture 1" descr="A screenshot of a website&#10;&#10;Description automatically generated"/>
+            <wp:cNvGraphicFramePr>
+              <a:graphicFrameLocks xmlns:a="http://schemas.openxmlformats.org/drawingml/2006/main" noChangeAspect="1"/>
+            </wp:cNvGraphicFramePr>
+            <a:graphic xmlns:a="http://schemas.openxmlformats.org/drawingml/2006/main">
+              <a:graphicData uri="http://schemas.openxmlformats.org/drawingml/2006/picture">
+                <pic:pic xmlns:pic="http://schemas.openxmlformats.org/drawingml/2006/picture">
+                  <pic:nvPicPr>
+                    <pic:cNvPr id="272358020" name="Picture 1" descr="A screenshot of a website&#10;&#10;Description automatically generated"/>
+                    <pic:cNvPicPr/>
+                  </pic:nvPicPr>
+                  <pic:blipFill>
+                    <a:blip r:embed="rId11"/>
+                    <a:stretch>
+                      <a:fillRect/>
+                    </a:stretch>
+                  </pic:blipFill>
+                  <pic:spPr>
+                    <a:xfrm>
+                      <a:off x="0" y="0"/>
+                      <a:ext cx="4521307" cy="3743880"/>
+                    </a:xfrm>
+                    <a:prstGeom prst="rect">
+                      <a:avLst/>
+                    </a:prstGeom>
+                  </pic:spPr>
+                </pic:pic>
+              </a:graphicData>
+            </a:graphic>
+          </wp:inline>
+        </w:drawing>
+      </w:r>
+    </w:p>
+    <w:p>
+      <w:r>
+        <w:t>Inventory page</w:t>
+      </w:r>
+    </w:p>
+    <w:p>
+      <w:r>
+        <w:rPr>
+          <w:noProof/>
+        </w:rPr>
+        <w:drawing>
+          <wp:inline distT="0" distB="0" distL="0" distR="0" wp14:anchorId="5B5F9751" wp14:editId="429C52D3">
+            <wp:extent cx="4552950" cy="4047517"/>
+            <wp:effectExtent l="0" t="0" r="0" b="0"/>
+            <wp:docPr id="479386038" name="Picture 1" descr="A screenshot of a computer&#10;&#10;Description automatically generated"/>
+            <wp:cNvGraphicFramePr>
+              <a:graphicFrameLocks xmlns:a="http://schemas.openxmlformats.org/drawingml/2006/main" noChangeAspect="1"/>
+            </wp:cNvGraphicFramePr>
+            <a:graphic xmlns:a="http://schemas.openxmlformats.org/drawingml/2006/main">
+              <a:graphicData uri="http://schemas.openxmlformats.org/drawingml/2006/picture">
+                <pic:pic xmlns:pic="http://schemas.openxmlformats.org/drawingml/2006/picture">
+                  <pic:nvPicPr>
+                    <pic:cNvPr id="479386038" name="Picture 1" descr="A screenshot of a computer&#10;&#10;Description automatically generated"/>
+                    <pic:cNvPicPr/>
+                  </pic:nvPicPr>
+                  <pic:blipFill>
+                    <a:blip r:embed="rId12"/>
+                    <a:stretch>
+                      <a:fillRect/>
+                    </a:stretch>
+                  </pic:blipFill>
+                  <pic:spPr>
+                    <a:xfrm>
+                      <a:off x="0" y="0"/>
+                      <a:ext cx="4572100" cy="4064541"/>
+                    </a:xfrm>
+                    <a:prstGeom prst="rect">
+                      <a:avLst/>
+                    </a:prstGeom>
+                  </pic:spPr>
+                </pic:pic>
+              </a:graphicData>
+            </a:graphic>
+          </wp:inline>
+        </w:drawing>
+      </w:r>
+    </w:p>
     <w:p/>
     <w:p>
       <w:r>
@@ -7863,14 +8028,14 @@
       <w:pPr>
         <w:pStyle w:val="Heading1"/>
       </w:pPr>
-      <w:bookmarkStart w:id="47" w:name="_Toc185711910"/>
-      <w:bookmarkStart w:id="48" w:name="_Toc197023967"/>
+      <w:bookmarkStart w:id="48" w:name="_Toc185711910"/>
+      <w:bookmarkStart w:id="49" w:name="_Toc197023967"/>
       <w:r>
         <w:lastRenderedPageBreak/>
         <w:t>References</w:t>
       </w:r>
-      <w:bookmarkEnd w:id="47"/>
       <w:bookmarkEnd w:id="48"/>
+      <w:bookmarkEnd w:id="49"/>
     </w:p>
     <w:p>
       <w:r>
@@ -7952,7 +8117,7 @@
       <w:r>
         <w:t xml:space="preserve">. [online] Available at: </w:t>
       </w:r>
-      <w:hyperlink r:id="rId10" w:tgtFrame="_new" w:history="1">
+      <w:hyperlink r:id="rId13" w:tgtFrame="_new" w:history="1">
         <w:r>
           <w:rPr>
             <w:rStyle w:val="Hyperlink"/>
@@ -7993,7 +8158,7 @@
       <w:r>
         <w:t xml:space="preserve">. [online] Available at: </w:t>
       </w:r>
-      <w:hyperlink r:id="rId11" w:tgtFrame="_new" w:history="1">
+      <w:hyperlink r:id="rId14" w:tgtFrame="_new" w:history="1">
         <w:r>
           <w:rPr>
             <w:rStyle w:val="Hyperlink"/>
@@ -8034,7 +8199,7 @@
       <w:r>
         <w:t xml:space="preserve">. [online] Available at: </w:t>
       </w:r>
-      <w:hyperlink r:id="rId12" w:tgtFrame="_new" w:history="1">
+      <w:hyperlink r:id="rId15" w:tgtFrame="_new" w:history="1">
         <w:r>
           <w:rPr>
             <w:rStyle w:val="Hyperlink"/>
@@ -8069,7 +8234,7 @@
       <w:r>
         <w:t xml:space="preserve">. [pdf] Available at: </w:t>
       </w:r>
-      <w:hyperlink r:id="rId13" w:tgtFrame="_new" w:history="1">
+      <w:hyperlink r:id="rId16" w:tgtFrame="_new" w:history="1">
         <w:r>
           <w:rPr>
             <w:rStyle w:val="Hyperlink"/>
@@ -8110,7 +8275,7 @@
       <w:r>
         <w:t xml:space="preserve">. [online] Available at: </w:t>
       </w:r>
-      <w:hyperlink r:id="rId14" w:tgtFrame="_new" w:history="1">
+      <w:hyperlink r:id="rId17" w:tgtFrame="_new" w:history="1">
         <w:r>
           <w:rPr>
             <w:rStyle w:val="Hyperlink"/>
@@ -8151,7 +8316,7 @@
       <w:r>
         <w:t xml:space="preserve">. [online] Available at: </w:t>
       </w:r>
-      <w:hyperlink r:id="rId15" w:tgtFrame="_new" w:history="1">
+      <w:hyperlink r:id="rId18" w:tgtFrame="_new" w:history="1">
         <w:r>
           <w:rPr>
             <w:rStyle w:val="Hyperlink"/>
@@ -8186,7 +8351,7 @@
       <w:r>
         <w:t xml:space="preserve">. [online] Available at: </w:t>
       </w:r>
-      <w:hyperlink r:id="rId16" w:tgtFrame="_new" w:history="1">
+      <w:hyperlink r:id="rId19" w:tgtFrame="_new" w:history="1">
         <w:r>
           <w:rPr>
             <w:rStyle w:val="Hyperlink"/>
@@ -8220,7 +8385,7 @@
       <w:r>
         <w:t xml:space="preserve">. [online] Available at: </w:t>
       </w:r>
-      <w:hyperlink r:id="rId17" w:tgtFrame="_new" w:history="1">
+      <w:hyperlink r:id="rId20" w:tgtFrame="_new" w:history="1">
         <w:r>
           <w:rPr>
             <w:rStyle w:val="Hyperlink"/>
@@ -8255,7 +8420,7 @@
       <w:r>
         <w:t xml:space="preserve">. [online] Available at: </w:t>
       </w:r>
-      <w:hyperlink r:id="rId18" w:tgtFrame="_new" w:history="1">
+      <w:hyperlink r:id="rId21" w:tgtFrame="_new" w:history="1">
         <w:r>
           <w:rPr>
             <w:rStyle w:val="Hyperlink"/>
@@ -8290,7 +8455,7 @@
       <w:r>
         <w:t xml:space="preserve">. [online] Available at: </w:t>
       </w:r>
-      <w:hyperlink r:id="rId19" w:tgtFrame="_new" w:history="1">
+      <w:hyperlink r:id="rId22" w:tgtFrame="_new" w:history="1">
         <w:r>
           <w:rPr>
             <w:rStyle w:val="Hyperlink"/>
@@ -8324,7 +8489,7 @@
       <w:r>
         <w:t xml:space="preserve">. [online] Medium. Available at: </w:t>
       </w:r>
-      <w:hyperlink r:id="rId20" w:tgtFrame="_new" w:history="1">
+      <w:hyperlink r:id="rId23" w:tgtFrame="_new" w:history="1">
         <w:r>
           <w:rPr>
             <w:rStyle w:val="Hyperlink"/>
@@ -8363,14 +8528,14 @@
       <w:pPr>
         <w:pStyle w:val="Heading1"/>
       </w:pPr>
-      <w:bookmarkStart w:id="49" w:name="_Toc185711911"/>
-      <w:bookmarkStart w:id="50" w:name="_Toc197023968"/>
+      <w:bookmarkStart w:id="50" w:name="_Toc185711911"/>
+      <w:bookmarkStart w:id="51" w:name="_Toc197023968"/>
       <w:r>
         <w:lastRenderedPageBreak/>
         <w:t>Appendices</w:t>
       </w:r>
-      <w:bookmarkEnd w:id="49"/>
       <w:bookmarkEnd w:id="50"/>
+      <w:bookmarkEnd w:id="51"/>
     </w:p>
     <w:p>
       <w:r>
@@ -8467,7 +8632,7 @@
       </w:r>
     </w:p>
     <w:sectPr>
-      <w:footerReference w:type="default" r:id="rId21"/>
+      <w:footerReference w:type="default" r:id="rId24"/>
       <w:pgSz w:w="11906" w:h="16838"/>
       <w:pgMar w:top="1440" w:right="1440" w:bottom="1440" w:left="1440" w:header="708" w:footer="708" w:gutter="0"/>
       <w:pgNumType w:start="0"/>

</xml_diff>

<commit_message>
Creation of the database entities as described along with providing the script for entity creation and sample entries
</commit_message>
<xml_diff>
--- a/Alex Nung A118697 Final Project Report.docx
+++ b/Alex Nung A118697 Final Project Report.docx
@@ -8018,6 +8018,462 @@
         </w:drawing>
       </w:r>
     </w:p>
+    <w:p>
+      <w:pPr>
+        <w:pStyle w:val="Heading2"/>
+      </w:pPr>
+      <w:bookmarkStart w:id="48" w:name="_Toc196940722"/>
+      <w:r>
+        <w:lastRenderedPageBreak/>
+        <w:t>Design the database and Backend</w:t>
+      </w:r>
+      <w:bookmarkEnd w:id="48"/>
+    </w:p>
+    <w:p>
+      <w:r>
+        <w:t>The database has been designed with the entities and their relationships as described using the following code snippet within MySQL:</w:t>
+      </w:r>
+    </w:p>
+    <w:p>
+      <w:r>
+        <w:t>Users table</w:t>
+      </w:r>
+    </w:p>
+    <w:p>
+      <w:r>
+        <w:rPr>
+          <w:noProof/>
+        </w:rPr>
+        <w:drawing>
+          <wp:inline distT="0" distB="0" distL="0" distR="0" wp14:anchorId="30BB87BA" wp14:editId="2552B1E7">
+            <wp:extent cx="4002405" cy="1819275"/>
+            <wp:effectExtent l="0" t="0" r="0" b="9525"/>
+            <wp:docPr id="596625182" name="Picture 1" descr="A screenshot of a computer code&#10;&#10;Description automatically generated"/>
+            <wp:cNvGraphicFramePr>
+              <a:graphicFrameLocks xmlns:a="http://schemas.openxmlformats.org/drawingml/2006/main" noChangeAspect="1"/>
+            </wp:cNvGraphicFramePr>
+            <a:graphic xmlns:a="http://schemas.openxmlformats.org/drawingml/2006/main">
+              <a:graphicData uri="http://schemas.openxmlformats.org/drawingml/2006/picture">
+                <pic:pic xmlns:pic="http://schemas.openxmlformats.org/drawingml/2006/picture">
+                  <pic:nvPicPr>
+                    <pic:cNvPr id="596625182" name="Picture 1" descr="A screenshot of a computer code&#10;&#10;Description automatically generated"/>
+                    <pic:cNvPicPr/>
+                  </pic:nvPicPr>
+                  <pic:blipFill>
+                    <a:blip r:embed="rId13"/>
+                    <a:stretch>
+                      <a:fillRect/>
+                    </a:stretch>
+                  </pic:blipFill>
+                  <pic:spPr>
+                    <a:xfrm>
+                      <a:off x="0" y="0"/>
+                      <a:ext cx="4025123" cy="1829601"/>
+                    </a:xfrm>
+                    <a:prstGeom prst="rect">
+                      <a:avLst/>
+                    </a:prstGeom>
+                  </pic:spPr>
+                </pic:pic>
+              </a:graphicData>
+            </a:graphic>
+          </wp:inline>
+        </w:drawing>
+      </w:r>
+    </w:p>
+    <w:p>
+      <w:proofErr w:type="spellStart"/>
+      <w:r>
+        <w:t>Product_Categories</w:t>
+      </w:r>
+      <w:proofErr w:type="spellEnd"/>
+      <w:r>
+        <w:t xml:space="preserve"> table</w:t>
+      </w:r>
+    </w:p>
+    <w:p>
+      <w:r>
+        <w:rPr>
+          <w:noProof/>
+        </w:rPr>
+        <w:drawing>
+          <wp:inline distT="0" distB="0" distL="0" distR="0" wp14:anchorId="707FC1C2" wp14:editId="70391D52">
+            <wp:extent cx="2733675" cy="986443"/>
+            <wp:effectExtent l="0" t="0" r="0" b="4445"/>
+            <wp:docPr id="1251054041" name="Picture 1" descr="A close-up of a computer code&#10;&#10;Description automatically generated"/>
+            <wp:cNvGraphicFramePr>
+              <a:graphicFrameLocks xmlns:a="http://schemas.openxmlformats.org/drawingml/2006/main" noChangeAspect="1"/>
+            </wp:cNvGraphicFramePr>
+            <a:graphic xmlns:a="http://schemas.openxmlformats.org/drawingml/2006/main">
+              <a:graphicData uri="http://schemas.openxmlformats.org/drawingml/2006/picture">
+                <pic:pic xmlns:pic="http://schemas.openxmlformats.org/drawingml/2006/picture">
+                  <pic:nvPicPr>
+                    <pic:cNvPr id="1251054041" name="Picture 1" descr="A close-up of a computer code&#10;&#10;Description automatically generated"/>
+                    <pic:cNvPicPr/>
+                  </pic:nvPicPr>
+                  <pic:blipFill>
+                    <a:blip r:embed="rId14"/>
+                    <a:stretch>
+                      <a:fillRect/>
+                    </a:stretch>
+                  </pic:blipFill>
+                  <pic:spPr>
+                    <a:xfrm>
+                      <a:off x="0" y="0"/>
+                      <a:ext cx="2739976" cy="988717"/>
+                    </a:xfrm>
+                    <a:prstGeom prst="rect">
+                      <a:avLst/>
+                    </a:prstGeom>
+                  </pic:spPr>
+                </pic:pic>
+              </a:graphicData>
+            </a:graphic>
+          </wp:inline>
+        </w:drawing>
+      </w:r>
+    </w:p>
+    <w:p>
+      <w:r>
+        <w:t>Products table</w:t>
+      </w:r>
+    </w:p>
+    <w:p>
+      <w:r>
+        <w:rPr>
+          <w:noProof/>
+        </w:rPr>
+        <w:drawing>
+          <wp:inline distT="0" distB="0" distL="0" distR="0" wp14:anchorId="5A26B7B7" wp14:editId="1A62DB19">
+            <wp:extent cx="5620935" cy="1743075"/>
+            <wp:effectExtent l="0" t="0" r="0" b="0"/>
+            <wp:docPr id="227989378" name="Picture 1" descr="A computer code on a white background&#10;&#10;Description automatically generated"/>
+            <wp:cNvGraphicFramePr>
+              <a:graphicFrameLocks xmlns:a="http://schemas.openxmlformats.org/drawingml/2006/main" noChangeAspect="1"/>
+            </wp:cNvGraphicFramePr>
+            <a:graphic xmlns:a="http://schemas.openxmlformats.org/drawingml/2006/main">
+              <a:graphicData uri="http://schemas.openxmlformats.org/drawingml/2006/picture">
+                <pic:pic xmlns:pic="http://schemas.openxmlformats.org/drawingml/2006/picture">
+                  <pic:nvPicPr>
+                    <pic:cNvPr id="227989378" name="Picture 1" descr="A computer code on a white background&#10;&#10;Description automatically generated"/>
+                    <pic:cNvPicPr/>
+                  </pic:nvPicPr>
+                  <pic:blipFill>
+                    <a:blip r:embed="rId15"/>
+                    <a:stretch>
+                      <a:fillRect/>
+                    </a:stretch>
+                  </pic:blipFill>
+                  <pic:spPr>
+                    <a:xfrm>
+                      <a:off x="0" y="0"/>
+                      <a:ext cx="5645975" cy="1750840"/>
+                    </a:xfrm>
+                    <a:prstGeom prst="rect">
+                      <a:avLst/>
+                    </a:prstGeom>
+                  </pic:spPr>
+                </pic:pic>
+              </a:graphicData>
+            </a:graphic>
+          </wp:inline>
+        </w:drawing>
+      </w:r>
+    </w:p>
+    <w:p>
+      <w:r>
+        <w:t>Orders table</w:t>
+      </w:r>
+    </w:p>
+    <w:p>
+      <w:r>
+        <w:rPr>
+          <w:noProof/>
+        </w:rPr>
+        <w:drawing>
+          <wp:inline distT="0" distB="0" distL="0" distR="0" wp14:anchorId="5D7C0BF9" wp14:editId="7AE42AA4">
+            <wp:extent cx="3686175" cy="1770802"/>
+            <wp:effectExtent l="0" t="0" r="0" b="1270"/>
+            <wp:docPr id="613484888" name="Picture 1" descr="A screen shot of a computer code&#10;&#10;Description automatically generated"/>
+            <wp:cNvGraphicFramePr>
+              <a:graphicFrameLocks xmlns:a="http://schemas.openxmlformats.org/drawingml/2006/main" noChangeAspect="1"/>
+            </wp:cNvGraphicFramePr>
+            <a:graphic xmlns:a="http://schemas.openxmlformats.org/drawingml/2006/main">
+              <a:graphicData uri="http://schemas.openxmlformats.org/drawingml/2006/picture">
+                <pic:pic xmlns:pic="http://schemas.openxmlformats.org/drawingml/2006/picture">
+                  <pic:nvPicPr>
+                    <pic:cNvPr id="613484888" name="Picture 1" descr="A screen shot of a computer code&#10;&#10;Description automatically generated"/>
+                    <pic:cNvPicPr/>
+                  </pic:nvPicPr>
+                  <pic:blipFill>
+                    <a:blip r:embed="rId16"/>
+                    <a:stretch>
+                      <a:fillRect/>
+                    </a:stretch>
+                  </pic:blipFill>
+                  <pic:spPr>
+                    <a:xfrm>
+                      <a:off x="0" y="0"/>
+                      <a:ext cx="3696051" cy="1775546"/>
+                    </a:xfrm>
+                    <a:prstGeom prst="rect">
+                      <a:avLst/>
+                    </a:prstGeom>
+                  </pic:spPr>
+                </pic:pic>
+              </a:graphicData>
+            </a:graphic>
+          </wp:inline>
+        </w:drawing>
+      </w:r>
+    </w:p>
+    <w:p>
+      <w:proofErr w:type="spellStart"/>
+      <w:r>
+        <w:t>Order_Items</w:t>
+      </w:r>
+      <w:proofErr w:type="spellEnd"/>
+      <w:r>
+        <w:t xml:space="preserve"> table</w:t>
+      </w:r>
+    </w:p>
+    <w:p>
+      <w:r>
+        <w:rPr>
+          <w:noProof/>
+        </w:rPr>
+        <w:lastRenderedPageBreak/>
+        <w:drawing>
+          <wp:inline distT="0" distB="0" distL="0" distR="0" wp14:anchorId="1E44D7F5" wp14:editId="521D8794">
+            <wp:extent cx="3714750" cy="1493967"/>
+            <wp:effectExtent l="0" t="0" r="0" b="0"/>
+            <wp:docPr id="1574927718" name="Picture 1" descr="A screen shot of a computer code&#10;&#10;Description automatically generated"/>
+            <wp:cNvGraphicFramePr>
+              <a:graphicFrameLocks xmlns:a="http://schemas.openxmlformats.org/drawingml/2006/main" noChangeAspect="1"/>
+            </wp:cNvGraphicFramePr>
+            <a:graphic xmlns:a="http://schemas.openxmlformats.org/drawingml/2006/main">
+              <a:graphicData uri="http://schemas.openxmlformats.org/drawingml/2006/picture">
+                <pic:pic xmlns:pic="http://schemas.openxmlformats.org/drawingml/2006/picture">
+                  <pic:nvPicPr>
+                    <pic:cNvPr id="1574927718" name="Picture 1" descr="A screen shot of a computer code&#10;&#10;Description automatically generated"/>
+                    <pic:cNvPicPr/>
+                  </pic:nvPicPr>
+                  <pic:blipFill>
+                    <a:blip r:embed="rId17"/>
+                    <a:stretch>
+                      <a:fillRect/>
+                    </a:stretch>
+                  </pic:blipFill>
+                  <pic:spPr>
+                    <a:xfrm>
+                      <a:off x="0" y="0"/>
+                      <a:ext cx="3726970" cy="1498881"/>
+                    </a:xfrm>
+                    <a:prstGeom prst="rect">
+                      <a:avLst/>
+                    </a:prstGeom>
+                  </pic:spPr>
+                </pic:pic>
+              </a:graphicData>
+            </a:graphic>
+          </wp:inline>
+        </w:drawing>
+      </w:r>
+    </w:p>
+    <w:p>
+      <w:proofErr w:type="spellStart"/>
+      <w:r>
+        <w:t>Stock_Transactions</w:t>
+      </w:r>
+      <w:proofErr w:type="spellEnd"/>
+      <w:r>
+        <w:t xml:space="preserve"> table</w:t>
+      </w:r>
+    </w:p>
+    <w:p>
+      <w:r>
+        <w:rPr>
+          <w:noProof/>
+        </w:rPr>
+        <w:drawing>
+          <wp:inline distT="0" distB="0" distL="0" distR="0" wp14:anchorId="51E70DBC" wp14:editId="2806BE63">
+            <wp:extent cx="3714750" cy="2165245"/>
+            <wp:effectExtent l="0" t="0" r="0" b="6985"/>
+            <wp:docPr id="851803999" name="Picture 1" descr="A screen shot of a computer code&#10;&#10;Description automatically generated"/>
+            <wp:cNvGraphicFramePr>
+              <a:graphicFrameLocks xmlns:a="http://schemas.openxmlformats.org/drawingml/2006/main" noChangeAspect="1"/>
+            </wp:cNvGraphicFramePr>
+            <a:graphic xmlns:a="http://schemas.openxmlformats.org/drawingml/2006/main">
+              <a:graphicData uri="http://schemas.openxmlformats.org/drawingml/2006/picture">
+                <pic:pic xmlns:pic="http://schemas.openxmlformats.org/drawingml/2006/picture">
+                  <pic:nvPicPr>
+                    <pic:cNvPr id="851803999" name="Picture 1" descr="A screen shot of a computer code&#10;&#10;Description automatically generated"/>
+                    <pic:cNvPicPr/>
+                  </pic:nvPicPr>
+                  <pic:blipFill>
+                    <a:blip r:embed="rId18"/>
+                    <a:stretch>
+                      <a:fillRect/>
+                    </a:stretch>
+                  </pic:blipFill>
+                  <pic:spPr>
+                    <a:xfrm>
+                      <a:off x="0" y="0"/>
+                      <a:ext cx="3721113" cy="2168954"/>
+                    </a:xfrm>
+                    <a:prstGeom prst="rect">
+                      <a:avLst/>
+                    </a:prstGeom>
+                  </pic:spPr>
+                </pic:pic>
+              </a:graphicData>
+            </a:graphic>
+          </wp:inline>
+        </w:drawing>
+      </w:r>
+    </w:p>
+    <w:p>
+      <w:r>
+        <w:t>Reports table</w:t>
+      </w:r>
+    </w:p>
+    <w:p>
+      <w:r>
+        <w:rPr>
+          <w:noProof/>
+        </w:rPr>
+        <w:drawing>
+          <wp:inline distT="0" distB="0" distL="0" distR="0" wp14:anchorId="25C2B4AF" wp14:editId="399A5373">
+            <wp:extent cx="3276600" cy="1686284"/>
+            <wp:effectExtent l="0" t="0" r="0" b="9525"/>
+            <wp:docPr id="2024177079" name="Picture 1" descr="A screenshot of a computer code&#10;&#10;Description automatically generated"/>
+            <wp:cNvGraphicFramePr>
+              <a:graphicFrameLocks xmlns:a="http://schemas.openxmlformats.org/drawingml/2006/main" noChangeAspect="1"/>
+            </wp:cNvGraphicFramePr>
+            <a:graphic xmlns:a="http://schemas.openxmlformats.org/drawingml/2006/main">
+              <a:graphicData uri="http://schemas.openxmlformats.org/drawingml/2006/picture">
+                <pic:pic xmlns:pic="http://schemas.openxmlformats.org/drawingml/2006/picture">
+                  <pic:nvPicPr>
+                    <pic:cNvPr id="2024177079" name="Picture 1" descr="A screenshot of a computer code&#10;&#10;Description automatically generated"/>
+                    <pic:cNvPicPr/>
+                  </pic:nvPicPr>
+                  <pic:blipFill>
+                    <a:blip r:embed="rId19"/>
+                    <a:stretch>
+                      <a:fillRect/>
+                    </a:stretch>
+                  </pic:blipFill>
+                  <pic:spPr>
+                    <a:xfrm>
+                      <a:off x="0" y="0"/>
+                      <a:ext cx="3285078" cy="1690647"/>
+                    </a:xfrm>
+                    <a:prstGeom prst="rect">
+                      <a:avLst/>
+                    </a:prstGeom>
+                  </pic:spPr>
+                </pic:pic>
+              </a:graphicData>
+            </a:graphic>
+          </wp:inline>
+        </w:drawing>
+      </w:r>
+    </w:p>
+    <w:p>
+      <w:r>
+        <w:t>Transactions table</w:t>
+      </w:r>
+    </w:p>
+    <w:p>
+      <w:r>
+        <w:rPr>
+          <w:noProof/>
+        </w:rPr>
+        <w:drawing>
+          <wp:inline distT="0" distB="0" distL="0" distR="0" wp14:anchorId="70802D41" wp14:editId="00550596">
+            <wp:extent cx="4019550" cy="1772859"/>
+            <wp:effectExtent l="0" t="0" r="0" b="0"/>
+            <wp:docPr id="1120611980" name="Picture 1" descr="A screen shot of a computer code&#10;&#10;Description automatically generated"/>
+            <wp:cNvGraphicFramePr>
+              <a:graphicFrameLocks xmlns:a="http://schemas.openxmlformats.org/drawingml/2006/main" noChangeAspect="1"/>
+            </wp:cNvGraphicFramePr>
+            <a:graphic xmlns:a="http://schemas.openxmlformats.org/drawingml/2006/main">
+              <a:graphicData uri="http://schemas.openxmlformats.org/drawingml/2006/picture">
+                <pic:pic xmlns:pic="http://schemas.openxmlformats.org/drawingml/2006/picture">
+                  <pic:nvPicPr>
+                    <pic:cNvPr id="1120611980" name="Picture 1" descr="A screen shot of a computer code&#10;&#10;Description automatically generated"/>
+                    <pic:cNvPicPr/>
+                  </pic:nvPicPr>
+                  <pic:blipFill>
+                    <a:blip r:embed="rId20"/>
+                    <a:stretch>
+                      <a:fillRect/>
+                    </a:stretch>
+                  </pic:blipFill>
+                  <pic:spPr>
+                    <a:xfrm>
+                      <a:off x="0" y="0"/>
+                      <a:ext cx="4032668" cy="1778645"/>
+                    </a:xfrm>
+                    <a:prstGeom prst="rect">
+                      <a:avLst/>
+                    </a:prstGeom>
+                  </pic:spPr>
+                </pic:pic>
+              </a:graphicData>
+            </a:graphic>
+          </wp:inline>
+        </w:drawing>
+      </w:r>
+    </w:p>
+    <w:p>
+      <w:r>
+        <w:t>Invoices table</w:t>
+      </w:r>
+    </w:p>
+    <w:p>
+      <w:r>
+        <w:rPr>
+          <w:noProof/>
+        </w:rPr>
+        <w:lastRenderedPageBreak/>
+        <w:drawing>
+          <wp:inline distT="0" distB="0" distL="0" distR="0" wp14:anchorId="58C3FF6B" wp14:editId="722A80FD">
+            <wp:extent cx="4391025" cy="1722648"/>
+            <wp:effectExtent l="0" t="0" r="0" b="0"/>
+            <wp:docPr id="1869603602" name="Picture 1" descr="A computer code with text&#10;&#10;Description automatically generated with medium confidence"/>
+            <wp:cNvGraphicFramePr>
+              <a:graphicFrameLocks xmlns:a="http://schemas.openxmlformats.org/drawingml/2006/main" noChangeAspect="1"/>
+            </wp:cNvGraphicFramePr>
+            <a:graphic xmlns:a="http://schemas.openxmlformats.org/drawingml/2006/main">
+              <a:graphicData uri="http://schemas.openxmlformats.org/drawingml/2006/picture">
+                <pic:pic xmlns:pic="http://schemas.openxmlformats.org/drawingml/2006/picture">
+                  <pic:nvPicPr>
+                    <pic:cNvPr id="1869603602" name="Picture 1" descr="A computer code with text&#10;&#10;Description automatically generated with medium confidence"/>
+                    <pic:cNvPicPr/>
+                  </pic:nvPicPr>
+                  <pic:blipFill>
+                    <a:blip r:embed="rId21"/>
+                    <a:stretch>
+                      <a:fillRect/>
+                    </a:stretch>
+                  </pic:blipFill>
+                  <pic:spPr>
+                    <a:xfrm>
+                      <a:off x="0" y="0"/>
+                      <a:ext cx="4402244" cy="1727049"/>
+                    </a:xfrm>
+                    <a:prstGeom prst="rect">
+                      <a:avLst/>
+                    </a:prstGeom>
+                  </pic:spPr>
+                </pic:pic>
+              </a:graphicData>
+            </a:graphic>
+          </wp:inline>
+        </w:drawing>
+      </w:r>
+    </w:p>
     <w:p/>
     <w:p>
       <w:r>
@@ -8028,14 +8484,14 @@
       <w:pPr>
         <w:pStyle w:val="Heading1"/>
       </w:pPr>
-      <w:bookmarkStart w:id="48" w:name="_Toc185711910"/>
-      <w:bookmarkStart w:id="49" w:name="_Toc197023967"/>
+      <w:bookmarkStart w:id="49" w:name="_Toc185711910"/>
+      <w:bookmarkStart w:id="50" w:name="_Toc197023967"/>
       <w:r>
         <w:lastRenderedPageBreak/>
         <w:t>References</w:t>
       </w:r>
-      <w:bookmarkEnd w:id="48"/>
       <w:bookmarkEnd w:id="49"/>
+      <w:bookmarkEnd w:id="50"/>
     </w:p>
     <w:p>
       <w:r>
@@ -8117,7 +8573,7 @@
       <w:r>
         <w:t xml:space="preserve">. [online] Available at: </w:t>
       </w:r>
-      <w:hyperlink r:id="rId13" w:tgtFrame="_new" w:history="1">
+      <w:hyperlink r:id="rId22" w:tgtFrame="_new" w:history="1">
         <w:r>
           <w:rPr>
             <w:rStyle w:val="Hyperlink"/>
@@ -8158,7 +8614,7 @@
       <w:r>
         <w:t xml:space="preserve">. [online] Available at: </w:t>
       </w:r>
-      <w:hyperlink r:id="rId14" w:tgtFrame="_new" w:history="1">
+      <w:hyperlink r:id="rId23" w:tgtFrame="_new" w:history="1">
         <w:r>
           <w:rPr>
             <w:rStyle w:val="Hyperlink"/>
@@ -8199,7 +8655,7 @@
       <w:r>
         <w:t xml:space="preserve">. [online] Available at: </w:t>
       </w:r>
-      <w:hyperlink r:id="rId15" w:tgtFrame="_new" w:history="1">
+      <w:hyperlink r:id="rId24" w:tgtFrame="_new" w:history="1">
         <w:r>
           <w:rPr>
             <w:rStyle w:val="Hyperlink"/>
@@ -8234,7 +8690,7 @@
       <w:r>
         <w:t xml:space="preserve">. [pdf] Available at: </w:t>
       </w:r>
-      <w:hyperlink r:id="rId16" w:tgtFrame="_new" w:history="1">
+      <w:hyperlink r:id="rId25" w:tgtFrame="_new" w:history="1">
         <w:r>
           <w:rPr>
             <w:rStyle w:val="Hyperlink"/>
@@ -8275,7 +8731,7 @@
       <w:r>
         <w:t xml:space="preserve">. [online] Available at: </w:t>
       </w:r>
-      <w:hyperlink r:id="rId17" w:tgtFrame="_new" w:history="1">
+      <w:hyperlink r:id="rId26" w:tgtFrame="_new" w:history="1">
         <w:r>
           <w:rPr>
             <w:rStyle w:val="Hyperlink"/>
@@ -8316,7 +8772,7 @@
       <w:r>
         <w:t xml:space="preserve">. [online] Available at: </w:t>
       </w:r>
-      <w:hyperlink r:id="rId18" w:tgtFrame="_new" w:history="1">
+      <w:hyperlink r:id="rId27" w:tgtFrame="_new" w:history="1">
         <w:r>
           <w:rPr>
             <w:rStyle w:val="Hyperlink"/>
@@ -8351,7 +8807,7 @@
       <w:r>
         <w:t xml:space="preserve">. [online] Available at: </w:t>
       </w:r>
-      <w:hyperlink r:id="rId19" w:tgtFrame="_new" w:history="1">
+      <w:hyperlink r:id="rId28" w:tgtFrame="_new" w:history="1">
         <w:r>
           <w:rPr>
             <w:rStyle w:val="Hyperlink"/>
@@ -8385,7 +8841,7 @@
       <w:r>
         <w:t xml:space="preserve">. [online] Available at: </w:t>
       </w:r>
-      <w:hyperlink r:id="rId20" w:tgtFrame="_new" w:history="1">
+      <w:hyperlink r:id="rId29" w:tgtFrame="_new" w:history="1">
         <w:r>
           <w:rPr>
             <w:rStyle w:val="Hyperlink"/>
@@ -8420,7 +8876,7 @@
       <w:r>
         <w:t xml:space="preserve">. [online] Available at: </w:t>
       </w:r>
-      <w:hyperlink r:id="rId21" w:tgtFrame="_new" w:history="1">
+      <w:hyperlink r:id="rId30" w:tgtFrame="_new" w:history="1">
         <w:r>
           <w:rPr>
             <w:rStyle w:val="Hyperlink"/>
@@ -8455,7 +8911,7 @@
       <w:r>
         <w:t xml:space="preserve">. [online] Available at: </w:t>
       </w:r>
-      <w:hyperlink r:id="rId22" w:tgtFrame="_new" w:history="1">
+      <w:hyperlink r:id="rId31" w:tgtFrame="_new" w:history="1">
         <w:r>
           <w:rPr>
             <w:rStyle w:val="Hyperlink"/>
@@ -8489,7 +8945,7 @@
       <w:r>
         <w:t xml:space="preserve">. [online] Medium. Available at: </w:t>
       </w:r>
-      <w:hyperlink r:id="rId23" w:tgtFrame="_new" w:history="1">
+      <w:hyperlink r:id="rId32" w:tgtFrame="_new" w:history="1">
         <w:r>
           <w:rPr>
             <w:rStyle w:val="Hyperlink"/>
@@ -8528,14 +8984,14 @@
       <w:pPr>
         <w:pStyle w:val="Heading1"/>
       </w:pPr>
-      <w:bookmarkStart w:id="50" w:name="_Toc185711911"/>
-      <w:bookmarkStart w:id="51" w:name="_Toc197023968"/>
+      <w:bookmarkStart w:id="51" w:name="_Toc185711911"/>
+      <w:bookmarkStart w:id="52" w:name="_Toc197023968"/>
       <w:r>
         <w:lastRenderedPageBreak/>
         <w:t>Appendices</w:t>
       </w:r>
-      <w:bookmarkEnd w:id="50"/>
       <w:bookmarkEnd w:id="51"/>
+      <w:bookmarkEnd w:id="52"/>
     </w:p>
     <w:p>
       <w:r>
@@ -8632,7 +9088,7 @@
       </w:r>
     </w:p>
     <w:sectPr>
-      <w:footerReference w:type="default" r:id="rId24"/>
+      <w:footerReference w:type="default" r:id="rId33"/>
       <w:pgSz w:w="11906" w:h="16838"/>
       <w:pgMar w:top="1440" w:right="1440" w:bottom="1440" w:left="1440" w:header="708" w:footer="708" w:gutter="0"/>
       <w:pgNumType w:start="0"/>

</xml_diff>